<commit_message>
Hypatios 1.6.2b1 (Release build) • Eastria don’t burn! (Fire resistant) • Removed Steam API • Fire resistant enemies: o Eastria spaceguard o All bosses except Theratios • Shit: Demo’s gauntlet level is Theratios.
</commit_message>
<xml_diff>
--- a/Project Hypatios root/Assets/StreamingAssets/Hypatios Books/Developer Candid Assessment.docx
+++ b/Project Hypatios root/Assets/StreamingAssets/Hypatios Books/Developer Candid Assessment.docx
@@ -3,14 +3,873 @@
 <w:document xmlns:wpc="http://schemas.microsoft.com/office/word/2010/wordprocessingCanvas" xmlns:cx="http://schemas.microsoft.com/office/drawing/2014/chartex" xmlns:cx1="http://schemas.microsoft.com/office/drawing/2015/9/8/chartex" xmlns:cx2="http://schemas.microsoft.com/office/drawing/2015/10/21/chartex" xmlns:cx3="http://schemas.microsoft.com/office/drawing/2016/5/9/chartex" xmlns:cx4="http://schemas.microsoft.com/office/drawing/2016/5/10/chartex" xmlns:cx5="http://schemas.microsoft.com/office/drawing/2016/5/11/chartex" xmlns:cx6="http://schemas.microsoft.com/office/drawing/2016/5/12/chartex" xmlns:cx7="http://schemas.microsoft.com/office/drawing/2016/5/13/chartex" xmlns:cx8="http://schemas.microsoft.com/office/drawing/2016/5/14/chartex" xmlns:mc="http://schemas.openxmlformats.org/markup-compatibility/2006" xmlns:aink="http://schemas.microsoft.com/office/drawing/2016/ink" xmlns:am3d="http://schemas.microsoft.com/office/drawing/2017/model3d" xmlns:o="urn:schemas-microsoft-com:office:office" xmlns:r="http://schemas.openxmlformats.org/officeDocument/2006/relationships" xmlns:m="http://schemas.openxmlformats.org/officeDocument/2006/math" xmlns:v="urn:schemas-microsoft-com:vml" xmlns:wp14="http://schemas.microsoft.com/office/word/2010/wordprocessingDrawing" xmlns:wp="http://schemas.openxmlformats.org/drawingml/2006/wordprocessingDrawing" xmlns:w10="urn:schemas-microsoft-com:office:word" xmlns:w="http://schemas.openxmlformats.org/wordprocessingml/2006/main" xmlns:w14="http://schemas.microsoft.com/office/word/2010/wordml" xmlns:w15="http://schemas.microsoft.com/office/word/2012/wordml" xmlns:w16cid="http://schemas.microsoft.com/office/word/2016/wordml/cid" xmlns:w16se="http://schemas.microsoft.com/office/word/2015/wordml/symex" xmlns:wpg="http://schemas.microsoft.com/office/word/2010/wordprocessingGroup" xmlns:wpi="http://schemas.microsoft.com/office/word/2010/wordprocessingInk" xmlns:wne="http://schemas.microsoft.com/office/word/2006/wordml" xmlns:wps="http://schemas.microsoft.com/office/word/2010/wordprocessingShape" mc:Ignorable="w14 w15 w16se w16cid wp14">
   <w:background w:color="FBFBFB"/>
   <w:body>
+    <w:sdt>
+      <w:sdtPr>
+        <w:id w:val="1725107541"/>
+        <w:docPartObj>
+          <w:docPartGallery w:val="Table of Contents"/>
+          <w:docPartUnique/>
+        </w:docPartObj>
+      </w:sdtPr>
+      <w:sdtEndPr>
+        <w:rPr>
+          <w:rFonts w:ascii="Georgia" w:eastAsiaTheme="minorEastAsia" w:hAnsi="Georgia" w:cstheme="minorBidi"/>
+          <w:b/>
+          <w:bCs/>
+          <w:noProof/>
+          <w:color w:val="auto"/>
+          <w:sz w:val="22"/>
+          <w:szCs w:val="22"/>
+          <w:lang w:eastAsia="zh-CN"/>
+        </w:rPr>
+      </w:sdtEndPr>
+      <w:sdtContent>
+        <w:p>
+          <w:pPr>
+            <w:pStyle w:val="TOCHeading"/>
+          </w:pPr>
+          <w:r>
+            <w:t>Contents</w:t>
+          </w:r>
+        </w:p>
+        <w:p>
+          <w:pPr>
+            <w:pStyle w:val="TOC1"/>
+            <w:tabs>
+              <w:tab w:val="right" w:leader="dot" w:pos="9016"/>
+            </w:tabs>
+            <w:rPr>
+              <w:rFonts w:asciiTheme="minorHAnsi" w:hAnsiTheme="minorHAnsi"/>
+              <w:noProof/>
+              <w:lang w:val="en-GB"/>
+            </w:rPr>
+          </w:pPr>
+          <w:r>
+            <w:rPr>
+              <w:b/>
+              <w:bCs/>
+              <w:noProof/>
+            </w:rPr>
+            <w:fldChar w:fldCharType="begin"/>
+          </w:r>
+          <w:r>
+            <w:rPr>
+              <w:b/>
+              <w:bCs/>
+              <w:noProof/>
+            </w:rPr>
+            <w:instrText xml:space="preserve"> TOC \o "1-3" \h \z \u </w:instrText>
+          </w:r>
+          <w:r>
+            <w:rPr>
+              <w:b/>
+              <w:bCs/>
+              <w:noProof/>
+            </w:rPr>
+            <w:fldChar w:fldCharType="separate"/>
+          </w:r>
+          <w:hyperlink w:anchor="_Toc152931914" w:history="1">
+            <w:r>
+              <w:rPr>
+                <w:rStyle w:val="Hyperlink"/>
+                <w:noProof/>
+              </w:rPr>
+              <w:t>[Overview Assessment]</w:t>
+            </w:r>
+            <w:r>
+              <w:rPr>
+                <w:noProof/>
+                <w:webHidden/>
+              </w:rPr>
+              <w:tab/>
+            </w:r>
+            <w:r>
+              <w:rPr>
+                <w:noProof/>
+                <w:webHidden/>
+              </w:rPr>
+              <w:fldChar w:fldCharType="begin"/>
+            </w:r>
+            <w:r>
+              <w:rPr>
+                <w:noProof/>
+                <w:webHidden/>
+              </w:rPr>
+              <w:instrText xml:space="preserve"> PAGEREF _Toc152931914 \h </w:instrText>
+            </w:r>
+            <w:r>
+              <w:rPr>
+                <w:noProof/>
+                <w:webHidden/>
+              </w:rPr>
+            </w:r>
+            <w:r>
+              <w:rPr>
+                <w:noProof/>
+                <w:webHidden/>
+              </w:rPr>
+              <w:fldChar w:fldCharType="separate"/>
+            </w:r>
+            <w:r>
+              <w:rPr>
+                <w:noProof/>
+                <w:webHidden/>
+              </w:rPr>
+              <w:t>2</w:t>
+            </w:r>
+            <w:r>
+              <w:rPr>
+                <w:noProof/>
+                <w:webHidden/>
+              </w:rPr>
+              <w:fldChar w:fldCharType="end"/>
+            </w:r>
+          </w:hyperlink>
+        </w:p>
+        <w:p>
+          <w:pPr>
+            <w:pStyle w:val="TOC1"/>
+            <w:tabs>
+              <w:tab w:val="right" w:leader="dot" w:pos="9016"/>
+            </w:tabs>
+            <w:rPr>
+              <w:rFonts w:asciiTheme="minorHAnsi" w:hAnsiTheme="minorHAnsi"/>
+              <w:noProof/>
+              <w:lang w:val="en-GB"/>
+            </w:rPr>
+          </w:pPr>
+          <w:hyperlink w:anchor="_Toc152931915" w:history="1">
+            <w:r>
+              <w:rPr>
+                <w:rStyle w:val="Hyperlink"/>
+                <w:noProof/>
+              </w:rPr>
+              <w:t>[Development Problems]</w:t>
+            </w:r>
+            <w:r>
+              <w:rPr>
+                <w:noProof/>
+                <w:webHidden/>
+              </w:rPr>
+              <w:tab/>
+            </w:r>
+            <w:r>
+              <w:rPr>
+                <w:noProof/>
+                <w:webHidden/>
+              </w:rPr>
+              <w:fldChar w:fldCharType="begin"/>
+            </w:r>
+            <w:r>
+              <w:rPr>
+                <w:noProof/>
+                <w:webHidden/>
+              </w:rPr>
+              <w:instrText xml:space="preserve"> PAGEREF _Toc152931915 \h </w:instrText>
+            </w:r>
+            <w:r>
+              <w:rPr>
+                <w:noProof/>
+                <w:webHidden/>
+              </w:rPr>
+            </w:r>
+            <w:r>
+              <w:rPr>
+                <w:noProof/>
+                <w:webHidden/>
+              </w:rPr>
+              <w:fldChar w:fldCharType="separate"/>
+            </w:r>
+            <w:r>
+              <w:rPr>
+                <w:noProof/>
+                <w:webHidden/>
+              </w:rPr>
+              <w:t>3</w:t>
+            </w:r>
+            <w:r>
+              <w:rPr>
+                <w:noProof/>
+                <w:webHidden/>
+              </w:rPr>
+              <w:fldChar w:fldCharType="end"/>
+            </w:r>
+          </w:hyperlink>
+        </w:p>
+        <w:p>
+          <w:pPr>
+            <w:pStyle w:val="TOC1"/>
+            <w:tabs>
+              <w:tab w:val="right" w:leader="dot" w:pos="9016"/>
+            </w:tabs>
+            <w:rPr>
+              <w:rFonts w:asciiTheme="minorHAnsi" w:hAnsiTheme="minorHAnsi"/>
+              <w:noProof/>
+              <w:lang w:val="en-GB"/>
+            </w:rPr>
+          </w:pPr>
+          <w:hyperlink w:anchor="_Toc152931916" w:history="1">
+            <w:r>
+              <w:rPr>
+                <w:rStyle w:val="Hyperlink"/>
+                <w:noProof/>
+              </w:rPr>
+              <w:t>[Main Dev Problems]</w:t>
+            </w:r>
+            <w:r>
+              <w:rPr>
+                <w:noProof/>
+                <w:webHidden/>
+              </w:rPr>
+              <w:tab/>
+            </w:r>
+            <w:r>
+              <w:rPr>
+                <w:noProof/>
+                <w:webHidden/>
+              </w:rPr>
+              <w:fldChar w:fldCharType="begin"/>
+            </w:r>
+            <w:r>
+              <w:rPr>
+                <w:noProof/>
+                <w:webHidden/>
+              </w:rPr>
+              <w:instrText xml:space="preserve"> PAGEREF _Toc152931916 \h </w:instrText>
+            </w:r>
+            <w:r>
+              <w:rPr>
+                <w:noProof/>
+                <w:webHidden/>
+              </w:rPr>
+            </w:r>
+            <w:r>
+              <w:rPr>
+                <w:noProof/>
+                <w:webHidden/>
+              </w:rPr>
+              <w:fldChar w:fldCharType="separate"/>
+            </w:r>
+            <w:r>
+              <w:rPr>
+                <w:noProof/>
+                <w:webHidden/>
+              </w:rPr>
+              <w:t>4</w:t>
+            </w:r>
+            <w:r>
+              <w:rPr>
+                <w:noProof/>
+                <w:webHidden/>
+              </w:rPr>
+              <w:fldChar w:fldCharType="end"/>
+            </w:r>
+          </w:hyperlink>
+        </w:p>
+        <w:p>
+          <w:pPr>
+            <w:pStyle w:val="TOC2"/>
+            <w:tabs>
+              <w:tab w:val="right" w:leader="dot" w:pos="9016"/>
+            </w:tabs>
+            <w:rPr>
+              <w:rFonts w:asciiTheme="minorHAnsi" w:hAnsiTheme="minorHAnsi"/>
+              <w:noProof/>
+              <w:lang w:val="en-GB"/>
+            </w:rPr>
+          </w:pPr>
+          <w:hyperlink w:anchor="_Toc152931917" w:history="1">
+            <w:r>
+              <w:rPr>
+                <w:rStyle w:val="Hyperlink"/>
+                <w:noProof/>
+              </w:rPr>
+              <w:t>The Two Phases</w:t>
+            </w:r>
+            <w:r>
+              <w:rPr>
+                <w:noProof/>
+                <w:webHidden/>
+              </w:rPr>
+              <w:tab/>
+            </w:r>
+            <w:r>
+              <w:rPr>
+                <w:noProof/>
+                <w:webHidden/>
+              </w:rPr>
+              <w:fldChar w:fldCharType="begin"/>
+            </w:r>
+            <w:r>
+              <w:rPr>
+                <w:noProof/>
+                <w:webHidden/>
+              </w:rPr>
+              <w:instrText xml:space="preserve"> PAGEREF _Toc152931917 \h </w:instrText>
+            </w:r>
+            <w:r>
+              <w:rPr>
+                <w:noProof/>
+                <w:webHidden/>
+              </w:rPr>
+            </w:r>
+            <w:r>
+              <w:rPr>
+                <w:noProof/>
+                <w:webHidden/>
+              </w:rPr>
+              <w:fldChar w:fldCharType="separate"/>
+            </w:r>
+            <w:r>
+              <w:rPr>
+                <w:noProof/>
+                <w:webHidden/>
+              </w:rPr>
+              <w:t>5</w:t>
+            </w:r>
+            <w:r>
+              <w:rPr>
+                <w:noProof/>
+                <w:webHidden/>
+              </w:rPr>
+              <w:fldChar w:fldCharType="end"/>
+            </w:r>
+          </w:hyperlink>
+        </w:p>
+        <w:p>
+          <w:pPr>
+            <w:pStyle w:val="TOC2"/>
+            <w:tabs>
+              <w:tab w:val="right" w:leader="dot" w:pos="9016"/>
+            </w:tabs>
+            <w:rPr>
+              <w:rFonts w:asciiTheme="minorHAnsi" w:hAnsiTheme="minorHAnsi"/>
+              <w:noProof/>
+              <w:lang w:val="en-GB"/>
+            </w:rPr>
+          </w:pPr>
+          <w:hyperlink w:anchor="_Toc152931918" w:history="1">
+            <w:r>
+              <w:rPr>
+                <w:rStyle w:val="Hyperlink"/>
+                <w:noProof/>
+              </w:rPr>
+              <w:t>Finale Game</w:t>
+            </w:r>
+            <w:r>
+              <w:rPr>
+                <w:noProof/>
+                <w:webHidden/>
+              </w:rPr>
+              <w:tab/>
+            </w:r>
+            <w:r>
+              <w:rPr>
+                <w:noProof/>
+                <w:webHidden/>
+              </w:rPr>
+              <w:fldChar w:fldCharType="begin"/>
+            </w:r>
+            <w:r>
+              <w:rPr>
+                <w:noProof/>
+                <w:webHidden/>
+              </w:rPr>
+              <w:instrText xml:space="preserve"> PAGEREF _Toc152931918 \h </w:instrText>
+            </w:r>
+            <w:r>
+              <w:rPr>
+                <w:noProof/>
+                <w:webHidden/>
+              </w:rPr>
+            </w:r>
+            <w:r>
+              <w:rPr>
+                <w:noProof/>
+                <w:webHidden/>
+              </w:rPr>
+              <w:fldChar w:fldCharType="separate"/>
+            </w:r>
+            <w:r>
+              <w:rPr>
+                <w:noProof/>
+                <w:webHidden/>
+              </w:rPr>
+              <w:t>6</w:t>
+            </w:r>
+            <w:r>
+              <w:rPr>
+                <w:noProof/>
+                <w:webHidden/>
+              </w:rPr>
+              <w:fldChar w:fldCharType="end"/>
+            </w:r>
+          </w:hyperlink>
+        </w:p>
+        <w:p>
+          <w:pPr>
+            <w:pStyle w:val="TOC1"/>
+            <w:tabs>
+              <w:tab w:val="right" w:leader="dot" w:pos="9016"/>
+            </w:tabs>
+            <w:rPr>
+              <w:rFonts w:asciiTheme="minorHAnsi" w:hAnsiTheme="minorHAnsi"/>
+              <w:noProof/>
+              <w:lang w:val="en-GB"/>
+            </w:rPr>
+          </w:pPr>
+          <w:hyperlink w:anchor="_Toc152931919" w:history="1">
+            <w:r>
+              <w:rPr>
+                <w:rStyle w:val="Hyperlink"/>
+                <w:noProof/>
+              </w:rPr>
+              <w:t>[Bad Direction]</w:t>
+            </w:r>
+            <w:r>
+              <w:rPr>
+                <w:noProof/>
+                <w:webHidden/>
+              </w:rPr>
+              <w:tab/>
+            </w:r>
+            <w:r>
+              <w:rPr>
+                <w:noProof/>
+                <w:webHidden/>
+              </w:rPr>
+              <w:fldChar w:fldCharType="begin"/>
+            </w:r>
+            <w:r>
+              <w:rPr>
+                <w:noProof/>
+                <w:webHidden/>
+              </w:rPr>
+              <w:instrText xml:space="preserve"> PAGEREF _Toc152931919 \h </w:instrText>
+            </w:r>
+            <w:r>
+              <w:rPr>
+                <w:noProof/>
+                <w:webHidden/>
+              </w:rPr>
+            </w:r>
+            <w:r>
+              <w:rPr>
+                <w:noProof/>
+                <w:webHidden/>
+              </w:rPr>
+              <w:fldChar w:fldCharType="separate"/>
+            </w:r>
+            <w:r>
+              <w:rPr>
+                <w:noProof/>
+                <w:webHidden/>
+              </w:rPr>
+              <w:t>7</w:t>
+            </w:r>
+            <w:r>
+              <w:rPr>
+                <w:noProof/>
+                <w:webHidden/>
+              </w:rPr>
+              <w:fldChar w:fldCharType="end"/>
+            </w:r>
+          </w:hyperlink>
+        </w:p>
+        <w:p>
+          <w:pPr>
+            <w:pStyle w:val="TOC1"/>
+            <w:tabs>
+              <w:tab w:val="right" w:leader="dot" w:pos="9016"/>
+            </w:tabs>
+            <w:rPr>
+              <w:rFonts w:asciiTheme="minorHAnsi" w:hAnsiTheme="minorHAnsi"/>
+              <w:noProof/>
+              <w:lang w:val="en-GB"/>
+            </w:rPr>
+          </w:pPr>
+          <w:hyperlink w:anchor="_Toc152931920" w:history="1">
+            <w:r>
+              <w:rPr>
+                <w:rStyle w:val="Hyperlink"/>
+                <w:noProof/>
+              </w:rPr>
+              <w:t>[To Let it Fail]</w:t>
+            </w:r>
+            <w:r>
+              <w:rPr>
+                <w:noProof/>
+                <w:webHidden/>
+              </w:rPr>
+              <w:tab/>
+            </w:r>
+            <w:r>
+              <w:rPr>
+                <w:noProof/>
+                <w:webHidden/>
+              </w:rPr>
+              <w:fldChar w:fldCharType="begin"/>
+            </w:r>
+            <w:r>
+              <w:rPr>
+                <w:noProof/>
+                <w:webHidden/>
+              </w:rPr>
+              <w:instrText xml:space="preserve"> PAGEREF _Toc152931920 \h </w:instrText>
+            </w:r>
+            <w:r>
+              <w:rPr>
+                <w:noProof/>
+                <w:webHidden/>
+              </w:rPr>
+            </w:r>
+            <w:r>
+              <w:rPr>
+                <w:noProof/>
+                <w:webHidden/>
+              </w:rPr>
+              <w:fldChar w:fldCharType="separate"/>
+            </w:r>
+            <w:r>
+              <w:rPr>
+                <w:noProof/>
+                <w:webHidden/>
+              </w:rPr>
+              <w:t>7</w:t>
+            </w:r>
+            <w:r>
+              <w:rPr>
+                <w:noProof/>
+                <w:webHidden/>
+              </w:rPr>
+              <w:fldChar w:fldCharType="end"/>
+            </w:r>
+          </w:hyperlink>
+        </w:p>
+        <w:p>
+          <w:pPr>
+            <w:pStyle w:val="TOC2"/>
+            <w:tabs>
+              <w:tab w:val="right" w:leader="dot" w:pos="9016"/>
+            </w:tabs>
+            <w:rPr>
+              <w:rFonts w:asciiTheme="minorHAnsi" w:hAnsiTheme="minorHAnsi"/>
+              <w:noProof/>
+              <w:lang w:val="en-GB"/>
+            </w:rPr>
+          </w:pPr>
+          <w:hyperlink w:anchor="_Toc152931921" w:history="1">
+            <w:r>
+              <w:rPr>
+                <w:rStyle w:val="Hyperlink"/>
+                <w:noProof/>
+              </w:rPr>
+              <w:t>Maybe Constant Failure is Alright</w:t>
+            </w:r>
+            <w:r>
+              <w:rPr>
+                <w:noProof/>
+                <w:webHidden/>
+              </w:rPr>
+              <w:tab/>
+            </w:r>
+            <w:r>
+              <w:rPr>
+                <w:noProof/>
+                <w:webHidden/>
+              </w:rPr>
+              <w:fldChar w:fldCharType="begin"/>
+            </w:r>
+            <w:r>
+              <w:rPr>
+                <w:noProof/>
+                <w:webHidden/>
+              </w:rPr>
+              <w:instrText xml:space="preserve"> PAGEREF _Toc152931921 \h </w:instrText>
+            </w:r>
+            <w:r>
+              <w:rPr>
+                <w:noProof/>
+                <w:webHidden/>
+              </w:rPr>
+            </w:r>
+            <w:r>
+              <w:rPr>
+                <w:noProof/>
+                <w:webHidden/>
+              </w:rPr>
+              <w:fldChar w:fldCharType="separate"/>
+            </w:r>
+            <w:r>
+              <w:rPr>
+                <w:noProof/>
+                <w:webHidden/>
+              </w:rPr>
+              <w:t>8</w:t>
+            </w:r>
+            <w:r>
+              <w:rPr>
+                <w:noProof/>
+                <w:webHidden/>
+              </w:rPr>
+              <w:fldChar w:fldCharType="end"/>
+            </w:r>
+          </w:hyperlink>
+        </w:p>
+        <w:p>
+          <w:pPr>
+            <w:pStyle w:val="TOC1"/>
+            <w:tabs>
+              <w:tab w:val="right" w:leader="dot" w:pos="9016"/>
+            </w:tabs>
+            <w:rPr>
+              <w:rFonts w:asciiTheme="minorHAnsi" w:hAnsiTheme="minorHAnsi"/>
+              <w:noProof/>
+              <w:lang w:val="en-GB"/>
+            </w:rPr>
+          </w:pPr>
+          <w:hyperlink w:anchor="_Toc152931922" w:history="1">
+            <w:r>
+              <w:rPr>
+                <w:rStyle w:val="Hyperlink"/>
+                <w:noProof/>
+              </w:rPr>
+              <w:t>[A ‘Constructed Narrative’]</w:t>
+            </w:r>
+            <w:r>
+              <w:rPr>
+                <w:noProof/>
+                <w:webHidden/>
+              </w:rPr>
+              <w:tab/>
+            </w:r>
+            <w:r>
+              <w:rPr>
+                <w:noProof/>
+                <w:webHidden/>
+              </w:rPr>
+              <w:fldChar w:fldCharType="begin"/>
+            </w:r>
+            <w:r>
+              <w:rPr>
+                <w:noProof/>
+                <w:webHidden/>
+              </w:rPr>
+              <w:instrText xml:space="preserve"> PAGEREF _Toc152931922 \h </w:instrText>
+            </w:r>
+            <w:r>
+              <w:rPr>
+                <w:noProof/>
+                <w:webHidden/>
+              </w:rPr>
+            </w:r>
+            <w:r>
+              <w:rPr>
+                <w:noProof/>
+                <w:webHidden/>
+              </w:rPr>
+              <w:fldChar w:fldCharType="separate"/>
+            </w:r>
+            <w:r>
+              <w:rPr>
+                <w:noProof/>
+                <w:webHidden/>
+              </w:rPr>
+              <w:t>9</w:t>
+            </w:r>
+            <w:r>
+              <w:rPr>
+                <w:noProof/>
+                <w:webHidden/>
+              </w:rPr>
+              <w:fldChar w:fldCharType="end"/>
+            </w:r>
+          </w:hyperlink>
+        </w:p>
+        <w:p>
+          <w:pPr>
+            <w:pStyle w:val="TOC1"/>
+            <w:tabs>
+              <w:tab w:val="right" w:leader="dot" w:pos="9016"/>
+            </w:tabs>
+            <w:rPr>
+              <w:rFonts w:asciiTheme="minorHAnsi" w:hAnsiTheme="minorHAnsi"/>
+              <w:noProof/>
+              <w:lang w:val="en-GB"/>
+            </w:rPr>
+          </w:pPr>
+          <w:hyperlink w:anchor="_Toc152931923" w:history="1">
+            <w:r>
+              <w:rPr>
+                <w:rStyle w:val="Hyperlink"/>
+                <w:noProof/>
+              </w:rPr>
+              <w:t>[Madness of the Current Epoch]</w:t>
+            </w:r>
+            <w:r>
+              <w:rPr>
+                <w:noProof/>
+                <w:webHidden/>
+              </w:rPr>
+              <w:tab/>
+            </w:r>
+            <w:r>
+              <w:rPr>
+                <w:noProof/>
+                <w:webHidden/>
+              </w:rPr>
+              <w:fldChar w:fldCharType="begin"/>
+            </w:r>
+            <w:r>
+              <w:rPr>
+                <w:noProof/>
+                <w:webHidden/>
+              </w:rPr>
+              <w:instrText xml:space="preserve"> PAGEREF _Toc152931923 \h </w:instrText>
+            </w:r>
+            <w:r>
+              <w:rPr>
+                <w:noProof/>
+                <w:webHidden/>
+              </w:rPr>
+            </w:r>
+            <w:r>
+              <w:rPr>
+                <w:noProof/>
+                <w:webHidden/>
+              </w:rPr>
+              <w:fldChar w:fldCharType="separate"/>
+            </w:r>
+            <w:r>
+              <w:rPr>
+                <w:noProof/>
+                <w:webHidden/>
+              </w:rPr>
+              <w:t>9</w:t>
+            </w:r>
+            <w:r>
+              <w:rPr>
+                <w:noProof/>
+                <w:webHidden/>
+              </w:rPr>
+              <w:fldChar w:fldCharType="end"/>
+            </w:r>
+          </w:hyperlink>
+        </w:p>
+        <w:p>
+          <w:pPr>
+            <w:pStyle w:val="TOC2"/>
+            <w:tabs>
+              <w:tab w:val="right" w:leader="dot" w:pos="9016"/>
+            </w:tabs>
+            <w:rPr>
+              <w:rFonts w:asciiTheme="minorHAnsi" w:hAnsiTheme="minorHAnsi"/>
+              <w:noProof/>
+              <w:lang w:val="en-GB"/>
+            </w:rPr>
+          </w:pPr>
+          <w:hyperlink w:anchor="_Toc152931924" w:history="1">
+            <w:r>
+              <w:rPr>
+                <w:rStyle w:val="Hyperlink"/>
+                <w:noProof/>
+              </w:rPr>
+              <w:t>Madness of the Indie Scene</w:t>
+            </w:r>
+            <w:r>
+              <w:rPr>
+                <w:noProof/>
+                <w:webHidden/>
+              </w:rPr>
+              <w:tab/>
+            </w:r>
+            <w:r>
+              <w:rPr>
+                <w:noProof/>
+                <w:webHidden/>
+              </w:rPr>
+              <w:fldChar w:fldCharType="begin"/>
+            </w:r>
+            <w:r>
+              <w:rPr>
+                <w:noProof/>
+                <w:webHidden/>
+              </w:rPr>
+              <w:instrText xml:space="preserve"> PAGEREF _Toc152931924 \h </w:instrText>
+            </w:r>
+            <w:r>
+              <w:rPr>
+                <w:noProof/>
+                <w:webHidden/>
+              </w:rPr>
+            </w:r>
+            <w:r>
+              <w:rPr>
+                <w:noProof/>
+                <w:webHidden/>
+              </w:rPr>
+              <w:fldChar w:fldCharType="separate"/>
+            </w:r>
+            <w:r>
+              <w:rPr>
+                <w:noProof/>
+                <w:webHidden/>
+              </w:rPr>
+              <w:t>10</w:t>
+            </w:r>
+            <w:r>
+              <w:rPr>
+                <w:noProof/>
+                <w:webHidden/>
+              </w:rPr>
+              <w:fldChar w:fldCharType="end"/>
+            </w:r>
+          </w:hyperlink>
+        </w:p>
+        <w:p>
+          <w:r>
+            <w:rPr>
+              <w:b/>
+              <w:bCs/>
+              <w:noProof/>
+            </w:rPr>
+            <w:fldChar w:fldCharType="end"/>
+          </w:r>
+        </w:p>
+      </w:sdtContent>
+    </w:sdt>
+    <w:p>
+      <w:pPr>
+        <w:spacing w:before="0" w:after="160"/>
+        <w:rPr>
+          <w:rFonts w:eastAsiaTheme="majorEastAsia" w:cstheme="majorBidi"/>
+          <w:b/>
+          <w:color w:val="000000" w:themeColor="text1"/>
+          <w:sz w:val="36"/>
+          <w:szCs w:val="32"/>
+        </w:rPr>
+      </w:pPr>
+      <w:r>
+        <w:br w:type="page"/>
+      </w:r>
+    </w:p>
     <w:p>
       <w:pPr>
         <w:pStyle w:val="Heading1"/>
       </w:pPr>
+      <w:bookmarkStart w:id="0" w:name="_Toc152931914"/>
+      <w:r>
+        <w:t>[</w:t>
+      </w:r>
       <w:r>
         <w:t>Overview Assessment</w:t>
       </w:r>
-    </w:p>
+      <w:r>
+        <w:t>]</w:t>
+      </w:r>
+      <w:bookmarkEnd w:id="0"/>
+    </w:p>
+    <w:p/>
     <w:p>
       <w:pPr>
         <w:spacing w:line="360" w:lineRule="auto"/>
@@ -19,12 +878,10 @@
         <w:t xml:space="preserve">This is a self-valuation of what </w:t>
       </w:r>
       <w:proofErr w:type="spellStart"/>
-      <w:proofErr w:type="gramStart"/>
       <w:r>
         <w:t>Project;Hypatios</w:t>
       </w:r>
       <w:proofErr w:type="spellEnd"/>
-      <w:proofErr w:type="gramEnd"/>
       <w:r>
         <w:t>’</w:t>
       </w:r>
@@ -59,13 +916,8 @@
         </w:numPr>
         <w:spacing w:line="360" w:lineRule="auto"/>
       </w:pPr>
-      <w:proofErr w:type="spellStart"/>
-      <w:r>
-        <w:t>Hypatios</w:t>
-      </w:r>
-      <w:proofErr w:type="spellEnd"/>
-      <w:r>
-        <w:t xml:space="preserve"> strengths (from dev’s perspective):</w:t>
+      <w:r>
+        <w:t>Hypatios strengths (from dev’s perspective):</w:t>
       </w:r>
     </w:p>
     <w:p>
@@ -257,6 +1109,7 @@
         <w:rPr>
           <w:b/>
         </w:rPr>
+        <w:lastRenderedPageBreak/>
         <w:t>Philosophy</w:t>
       </w:r>
       <w:r>
@@ -376,15 +1229,7 @@
         <w:t>We think not all</w:t>
       </w:r>
       <w:r>
-        <w:t xml:space="preserve"> people would like the repetitiveness nature of </w:t>
-      </w:r>
-      <w:proofErr w:type="spellStart"/>
-      <w:r>
-        <w:t>Hypatios</w:t>
-      </w:r>
-      <w:proofErr w:type="spellEnd"/>
-      <w:r>
-        <w:t>.</w:t>
+        <w:t xml:space="preserve"> people would like the repetitiveness nature of Hypatios.</w:t>
       </w:r>
     </w:p>
     <w:p>
@@ -405,13 +1250,8 @@
       <w:r>
         <w:t xml:space="preserve"> </w:t>
       </w:r>
-      <w:proofErr w:type="spellStart"/>
-      <w:r>
-        <w:t>Hypatios</w:t>
-      </w:r>
-      <w:proofErr w:type="spellEnd"/>
-      <w:r>
-        <w:t xml:space="preserve"> game design will invoke mixed reaction.</w:t>
+      <w:r>
+        <w:t>Hypatios game design will invoke mixed reaction.</w:t>
       </w:r>
     </w:p>
     <w:p>
@@ -435,19 +1275,11 @@
         </w:rPr>
         <w:t xml:space="preserve">, </w:t>
       </w:r>
-      <w:proofErr w:type="spellStart"/>
       <w:r>
         <w:rPr>
           <w:b/>
         </w:rPr>
-        <w:t>Sixtusian</w:t>
-      </w:r>
-      <w:proofErr w:type="spellEnd"/>
-      <w:r>
-        <w:rPr>
-          <w:b/>
-        </w:rPr>
-        <w:t xml:space="preserve"> Empire</w:t>
+        <w:t>Sixtusian Empire</w:t>
       </w:r>
       <w:r>
         <w:rPr>
@@ -546,14 +1378,8 @@
         </w:numPr>
         <w:spacing w:line="360" w:lineRule="auto"/>
       </w:pPr>
-      <w:proofErr w:type="spellStart"/>
-      <w:r>
-        <w:lastRenderedPageBreak/>
-        <w:t>Hypatios</w:t>
-      </w:r>
-      <w:proofErr w:type="spellEnd"/>
-      <w:r>
-        <w:t xml:space="preserve"> weaknesses:</w:t>
+      <w:r>
+        <w:t>Hypatios weaknesses:</w:t>
       </w:r>
     </w:p>
     <w:p>
@@ -799,9 +1625,11 @@
       <w:pPr>
         <w:pStyle w:val="Heading1"/>
       </w:pPr>
+      <w:bookmarkStart w:id="1" w:name="_Toc152931915"/>
       <w:r>
         <w:t>[Development Problems]</w:t>
       </w:r>
+      <w:bookmarkEnd w:id="1"/>
     </w:p>
     <w:p>
       <w:pPr>
@@ -817,7 +1645,6 @@
         <w:t xml:space="preserve">The development of </w:t>
       </w:r>
       <w:proofErr w:type="spellStart"/>
-      <w:proofErr w:type="gramStart"/>
       <w:r>
         <w:rPr>
           <w:b/>
@@ -825,7 +1652,6 @@
         <w:t>Project;Hypatios</w:t>
       </w:r>
       <w:proofErr w:type="spellEnd"/>
-      <w:proofErr w:type="gramEnd"/>
       <w:r>
         <w:rPr>
           <w:b/>
@@ -896,19 +1722,10 @@
         <w:t xml:space="preserve">then the </w:t>
       </w:r>
       <w:r>
-        <w:t>team fell apart as the main developer</w:t>
-      </w:r>
-      <w:r>
-        <w:t xml:space="preserve"> </w:t>
-      </w:r>
-      <w:r>
-        <w:t xml:space="preserve">took </w:t>
-      </w:r>
-      <w:r>
-        <w:t>matter on its own hand.</w:t>
-      </w:r>
-      <w:r>
-        <w:t xml:space="preserve"> </w:t>
+        <w:t>team fell apart</w:t>
+      </w:r>
+      <w:r>
+        <w:t>.</w:t>
       </w:r>
     </w:p>
     <w:p>
@@ -944,11 +1761,7 @@
         <w:t xml:space="preserve"> which </w:t>
       </w:r>
       <w:r>
-        <w:t xml:space="preserve">ruined the project and sanity of its team </w:t>
-      </w:r>
-      <w:r>
-        <w:lastRenderedPageBreak/>
-        <w:t>members.</w:t>
+        <w:t>ruined the project and sanity of its team members.</w:t>
       </w:r>
       <w:r>
         <w:t xml:space="preserve"> In addition, the team </w:t>
@@ -1013,15 +1826,7 @@
         <w:t xml:space="preserve"> but had never made any money of it</w:t>
       </w:r>
       <w:r>
-        <w:t xml:space="preserve">. </w:t>
-      </w:r>
-      <w:proofErr w:type="spellStart"/>
-      <w:r>
-        <w:t>Hypatios</w:t>
-      </w:r>
-      <w:proofErr w:type="spellEnd"/>
-      <w:r>
-        <w:t xml:space="preserve"> is </w:t>
+        <w:t xml:space="preserve">. Hypatios is </w:t>
       </w:r>
       <w:r>
         <w:t>a</w:t>
@@ -1036,15 +1841,7 @@
         <w:t xml:space="preserve"> by the main developer</w:t>
       </w:r>
       <w:r>
-        <w:t xml:space="preserve"> to commercialize </w:t>
-      </w:r>
-      <w:proofErr w:type="spellStart"/>
-      <w:r>
-        <w:t>Hypatios</w:t>
-      </w:r>
-      <w:proofErr w:type="spellEnd"/>
-      <w:r>
-        <w:t xml:space="preserve"> and sell the game.</w:t>
+        <w:t xml:space="preserve"> to commercialize Hypatios and sell the game.</w:t>
       </w:r>
       <w:r>
         <w:t xml:space="preserve"> </w:t>
@@ -1064,9 +1861,11 @@
       <w:pPr>
         <w:pStyle w:val="Heading1"/>
       </w:pPr>
+      <w:bookmarkStart w:id="2" w:name="_Toc152931916"/>
       <w:r>
         <w:t>[Main Dev Problems]</w:t>
       </w:r>
+      <w:bookmarkEnd w:id="2"/>
     </w:p>
     <w:p/>
     <w:p>
@@ -1185,6 +1984,7 @@
         <w:spacing w:line="360" w:lineRule="auto"/>
       </w:pPr>
       <w:r>
+        <w:lastRenderedPageBreak/>
         <w:t>Where many solo indie developers</w:t>
       </w:r>
       <w:r>
@@ -1234,7 +2034,19 @@
         <w:t>An isolation from social life. It was the</w:t>
       </w:r>
       <w:r>
-        <w:t xml:space="preserve"> combination of not confidence and</w:t>
+        <w:t xml:space="preserve"> combination of </w:t>
+      </w:r>
+      <w:r>
+        <w:t>lacking</w:t>
+      </w:r>
+      <w:r>
+        <w:t xml:space="preserve"> confidence </w:t>
+      </w:r>
+      <w:r>
+        <w:t xml:space="preserve">in one’s self </w:t>
+      </w:r>
+      <w:r>
+        <w:t>and</w:t>
       </w:r>
       <w:r>
         <w:t xml:space="preserve"> doctrine of </w:t>
@@ -1372,7 +2184,10 @@
         <w:spacing w:line="360" w:lineRule="auto"/>
       </w:pPr>
       <w:r>
-        <w:t>The longest time, the developer isolated itself greatly in its home</w:t>
+        <w:t>For the</w:t>
+      </w:r>
+      <w:r>
+        <w:t xml:space="preserve"> longest time, the developer isolated itself greatly in its home</w:t>
       </w:r>
       <w:r>
         <w:t xml:space="preserve"> for its obsession for</w:t>
@@ -1384,41 +2199,13 @@
         <w:t xml:space="preserve"> By the time, it realizes, it was socially</w:t>
       </w:r>
       <w:r>
-        <w:t xml:space="preserve"> incapable.</w:t>
-      </w:r>
-    </w:p>
-    <w:p>
-      <w:pPr>
-        <w:pStyle w:val="ListParagraph"/>
-        <w:numPr>
-          <w:ilvl w:val="1"/>
-          <w:numId w:val="2"/>
-        </w:numPr>
-        <w:spacing w:line="360" w:lineRule="auto"/>
-      </w:pPr>
-      <w:r>
-        <w:t>In Indonesia where many people socializing</w:t>
-      </w:r>
-      <w:r>
-        <w:t xml:space="preserve"> and outgoing, it was an absolute pain</w:t>
-      </w:r>
-      <w:r>
-        <w:t xml:space="preserve"> to </w:t>
-      </w:r>
-      <w:r>
-        <w:t xml:space="preserve">see others were happy, it was </w:t>
-      </w:r>
-      <w:r>
-        <w:t>not</w:t>
-      </w:r>
-      <w:r>
-        <w:t xml:space="preserve"> able to</w:t>
-      </w:r>
-      <w:r>
-        <w:t xml:space="preserve"> interact and join</w:t>
-      </w:r>
-      <w:r>
-        <w:t xml:space="preserve"> community</w:t>
+        <w:t xml:space="preserve"> </w:t>
+      </w:r>
+      <w:r>
+        <w:t>lagging</w:t>
+      </w:r>
+      <w:r>
+        <w:t xml:space="preserve"> behind</w:t>
       </w:r>
       <w:r>
         <w:t>.</w:t>
@@ -1434,44 +2221,105 @@
         <w:spacing w:line="360" w:lineRule="auto"/>
       </w:pPr>
       <w:r>
-        <w:lastRenderedPageBreak/>
         <w:t>The main dev started game dev in 2014 (Unity) which there was absolutely</w:t>
       </w:r>
       <w:r>
-        <w:t xml:space="preserve"> lack of support for game development in Indonesia during the 2010s.</w:t>
-      </w:r>
-      <w:r>
-        <w:t xml:space="preserve"> </w:t>
-      </w:r>
-      <w:r>
-        <w:t xml:space="preserve">The lack of support and ecosystem </w:t>
-      </w:r>
-      <w:r>
-        <w:t xml:space="preserve">in Indonesia </w:t>
-      </w:r>
-      <w:r>
-        <w:t>exacerbates</w:t>
-      </w:r>
-      <w:r>
-        <w:t xml:space="preserve"> the problems</w:t>
+        <w:t xml:space="preserve"> lack of support</w:t>
+      </w:r>
+      <w:r>
+        <w:t xml:space="preserve">, and ecosystem </w:t>
+      </w:r>
+      <w:r>
+        <w:t>for game development in Indonesia during the 2010s.</w:t>
+      </w:r>
+      <w:r>
+        <w:t xml:space="preserve"> </w:t>
+      </w:r>
+      <w:r>
+        <w:t>The</w:t>
+      </w:r>
+      <w:r>
+        <w:t xml:space="preserve"> government</w:t>
+      </w:r>
+      <w:r>
+        <w:t xml:space="preserve"> cannot </w:t>
+      </w:r>
+      <w:r>
+        <w:t>simply be blamed</w:t>
+      </w:r>
+      <w:r>
+        <w:t xml:space="preserve"> as </w:t>
+      </w:r>
+      <w:r>
+        <w:t>it has a different</w:t>
+      </w:r>
+      <w:r>
+        <w:t xml:space="preserve"> ‘spirit</w:t>
+      </w:r>
+      <w:r>
+        <w:t xml:space="preserve"> of the nation’ </w:t>
+      </w:r>
+      <w:r>
+        <w:t xml:space="preserve">and Indonesia is simply not geared towards </w:t>
+      </w:r>
+      <w:r>
+        <w:t>innovative,</w:t>
+      </w:r>
+      <w:r>
+        <w:t xml:space="preserve"> creative,</w:t>
+      </w:r>
+      <w:r>
+        <w:t xml:space="preserve"> research-based industry like </w:t>
+      </w:r>
+      <w:r>
+        <w:t>game developers.</w:t>
+      </w:r>
+      <w:r>
+        <w:t xml:space="preserve"> Indonesia is a country </w:t>
+      </w:r>
+      <w:r>
+        <w:t>where it</w:t>
+      </w:r>
+      <w:r>
+        <w:t xml:space="preserve"> was</w:t>
+      </w:r>
+      <w:r>
+        <w:t xml:space="preserve"> dictated by the developed countries from its consumers goods and its entertainment</w:t>
+      </w:r>
+      <w:r>
+        <w:t xml:space="preserve">, it is a consumerist country lacking </w:t>
+      </w:r>
+      <w:r>
+        <w:t xml:space="preserve">in </w:t>
+      </w:r>
+      <w:r>
+        <w:t>domestic</w:t>
+      </w:r>
+      <w:r>
+        <w:t xml:space="preserve"> </w:t>
+      </w:r>
+      <w:r>
+        <w:t>production</w:t>
       </w:r>
       <w:r>
         <w:t>.</w:t>
       </w:r>
-      <w:r>
-        <w:t xml:space="preserve"> However, </w:t>
-      </w:r>
-      <w:r>
-        <w:t>the government</w:t>
-      </w:r>
-      <w:r>
-        <w:t xml:space="preserve"> cannot </w:t>
-      </w:r>
-      <w:r>
-        <w:t>simply be blamed</w:t>
-      </w:r>
-      <w:r>
-        <w:t>, this is due to the dev is living at the right time but</w:t>
+    </w:p>
+    <w:p>
+      <w:pPr>
+        <w:spacing w:line="360" w:lineRule="auto"/>
+      </w:pPr>
+      <w:r>
+        <w:t>It was</w:t>
+      </w:r>
+      <w:r>
+        <w:t xml:space="preserve"> living at the right time</w:t>
+      </w:r>
+      <w:r>
+        <w:t xml:space="preserve"> for indie dev</w:t>
+      </w:r>
+      <w:r>
+        <w:t xml:space="preserve"> but</w:t>
       </w:r>
       <w:r>
         <w:t xml:space="preserve"> at</w:t>
@@ -1499,49 +2347,13 @@
     </w:p>
     <w:p>
       <w:pPr>
-        <w:spacing w:line="360" w:lineRule="auto"/>
-        <w:ind w:firstLine="720"/>
-      </w:pPr>
-      <w:r>
-        <w:t xml:space="preserve">According to the main dev, the only thing he was still alive is his family and his wealth. His family possess </w:t>
-      </w:r>
-      <w:r>
-        <w:t>a fairly significant</w:t>
-      </w:r>
-      <w:r>
-        <w:t xml:space="preserve"> amount of wealth. If it was not for its wealth, the dev said he would have quitted a long time ago</w:t>
-      </w:r>
-      <w:r>
-        <w:t xml:space="preserve"> or he woul</w:t>
-      </w:r>
-      <w:r>
-        <w:t xml:space="preserve">d fall to state of despair </w:t>
-      </w:r>
-      <w:r>
-        <w:t xml:space="preserve">if </w:t>
-      </w:r>
-      <w:r>
-        <w:t>he reaches 10 years of solo game development</w:t>
-      </w:r>
-      <w:r>
-        <w:t xml:space="preserve"> with no success</w:t>
-      </w:r>
-      <w:r>
-        <w:t>.</w:t>
-      </w:r>
-    </w:p>
-    <w:p>
-      <w:pPr>
-        <w:spacing w:line="360" w:lineRule="auto"/>
-      </w:pPr>
-    </w:p>
-    <w:p>
-      <w:pPr>
         <w:pStyle w:val="Heading2"/>
       </w:pPr>
+      <w:bookmarkStart w:id="3" w:name="_Toc152931917"/>
       <w:r>
         <w:t>The Two Phases</w:t>
       </w:r>
+      <w:bookmarkEnd w:id="3"/>
     </w:p>
     <w:p>
       <w:pPr>
@@ -1648,7 +2460,11 @@
         <w:t>used the opportunity to quit college</w:t>
       </w:r>
       <w:r>
-        <w:t xml:space="preserve"> and focuses on only making video games.</w:t>
+        <w:t xml:space="preserve"> and focuses on </w:t>
+      </w:r>
+      <w:r>
+        <w:lastRenderedPageBreak/>
+        <w:t>only making video games.</w:t>
       </w:r>
       <w:r>
         <w:t xml:space="preserve"> This</w:t>
@@ -1662,92 +2478,100 @@
       <w:r>
         <w:t xml:space="preserve"> which is </w:t>
       </w:r>
+      <w:r>
+        <w:t>Hypatios</w:t>
+      </w:r>
+      <w:r>
+        <w:t xml:space="preserve"> part of </w:t>
+      </w:r>
+      <w:r>
+        <w:t>Second Phase</w:t>
+      </w:r>
+      <w:r>
+        <w:t>.</w:t>
+      </w:r>
+    </w:p>
+    <w:p>
+      <w:pPr>
+        <w:spacing w:line="360" w:lineRule="auto"/>
+      </w:pPr>
+    </w:p>
+    <w:p>
+      <w:pPr>
+        <w:spacing w:line="360" w:lineRule="auto"/>
+      </w:pPr>
+      <w:r>
+        <w:t>The obsession of creating casual games</w:t>
+      </w:r>
+      <w:r>
+        <w:t xml:space="preserve"> with</w:t>
+      </w:r>
+      <w:r>
+        <w:t xml:space="preserve"> cheap,</w:t>
+      </w:r>
+      <w:r>
+        <w:t xml:space="preserve"> low poly </w:t>
+      </w:r>
+      <w:r>
+        <w:t xml:space="preserve">games </w:t>
+      </w:r>
+      <w:r>
+        <w:t>had detrimental effect, as the developer only focuses on gameplay and not learning fundamentals</w:t>
+      </w:r>
+      <w:r>
+        <w:t xml:space="preserve">. </w:t>
+      </w:r>
+    </w:p>
+    <w:p>
+      <w:pPr>
+        <w:spacing w:line="360" w:lineRule="auto"/>
+      </w:pPr>
+      <w:r>
+        <w:t xml:space="preserve">This stagnated the dev’s skills and </w:t>
+      </w:r>
+      <w:r>
+        <w:t>the big opportunity cost is not learning 3d modelling</w:t>
+      </w:r>
+      <w:r>
+        <w:t xml:space="preserve"> and programming</w:t>
+      </w:r>
+      <w:r>
+        <w:t xml:space="preserve"> properly</w:t>
+      </w:r>
+      <w:r>
+        <w:t>.</w:t>
+      </w:r>
+      <w:r>
+        <w:t xml:space="preserve"> Many years and time wasted </w:t>
+      </w:r>
+      <w:r>
+        <w:t xml:space="preserve">creating games by self-learning, no mentors or </w:t>
+      </w:r>
+      <w:r>
+        <w:t>reckless decisions.</w:t>
+      </w:r>
+      <w:r>
+        <w:t xml:space="preserve"> It was the dev’s stubbornness and </w:t>
+      </w:r>
       <w:proofErr w:type="spellStart"/>
       <w:r>
-        <w:t>Hypatios</w:t>
+        <w:t>naiveness</w:t>
       </w:r>
       <w:proofErr w:type="spellEnd"/>
       <w:r>
-        <w:t xml:space="preserve"> part of </w:t>
-      </w:r>
-      <w:r>
-        <w:t>Second Phase</w:t>
-      </w:r>
-      <w:r>
-        <w:t>.</w:t>
-      </w:r>
-    </w:p>
-    <w:p>
-      <w:pPr>
-        <w:spacing w:line="360" w:lineRule="auto"/>
-      </w:pPr>
-    </w:p>
-    <w:p>
-      <w:pPr>
-        <w:spacing w:line="360" w:lineRule="auto"/>
-      </w:pPr>
-      <w:r>
-        <w:t>The obsession of creating casual games</w:t>
-      </w:r>
-      <w:r>
-        <w:t xml:space="preserve"> with</w:t>
-      </w:r>
-      <w:r>
-        <w:t xml:space="preserve"> cheap,</w:t>
-      </w:r>
-      <w:r>
-        <w:t xml:space="preserve"> low poly </w:t>
-      </w:r>
-      <w:r>
-        <w:t xml:space="preserve">games </w:t>
-      </w:r>
-      <w:r>
-        <w:t>had detrimental effect, as the developer only focuses on gameplay and not learning fundamentals</w:t>
-      </w:r>
-      <w:r>
-        <w:t xml:space="preserve">. </w:t>
-      </w:r>
-    </w:p>
-    <w:p>
-      <w:pPr>
-        <w:spacing w:line="360" w:lineRule="auto"/>
-      </w:pPr>
-      <w:r>
-        <w:t xml:space="preserve">This stagnated the dev’s skills and </w:t>
-      </w:r>
-      <w:r>
-        <w:t>the big opportunity cost is not learning 3d modelling</w:t>
-      </w:r>
-      <w:r>
-        <w:t xml:space="preserve"> and programming</w:t>
-      </w:r>
-      <w:r>
-        <w:t xml:space="preserve"> properly</w:t>
-      </w:r>
-      <w:r>
-        <w:t>.</w:t>
-      </w:r>
-      <w:r>
-        <w:t xml:space="preserve"> Many years and time wasted </w:t>
-      </w:r>
-      <w:r>
-        <w:t xml:space="preserve">creating games by self-learning, no mentors or </w:t>
-      </w:r>
-      <w:r>
-        <w:t>reckless decisions.</w:t>
-      </w:r>
-    </w:p>
-    <w:p>
-      <w:pPr>
-        <w:spacing w:line="360" w:lineRule="auto"/>
-      </w:pPr>
-    </w:p>
-    <w:p>
-      <w:pPr>
-        <w:spacing w:line="360" w:lineRule="auto"/>
-      </w:pPr>
-      <w:r>
-        <w:lastRenderedPageBreak/>
+        <w:t xml:space="preserve"> thinking it could create a successful indie game.</w:t>
+      </w:r>
+    </w:p>
+    <w:p>
+      <w:pPr>
+        <w:spacing w:line="360" w:lineRule="auto"/>
+      </w:pPr>
+    </w:p>
+    <w:p>
+      <w:pPr>
+        <w:spacing w:line="360" w:lineRule="auto"/>
+      </w:pPr>
+      <w:r>
         <w:t xml:space="preserve">The dreams and lies of indie game developers of the 2010s has significantly ruined the dev’s life, it claimed. </w:t>
       </w:r>
     </w:p>
@@ -1765,9 +2589,11 @@
       <w:pPr>
         <w:pStyle w:val="Heading2"/>
       </w:pPr>
+      <w:bookmarkStart w:id="4" w:name="_Toc152931918"/>
       <w:r>
         <w:t>Finale Game</w:t>
       </w:r>
+      <w:bookmarkEnd w:id="4"/>
     </w:p>
     <w:p>
       <w:pPr>
@@ -1782,7 +2608,6 @@
         <w:t xml:space="preserve">The main developer had intended </w:t>
       </w:r>
       <w:proofErr w:type="spellStart"/>
-      <w:proofErr w:type="gramStart"/>
       <w:r>
         <w:rPr>
           <w:b/>
@@ -1790,7 +2615,6 @@
         <w:t>Project;Hypatios</w:t>
       </w:r>
       <w:proofErr w:type="spellEnd"/>
-      <w:proofErr w:type="gramEnd"/>
       <w:r>
         <w:t xml:space="preserve"> as its final game.</w:t>
       </w:r>
@@ -1851,15 +2675,7 @@
         <w:t xml:space="preserve"> game dev after</w:t>
       </w:r>
       <w:r>
-        <w:t xml:space="preserve"> </w:t>
-      </w:r>
-      <w:proofErr w:type="spellStart"/>
-      <w:r>
-        <w:t>Hypatios</w:t>
-      </w:r>
-      <w:proofErr w:type="spellEnd"/>
-      <w:r>
-        <w:t xml:space="preserve"> especially after the breakdown of the team and the dev’s sanity is truly the betterment </w:t>
+        <w:t xml:space="preserve"> Hypatios especially after the breakdown of the team and the dev’s sanity is truly the betterment </w:t>
       </w:r>
       <w:r>
         <w:t>for</w:t>
@@ -1881,13 +2697,88 @@
         <w:t xml:space="preserve">For the dev, </w:t>
       </w:r>
       <w:r>
-        <w:t xml:space="preserve">game development is nothing but bad memories and wasted time. It had regretted </w:t>
-      </w:r>
-      <w:r>
-        <w:t xml:space="preserve">significantly for wasting and taking a lot of time. </w:t>
-      </w:r>
-      <w:r>
-        <w:t>However, the skills that comes with it:</w:t>
+        <w:t>game development is nothing but bad memories and wasted time.</w:t>
+      </w:r>
+      <w:r>
+        <w:t xml:space="preserve"> The development was not all in pain</w:t>
+      </w:r>
+      <w:r>
+        <w:t xml:space="preserve"> and </w:t>
+      </w:r>
+      <w:r>
+        <w:t>has its “</w:t>
+      </w:r>
+      <w:r>
+        <w:rPr>
+          <w:i/>
+        </w:rPr>
+        <w:t>little achievements</w:t>
+      </w:r>
+      <w:r>
+        <w:t>”</w:t>
+      </w:r>
+      <w:r>
+        <w:t xml:space="preserve"> but in the grand picture: a bleak </w:t>
+      </w:r>
+      <w:r>
+        <w:t>future, knowing</w:t>
+      </w:r>
+      <w:r>
+        <w:t xml:space="preserve"> the game </w:t>
+      </w:r>
+      <w:r>
+        <w:t>most likely fails</w:t>
+      </w:r>
+      <w:r>
+        <w:t>.</w:t>
+      </w:r>
+      <w:r>
+        <w:t xml:space="preserve"> </w:t>
+      </w:r>
+      <w:r>
+        <w:t>However, the skills that comes with it</w:t>
+      </w:r>
+      <w:r>
+        <w:t xml:space="preserve"> a</w:t>
+      </w:r>
+      <w:r>
+        <w:t xml:space="preserve">re all </w:t>
+      </w:r>
+      <w:r>
+        <w:t xml:space="preserve">invaluable experiences. </w:t>
+      </w:r>
+    </w:p>
+    <w:p>
+      <w:pPr>
+        <w:spacing w:line="360" w:lineRule="auto"/>
+      </w:pPr>
+      <w:r>
+        <w:lastRenderedPageBreak/>
+        <w:t>But still</w:t>
+      </w:r>
+      <w:r>
+        <w:t>,</w:t>
+      </w:r>
+      <w:r>
+        <w:t xml:space="preserve"> the aggressive pursue of wanting creating a commercial game </w:t>
+      </w:r>
+      <w:r>
+        <w:t>and</w:t>
+      </w:r>
+      <w:r>
+        <w:t xml:space="preserve"> becoming a</w:t>
+      </w:r>
+      <w:r>
+        <w:t xml:space="preserve"> successful solo developer </w:t>
+      </w:r>
+      <w:r>
+        <w:t>that totally fucks up the dev</w:t>
+      </w:r>
+      <w:r>
+        <w:t>:</w:t>
+      </w:r>
+      <w:r>
+        <w:t xml:space="preserve"> </w:t>
       </w:r>
     </w:p>
     <w:p>
@@ -1900,7 +2791,13 @@
         <w:spacing w:line="360" w:lineRule="auto"/>
       </w:pPr>
       <w:r>
-        <w:t>Music production</w:t>
+        <w:t>A</w:t>
+      </w:r>
+      <w:r>
+        <w:t xml:space="preserve"> lot of wasted time</w:t>
+      </w:r>
+      <w:r>
+        <w:t>.</w:t>
       </w:r>
     </w:p>
     <w:p>
@@ -1913,7 +2810,13 @@
         <w:spacing w:line="360" w:lineRule="auto"/>
       </w:pPr>
       <w:r>
-        <w:t>SFX creation</w:t>
+        <w:t>Total destruction of the dev’s social life</w:t>
+      </w:r>
+      <w:r>
+        <w:t xml:space="preserve"> and social skill</w:t>
+      </w:r>
+      <w:r>
+        <w:t>.</w:t>
       </w:r>
     </w:p>
     <w:p>
@@ -1926,10 +2829,748 @@
         <w:spacing w:line="360" w:lineRule="auto"/>
       </w:pPr>
       <w:r>
-        <w:t>UI</w:t>
-      </w:r>
-      <w:r>
-        <w:t>, graphics design</w:t>
+        <w:t>Damaged</w:t>
+      </w:r>
+      <w:r>
+        <w:t xml:space="preserve"> famil</w:t>
+      </w:r>
+      <w:r>
+        <w:t xml:space="preserve">y </w:t>
+      </w:r>
+      <w:r>
+        <w:t>relationship</w:t>
+      </w:r>
+      <w:r>
+        <w:t xml:space="preserve"> </w:t>
+      </w:r>
+      <w:r>
+        <w:t>and</w:t>
+      </w:r>
+      <w:r>
+        <w:t xml:space="preserve"> irreparable relationships with</w:t>
+      </w:r>
+      <w:r>
+        <w:t xml:space="preserve"> friends. </w:t>
+      </w:r>
+    </w:p>
+    <w:p>
+      <w:pPr>
+        <w:spacing w:line="360" w:lineRule="auto"/>
+      </w:pPr>
+    </w:p>
+    <w:p>
+      <w:pPr>
+        <w:spacing w:line="360" w:lineRule="auto"/>
+      </w:pPr>
+      <w:r>
+        <w:t>All aspects of the main dev’s creation like Sixtusian Empire</w:t>
+      </w:r>
+      <w:r>
+        <w:t>, Timekeeper</w:t>
+      </w:r>
+      <w:r>
+        <w:t xml:space="preserve"> and Kaiser was unleashed in this game</w:t>
+      </w:r>
+      <w:r>
+        <w:t xml:space="preserve"> because</w:t>
+      </w:r>
+      <w:r>
+        <w:t xml:space="preserve"> </w:t>
+      </w:r>
+      <w:r>
+        <w:t xml:space="preserve">there will be </w:t>
+      </w:r>
+      <w:r>
+        <w:t>slim</w:t>
+      </w:r>
+      <w:r>
+        <w:t xml:space="preserve"> opportunity to express</w:t>
+      </w:r>
+      <w:r>
+        <w:t xml:space="preserve"> </w:t>
+      </w:r>
+      <w:r>
+        <w:t>its</w:t>
+      </w:r>
+      <w:r>
+        <w:t xml:space="preserve"> creation</w:t>
+      </w:r>
+      <w:r>
+        <w:t>s</w:t>
+      </w:r>
+      <w:r>
+        <w:t xml:space="preserve"> </w:t>
+      </w:r>
+      <w:r>
+        <w:t xml:space="preserve">in the future </w:t>
+      </w:r>
+      <w:r>
+        <w:t xml:space="preserve">hence it could </w:t>
+      </w:r>
+      <w:r>
+        <w:t xml:space="preserve">only </w:t>
+      </w:r>
+      <w:r>
+        <w:t xml:space="preserve">be done in </w:t>
+      </w:r>
+      <w:r>
+        <w:t>this</w:t>
+      </w:r>
+      <w:r>
+        <w:t xml:space="preserve"> game: </w:t>
+      </w:r>
+      <w:r>
+        <w:rPr>
+          <w:b/>
+        </w:rPr>
+        <w:t>Hypatios</w:t>
+      </w:r>
+      <w:r>
+        <w:t xml:space="preserve">. </w:t>
+      </w:r>
+    </w:p>
+    <w:p>
+      <w:pPr>
+        <w:spacing w:line="360" w:lineRule="auto"/>
+      </w:pPr>
+      <w:r>
+        <w:t xml:space="preserve">It was </w:t>
+      </w:r>
+      <w:r>
+        <w:t xml:space="preserve">for </w:t>
+      </w:r>
+      <w:r>
+        <w:t xml:space="preserve">the </w:t>
+      </w:r>
+      <w:r>
+        <w:t>longest time</w:t>
+      </w:r>
+      <w:r>
+        <w:t>,</w:t>
+      </w:r>
+      <w:r>
+        <w:t xml:space="preserve"> </w:t>
+      </w:r>
+      <w:r>
+        <w:t>the wait to</w:t>
+      </w:r>
+      <w:r>
+        <w:t xml:space="preserve"> unleash the ‘beast’ in the </w:t>
+      </w:r>
+      <w:r>
+        <w:t>best way p</w:t>
+      </w:r>
+      <w:r>
+        <w:t>o</w:t>
+      </w:r>
+      <w:r>
+        <w:t>ssible</w:t>
+      </w:r>
+      <w:r>
+        <w:t xml:space="preserve"> and all of the dev’s skills under one game</w:t>
+      </w:r>
+      <w:r>
+        <w:t xml:space="preserve"> for its r</w:t>
+      </w:r>
+      <w:r>
+        <w:t>epressed feelings &amp; its failures in life</w:t>
+      </w:r>
+      <w:r>
+        <w:t xml:space="preserve"> were accumulated under this game from its</w:t>
+      </w:r>
+      <w:r>
+        <w:t xml:space="preserve"> </w:t>
+      </w:r>
+      <w:r>
+        <w:t>dialogues</w:t>
+      </w:r>
+      <w:r>
+        <w:t xml:space="preserve">, </w:t>
+      </w:r>
+      <w:r>
+        <w:t>book</w:t>
+      </w:r>
+      <w:r>
+        <w:t xml:space="preserve"> lore</w:t>
+      </w:r>
+      <w:r>
+        <w:t xml:space="preserve"> </w:t>
+      </w:r>
+      <w:r>
+        <w:t xml:space="preserve">and writing </w:t>
+      </w:r>
+      <w:r>
+        <w:t xml:space="preserve">including this </w:t>
+      </w:r>
+      <w:r>
+        <w:rPr>
+          <w:b/>
+        </w:rPr>
+        <w:t>candid assessment</w:t>
+      </w:r>
+      <w:r>
+        <w:t>.</w:t>
+      </w:r>
+    </w:p>
+    <w:p>
+      <w:pPr>
+        <w:spacing w:line="360" w:lineRule="auto"/>
+      </w:pPr>
+    </w:p>
+    <w:p>
+      <w:pPr>
+        <w:pStyle w:val="Heading1"/>
+      </w:pPr>
+      <w:bookmarkStart w:id="5" w:name="_Toc152931919"/>
+      <w:r>
+        <w:t>[</w:t>
+      </w:r>
+      <w:r>
+        <w:t>Bad</w:t>
+      </w:r>
+      <w:r>
+        <w:t xml:space="preserve"> Direction]</w:t>
+      </w:r>
+      <w:bookmarkEnd w:id="5"/>
+    </w:p>
+    <w:p>
+      <w:pPr>
+        <w:spacing w:line="360" w:lineRule="auto"/>
+      </w:pPr>
+    </w:p>
+    <w:p>
+      <w:pPr>
+        <w:spacing w:line="360" w:lineRule="auto"/>
+      </w:pPr>
+      <w:r>
+        <w:t xml:space="preserve">The game had plans for its </w:t>
+      </w:r>
+      <w:r>
+        <w:t>story</w:t>
+      </w:r>
+      <w:r>
+        <w:t xml:space="preserve"> but it </w:t>
+      </w:r>
+      <w:r>
+        <w:t xml:space="preserve">was constantly </w:t>
+      </w:r>
+      <w:r>
+        <w:t>changing and not prioritized</w:t>
+      </w:r>
+      <w:r>
+        <w:t xml:space="preserve">. Lacking </w:t>
+      </w:r>
+      <w:r>
+        <w:t>in</w:t>
+      </w:r>
+      <w:r>
+        <w:t xml:space="preserve"> </w:t>
+      </w:r>
+      <w:r>
+        <w:t>skills</w:t>
+      </w:r>
+      <w:r>
+        <w:t xml:space="preserve"> </w:t>
+      </w:r>
+      <w:r>
+        <w:t xml:space="preserve">and resources, the story was simply a desperate attempt </w:t>
+      </w:r>
+      <w:r>
+        <w:t xml:space="preserve">to ‘finish the game’ </w:t>
+      </w:r>
+      <w:r>
+        <w:t>and eliminate</w:t>
+      </w:r>
+      <w:r>
+        <w:t xml:space="preserve"> scope creep</w:t>
+      </w:r>
+      <w:r>
+        <w:t>ing</w:t>
+      </w:r>
+      <w:r>
+        <w:t>.</w:t>
+      </w:r>
+      <w:r>
+        <w:t xml:space="preserve"> It defines</w:t>
+      </w:r>
+      <w:r>
+        <w:t xml:space="preserve"> how long the game is and how ma</w:t>
+      </w:r>
+      <w:r>
+        <w:t>ny levels should be in the game</w:t>
+      </w:r>
+      <w:r>
+        <w:t>.</w:t>
+      </w:r>
+    </w:p>
+    <w:p>
+      <w:pPr>
+        <w:spacing w:line="360" w:lineRule="auto"/>
+      </w:pPr>
+      <w:r>
+        <w:t xml:space="preserve">After seeing how the cutscenes were poorly executed and how bad the story </w:t>
+      </w:r>
+      <w:r>
+        <w:t>was</w:t>
+      </w:r>
+      <w:r>
+        <w:t xml:space="preserve"> conveyed</w:t>
+      </w:r>
+      <w:r>
+        <w:t>,</w:t>
+      </w:r>
+      <w:r>
+        <w:t xml:space="preserve"> </w:t>
+      </w:r>
+      <w:r>
+        <w:t>we knew</w:t>
+      </w:r>
+      <w:r>
+        <w:t xml:space="preserve"> </w:t>
+      </w:r>
+      <w:r>
+        <w:t xml:space="preserve">then </w:t>
+      </w:r>
+      <w:r>
+        <w:t>narratively, it will be a disaster</w:t>
+      </w:r>
+      <w:r>
+        <w:t>.</w:t>
+      </w:r>
+      <w:r>
+        <w:t xml:space="preserve"> With this</w:t>
+      </w:r>
+      <w:r>
+        <w:t xml:space="preserve"> in mind</w:t>
+      </w:r>
+      <w:r>
+        <w:t xml:space="preserve">, the only good measure is </w:t>
+      </w:r>
+      <w:r>
+        <w:t xml:space="preserve">to </w:t>
+      </w:r>
+      <w:r>
+        <w:t xml:space="preserve">add ‘philosophy’ and </w:t>
+      </w:r>
+      <w:r>
+        <w:t>main dev’s OC through the books and its conversation</w:t>
+      </w:r>
+      <w:r>
+        <w:t xml:space="preserve">. </w:t>
+      </w:r>
+    </w:p>
+    <w:p>
+      <w:pPr>
+        <w:spacing w:line="360" w:lineRule="auto"/>
+      </w:pPr>
+      <w:r>
+        <w:t xml:space="preserve">It was a </w:t>
+      </w:r>
+      <w:r>
+        <w:t>desperate</w:t>
+      </w:r>
+      <w:r>
+        <w:t xml:space="preserve"> attempt to fix the narrative and give meaning to the game.</w:t>
+      </w:r>
+      <w:r>
+        <w:t xml:space="preserve"> With it, most of narrative seemed like a duct tape fix</w:t>
+      </w:r>
+      <w:r>
+        <w:t xml:space="preserve">, lacking any </w:t>
+      </w:r>
+      <w:r>
+        <w:t>storyboard to execute the storyline.</w:t>
+      </w:r>
+    </w:p>
+    <w:p>
+      <w:pPr>
+        <w:spacing w:line="360" w:lineRule="auto"/>
+      </w:pPr>
+    </w:p>
+    <w:p>
+      <w:pPr>
+        <w:spacing w:line="360" w:lineRule="auto"/>
+      </w:pPr>
+      <w:r>
+        <w:t xml:space="preserve">Due to indecisiveness </w:t>
+      </w:r>
+      <w:r>
+        <w:t>and a constant change of the game’s direction</w:t>
+      </w:r>
+      <w:r>
+        <w:t>,</w:t>
+      </w:r>
+      <w:r>
+        <w:t xml:space="preserve"> </w:t>
+      </w:r>
+      <w:r>
+        <w:t>t</w:t>
+      </w:r>
+      <w:r>
+        <w:t>he game was never given a proper marketing</w:t>
+      </w:r>
+      <w:r>
+        <w:t xml:space="preserve"> and main dev had never really communicate with the team because </w:t>
+      </w:r>
+      <w:r>
+        <w:lastRenderedPageBreak/>
+        <w:t>the project was very directionless</w:t>
+      </w:r>
+      <w:r>
+        <w:t>, unclear</w:t>
+      </w:r>
+      <w:r>
+        <w:t>.</w:t>
+      </w:r>
+      <w:r>
+        <w:t xml:space="preserve"> </w:t>
+      </w:r>
+      <w:r>
+        <w:t xml:space="preserve">By the time the game was </w:t>
+      </w:r>
+      <w:r>
+        <w:t xml:space="preserve">put </w:t>
+      </w:r>
+      <w:r>
+        <w:t>on Steam, Hypatios team was utterly been disorganized</w:t>
+      </w:r>
+      <w:r>
+        <w:t xml:space="preserve"> and totally dysfunctional</w:t>
+      </w:r>
+      <w:r>
+        <w:t>.</w:t>
+      </w:r>
+    </w:p>
+    <w:p>
+      <w:pPr>
+        <w:spacing w:line="360" w:lineRule="auto"/>
+      </w:pPr>
+    </w:p>
+    <w:p>
+      <w:pPr>
+        <w:spacing w:line="360" w:lineRule="auto"/>
+      </w:pPr>
+      <w:r>
+        <w:t>It</w:t>
+      </w:r>
+      <w:r>
+        <w:t xml:space="preserve"> was convinced the game</w:t>
+      </w:r>
+      <w:r>
+        <w:t xml:space="preserve"> will</w:t>
+      </w:r>
+      <w:r>
+        <w:t xml:space="preserve"> inevitably fails based on how </w:t>
+      </w:r>
+      <w:r>
+        <w:t>the game</w:t>
+      </w:r>
+      <w:r>
+        <w:t xml:space="preserve"> fails </w:t>
+      </w:r>
+      <w:r>
+        <w:t xml:space="preserve">magnetically </w:t>
+      </w:r>
+      <w:r>
+        <w:t>attracts people</w:t>
+      </w:r>
+      <w:r>
+        <w:t xml:space="preserve"> and</w:t>
+      </w:r>
+      <w:r>
+        <w:t xml:space="preserve"> despite its attempt to marketing, it </w:t>
+      </w:r>
+      <w:r>
+        <w:t xml:space="preserve">failed to gain following or attraction as </w:t>
+      </w:r>
+      <w:r>
+        <w:t>the indie market was dominated by the West</w:t>
+      </w:r>
+      <w:r>
+        <w:t>.</w:t>
+      </w:r>
+      <w:r>
+        <w:t xml:space="preserve"> </w:t>
+      </w:r>
+    </w:p>
+    <w:p>
+      <w:pPr>
+        <w:spacing w:line="360" w:lineRule="auto"/>
+      </w:pPr>
+      <w:r>
+        <w:t xml:space="preserve">It would make sense that it must prioritize Western’ indie games first while the non-Western indie games must be </w:t>
+      </w:r>
+      <w:r>
+        <w:t>pushed away.</w:t>
+      </w:r>
+      <w:r>
+        <w:t xml:space="preserve"> It is </w:t>
+      </w:r>
+      <w:r>
+        <w:t xml:space="preserve">in </w:t>
+      </w:r>
+      <w:r>
+        <w:t>the end</w:t>
+      </w:r>
+      <w:r>
+        <w:t>,</w:t>
+      </w:r>
+      <w:r>
+        <w:t xml:space="preserve"> a game theory, a contest for the spotlight.</w:t>
+      </w:r>
+      <w:r>
+        <w:t xml:space="preserve"> It was a system that was rigged from the beginning.</w:t>
+      </w:r>
+    </w:p>
+    <w:p>
+      <w:pPr>
+        <w:spacing w:line="360" w:lineRule="auto"/>
+      </w:pPr>
+      <w:r>
+        <w:t xml:space="preserve">An unexpected success was slim, </w:t>
+      </w:r>
+      <w:r>
+        <w:t>and even if it</w:t>
+      </w:r>
+      <w:r>
+        <w:t xml:space="preserve"> i</w:t>
+      </w:r>
+      <w:r>
+        <w:t xml:space="preserve">s, it will not be near its release, </w:t>
+      </w:r>
+      <w:r>
+        <w:t>it’s</w:t>
+      </w:r>
+      <w:r>
+        <w:t xml:space="preserve"> probably </w:t>
+      </w:r>
+      <w:r>
+        <w:t xml:space="preserve">at least half of a year </w:t>
+      </w:r>
+      <w:r>
+        <w:t>after its release</w:t>
+      </w:r>
+      <w:r>
+        <w:t>.</w:t>
+      </w:r>
+    </w:p>
+    <w:p>
+      <w:pPr>
+        <w:spacing w:line="360" w:lineRule="auto"/>
+      </w:pPr>
+    </w:p>
+    <w:p>
+      <w:pPr>
+        <w:pStyle w:val="Heading1"/>
+      </w:pPr>
+      <w:bookmarkStart w:id="6" w:name="_Toc152931920"/>
+      <w:r>
+        <w:t>[To Let it Fail]</w:t>
+      </w:r>
+      <w:bookmarkEnd w:id="6"/>
+    </w:p>
+    <w:p>
+      <w:pPr>
+        <w:spacing w:line="360" w:lineRule="auto"/>
+      </w:pPr>
+    </w:p>
+    <w:p>
+      <w:pPr>
+        <w:spacing w:line="360" w:lineRule="auto"/>
+      </w:pPr>
+      <w:r>
+        <w:t xml:space="preserve">At the point of Hypatios’ release, </w:t>
+      </w:r>
+      <w:r>
+        <w:t>no matter if the game fails or success,</w:t>
+      </w:r>
+      <w:r>
+        <w:t xml:space="preserve"> the dev, Immortality,</w:t>
+      </w:r>
+      <w:r>
+        <w:t xml:space="preserve"> </w:t>
+      </w:r>
+      <w:r>
+        <w:t xml:space="preserve">declared </w:t>
+      </w:r>
+      <w:r>
+        <w:t xml:space="preserve">stop </w:t>
+      </w:r>
+      <w:r>
+        <w:t>game development</w:t>
+      </w:r>
+      <w:r>
+        <w:t xml:space="preserve"> after stuck in perpetual</w:t>
+      </w:r>
+      <w:r>
+        <w:t xml:space="preserve"> failure</w:t>
+      </w:r>
+      <w:r>
+        <w:t xml:space="preserve"> for 10 years</w:t>
+      </w:r>
+      <w:r>
+        <w:t>.</w:t>
+      </w:r>
+      <w:r>
+        <w:t xml:space="preserve"> </w:t>
+      </w:r>
+      <w:r>
+        <w:t xml:space="preserve">It has exhausted every possible </w:t>
+      </w:r>
+      <w:r>
+        <w:t>method</w:t>
+      </w:r>
+      <w:r>
+        <w:t xml:space="preserve"> to make a good solo game</w:t>
+      </w:r>
+      <w:r>
+        <w:t xml:space="preserve">, hence </w:t>
+      </w:r>
+      <w:r>
+        <w:rPr>
+          <w:b/>
+        </w:rPr>
+        <w:t>emancipation</w:t>
+      </w:r>
+      <w:r>
+        <w:t>, know it can do nothing to make any games anymore</w:t>
+      </w:r>
+      <w:r>
+        <w:t>.</w:t>
+      </w:r>
+    </w:p>
+    <w:p>
+      <w:pPr>
+        <w:spacing w:line="360" w:lineRule="auto"/>
+      </w:pPr>
+    </w:p>
+    <w:p>
+      <w:pPr>
+        <w:spacing w:line="360" w:lineRule="auto"/>
+      </w:pPr>
+      <w:r>
+        <w:t xml:space="preserve">Failure at this stage, has </w:t>
+      </w:r>
+      <w:r>
+        <w:t>become</w:t>
+      </w:r>
+      <w:r>
+        <w:t xml:space="preserve"> ‘comfort agony’. </w:t>
+      </w:r>
+      <w:r>
+        <w:t xml:space="preserve">Failure is the ‘default stage’ for the dev. </w:t>
+      </w:r>
+    </w:p>
+    <w:p>
+      <w:pPr>
+        <w:spacing w:line="360" w:lineRule="auto"/>
+      </w:pPr>
+      <w:r>
+        <w:t>Success of Hypatios is only like a side-reward at this point.</w:t>
+      </w:r>
+      <w:r>
+        <w:t xml:space="preserve"> It was an utter</w:t>
+      </w:r>
+      <w:r>
+        <w:t xml:space="preserve"> submission to failure</w:t>
+      </w:r>
+      <w:r>
+        <w:t>.</w:t>
+      </w:r>
+      <w:r>
+        <w:t xml:space="preserve"> </w:t>
+      </w:r>
+    </w:p>
+    <w:p>
+      <w:pPr>
+        <w:spacing w:line="360" w:lineRule="auto"/>
+      </w:pPr>
+    </w:p>
+    <w:p>
+      <w:pPr>
+        <w:spacing w:line="360" w:lineRule="auto"/>
+      </w:pPr>
+      <w:r>
+        <w:t>It was like a</w:t>
+      </w:r>
+      <w:r>
+        <w:t xml:space="preserve"> </w:t>
+      </w:r>
+      <w:r>
+        <w:t xml:space="preserve">‘time loop’ </w:t>
+      </w:r>
+      <w:r>
+        <w:t xml:space="preserve">where </w:t>
+      </w:r>
+      <w:r>
+        <w:t>‘failure’</w:t>
+      </w:r>
+      <w:r>
+        <w:t xml:space="preserve"> </w:t>
+      </w:r>
+      <w:r>
+        <w:t>is almost seems eternal in</w:t>
+      </w:r>
+      <w:r>
+        <w:t xml:space="preserve"> </w:t>
+      </w:r>
+      <w:r>
+        <w:t xml:space="preserve">the </w:t>
+      </w:r>
+      <w:r>
+        <w:t>10 years of game development</w:t>
+      </w:r>
+      <w:r>
+        <w:t xml:space="preserve">. </w:t>
+      </w:r>
+      <w:r>
+        <w:t xml:space="preserve">An eternal stage of failure. </w:t>
+      </w:r>
+      <w:r>
+        <w:t>And when a person accepted</w:t>
+      </w:r>
+      <w:r>
+        <w:t xml:space="preserve"> that</w:t>
+      </w:r>
+      <w:r>
+        <w:t xml:space="preserve"> he is inferior</w:t>
+      </w:r>
+      <w:r>
+        <w:t xml:space="preserve"> and a failure, it will accept as it is like a slave, conforming to the system.</w:t>
+      </w:r>
+      <w:r>
+        <w:t xml:space="preserve"> It accepts its failure and </w:t>
+      </w:r>
+      <w:r>
+        <w:t>its</w:t>
+      </w:r>
+      <w:r>
+        <w:t xml:space="preserve"> inferiority.</w:t>
+      </w:r>
+    </w:p>
+    <w:p>
+      <w:pPr>
+        <w:spacing w:line="360" w:lineRule="auto"/>
+      </w:pPr>
+    </w:p>
+    <w:p>
+      <w:pPr>
+        <w:spacing w:line="360" w:lineRule="auto"/>
+      </w:pPr>
+      <w:r>
+        <w:t xml:space="preserve">With the saturation </w:t>
+      </w:r>
+      <w:r>
+        <w:t xml:space="preserve">of indie game market, </w:t>
+      </w:r>
+      <w:r>
+        <w:t>not all game will prevail</w:t>
+      </w:r>
+      <w:r>
+        <w:t>:</w:t>
+      </w:r>
+      <w:r>
+        <w:t xml:space="preserve"> </w:t>
       </w:r>
     </w:p>
     <w:p>
@@ -1942,7 +3583,16 @@
         <w:spacing w:line="360" w:lineRule="auto"/>
       </w:pPr>
       <w:r>
-        <w:t>3d modelling</w:t>
+        <w:t>The ratio of developers is increasing compared to its players</w:t>
+      </w:r>
+      <w:r>
+        <w:t xml:space="preserve"> meaning new innovative games will die and wi</w:t>
+      </w:r>
+      <w:r>
+        <w:t xml:space="preserve">th such saturation, </w:t>
+      </w:r>
+      <w:r>
+        <w:t>only the ‘familiar’ games will be played.</w:t>
       </w:r>
     </w:p>
     <w:p>
@@ -1955,13 +3605,46 @@
         <w:spacing w:line="360" w:lineRule="auto"/>
       </w:pPr>
       <w:r>
-        <w:t xml:space="preserve">Programming </w:t>
-      </w:r>
-      <w:r>
-        <w:t xml:space="preserve">including </w:t>
-      </w:r>
-      <w:r>
-        <w:t>C#</w:t>
+        <w:t>Forcing</w:t>
+      </w:r>
+      <w:r>
+        <w:t xml:space="preserve"> a game</w:t>
+      </w:r>
+      <w:r>
+        <w:t xml:space="preserve"> </w:t>
+      </w:r>
+      <w:r>
+        <w:t xml:space="preserve">marketing </w:t>
+      </w:r>
+      <w:r>
+        <w:t xml:space="preserve">into </w:t>
+      </w:r>
+      <w:r>
+        <w:t>people’s</w:t>
+      </w:r>
+      <w:r>
+        <w:t xml:space="preserve"> throats</w:t>
+      </w:r>
+      <w:r>
+        <w:t xml:space="preserve"> will be </w:t>
+      </w:r>
+      <w:r>
+        <w:t>inorganic</w:t>
+      </w:r>
+      <w:r>
+        <w:t xml:space="preserve"> growth</w:t>
+      </w:r>
+      <w:r>
+        <w:t xml:space="preserve"> and unnatural</w:t>
+      </w:r>
+      <w:r>
+        <w:t xml:space="preserve">. </w:t>
+      </w:r>
+      <w:r>
+        <w:t>A game is best when it is organic growth/mouth-to-mouth.</w:t>
+      </w:r>
+      <w:r>
+        <w:t xml:space="preserve"> </w:t>
       </w:r>
     </w:p>
     <w:p>
@@ -1974,172 +3657,492 @@
         <w:spacing w:line="360" w:lineRule="auto"/>
       </w:pPr>
       <w:r>
-        <w:t>Philosophy</w:t>
-      </w:r>
-    </w:p>
-    <w:p>
-      <w:pPr>
-        <w:pStyle w:val="ListParagraph"/>
-        <w:numPr>
-          <w:ilvl w:val="0"/>
-          <w:numId w:val="3"/>
-        </w:numPr>
-        <w:spacing w:line="360" w:lineRule="auto"/>
-      </w:pPr>
-      <w:r>
-        <w:t>Writing</w:t>
-      </w:r>
-    </w:p>
-    <w:p>
-      <w:pPr>
-        <w:pStyle w:val="ListParagraph"/>
-        <w:numPr>
-          <w:ilvl w:val="0"/>
-          <w:numId w:val="3"/>
-        </w:numPr>
-        <w:spacing w:line="360" w:lineRule="auto"/>
-      </w:pPr>
-      <w:r>
-        <w:t>Listening to podcast</w:t>
-      </w:r>
-      <w:r>
-        <w:t xml:space="preserve"> of various topics</w:t>
-      </w:r>
-      <w:r>
-        <w:t xml:space="preserve"> while working on the game</w:t>
-      </w:r>
-    </w:p>
-    <w:p>
-      <w:pPr>
-        <w:pStyle w:val="ListParagraph"/>
-        <w:numPr>
-          <w:ilvl w:val="0"/>
-          <w:numId w:val="3"/>
-        </w:numPr>
-        <w:spacing w:line="360" w:lineRule="auto"/>
-      </w:pPr>
-      <w:r>
-        <w:t>Many others</w:t>
-      </w:r>
-    </w:p>
-    <w:p>
-      <w:pPr>
-        <w:spacing w:line="360" w:lineRule="auto"/>
-      </w:pPr>
-      <w:r>
-        <w:t xml:space="preserve">Are all </w:t>
-      </w:r>
-      <w:r>
-        <w:t xml:space="preserve">invaluable experiences. </w:t>
-      </w:r>
-      <w:r>
-        <w:t>However,</w:t>
-      </w:r>
-      <w:r>
-        <w:t xml:space="preserve"> it is the aggressive pursue of wanting creating a commercial game </w:t>
-      </w:r>
-      <w:r>
-        <w:t>and</w:t>
-      </w:r>
-      <w:r>
-        <w:t xml:space="preserve"> becoming a</w:t>
-      </w:r>
-      <w:r>
-        <w:t xml:space="preserve"> successful solo developer </w:t>
-      </w:r>
-      <w:r>
-        <w:t>that totally fucks up the dev</w:t>
+        <w:t>If</w:t>
+      </w:r>
+      <w:r>
+        <w:t xml:space="preserve"> many have tried and didn’t like it, then it is the point ‘letting it die’, accep</w:t>
+      </w:r>
+      <w:r>
+        <w:t>ting the game is garbage</w:t>
+      </w:r>
+      <w:r>
+        <w:t>.</w:t>
+      </w:r>
+    </w:p>
+    <w:p>
+      <w:pPr>
+        <w:spacing w:line="360" w:lineRule="auto"/>
+      </w:pPr>
+    </w:p>
+    <w:p>
+      <w:pPr>
+        <w:spacing w:line="360" w:lineRule="auto"/>
+      </w:pPr>
+    </w:p>
+    <w:p>
+      <w:pPr>
+        <w:pStyle w:val="Heading2"/>
+      </w:pPr>
+      <w:bookmarkStart w:id="7" w:name="_Toc152931921"/>
+      <w:r>
+        <w:t>Maybe Constant Failure is Alright</w:t>
+      </w:r>
+      <w:bookmarkEnd w:id="7"/>
+    </w:p>
+    <w:p/>
+    <w:p>
+      <w:pPr>
+        <w:spacing w:line="360" w:lineRule="auto"/>
+      </w:pPr>
+      <w:r>
+        <w:t>There is a little paradox where</w:t>
+      </w:r>
+      <w:r>
+        <w:t xml:space="preserve"> </w:t>
+      </w:r>
+      <w:r>
+        <w:t xml:space="preserve">sometimes </w:t>
+      </w:r>
+      <w:r>
+        <w:t>the little rewards might instead thrust people into worse version of themselves.</w:t>
+      </w:r>
+      <w:r>
+        <w:t xml:space="preserve"> A person might not improve itself if one thinks itself successful. Only by constant failure and accepting inferiority does a person dives itself, self-reflection and correct its mistakes.</w:t>
+      </w:r>
+    </w:p>
+    <w:p>
+      <w:pPr>
+        <w:spacing w:line="360" w:lineRule="auto"/>
+      </w:pPr>
+    </w:p>
+    <w:p>
+      <w:pPr>
+        <w:spacing w:line="360" w:lineRule="auto"/>
+      </w:pPr>
+      <w:r>
+        <w:t>There was a big ego</w:t>
+      </w:r>
+      <w:r>
+        <w:t xml:space="preserve">, stubbornness </w:t>
+      </w:r>
+      <w:r>
+        <w:t xml:space="preserve">and </w:t>
+      </w:r>
+      <w:r>
+        <w:t xml:space="preserve">very </w:t>
+      </w:r>
+      <w:r>
+        <w:t xml:space="preserve">biased of the </w:t>
+      </w:r>
+      <w:r>
+        <w:t>main dev that it can become successful once</w:t>
+      </w:r>
+      <w:r>
+        <w:t xml:space="preserve"> it</w:t>
+      </w:r>
+      <w:r>
+        <w:t xml:space="preserve"> made a </w:t>
+      </w:r>
+      <w:r>
+        <w:t>casual game</w:t>
+      </w:r>
+      <w:r>
+        <w:t xml:space="preserve">. Unknowingly, there was </w:t>
+      </w:r>
+      <w:r>
+        <w:t>some</w:t>
+      </w:r>
+      <w:r>
+        <w:t xml:space="preserve"> kind ‘invisible hand’</w:t>
+      </w:r>
+      <w:r>
+        <w:t>, luck</w:t>
+      </w:r>
+      <w:r>
+        <w:t xml:space="preserve"> and ‘some greater force’</w:t>
+      </w:r>
+      <w:r>
+        <w:t xml:space="preserve"> (publisher, powerful backing or youtuber)</w:t>
+      </w:r>
+      <w:r>
+        <w:t xml:space="preserve"> </w:t>
+      </w:r>
+      <w:r>
+        <w:t xml:space="preserve">that somewhat </w:t>
+      </w:r>
+      <w:r>
+        <w:t>enabled</w:t>
+      </w:r>
+      <w:r>
+        <w:t xml:space="preserve"> its success.</w:t>
+      </w:r>
+    </w:p>
+    <w:p>
+      <w:pPr>
+        <w:spacing w:line="360" w:lineRule="auto"/>
+      </w:pPr>
+    </w:p>
+    <w:p>
+      <w:pPr>
+        <w:spacing w:line="360" w:lineRule="auto"/>
+      </w:pPr>
+    </w:p>
+    <w:p>
+      <w:pPr>
+        <w:pStyle w:val="Heading1"/>
+      </w:pPr>
+      <w:bookmarkStart w:id="8" w:name="_Toc152931922"/>
+      <w:r>
+        <w:t>[</w:t>
+      </w:r>
+      <w:r>
+        <w:t>A ‘</w:t>
+      </w:r>
+      <w:r>
+        <w:t xml:space="preserve">Constructed </w:t>
+      </w:r>
+      <w:r>
+        <w:t>Narrative’</w:t>
+      </w:r>
+      <w:r>
+        <w:t>]</w:t>
+      </w:r>
+      <w:bookmarkEnd w:id="8"/>
+    </w:p>
+    <w:p/>
+    <w:p>
+      <w:pPr>
+        <w:spacing w:line="360" w:lineRule="auto"/>
+      </w:pPr>
+      <w:r>
+        <w:t xml:space="preserve">It was clear this intended </w:t>
+      </w:r>
+      <w:r>
+        <w:t>as a ‘stupid’ story of like a successful person’ background of: “Working as a gas station service then became CEO”</w:t>
+      </w:r>
+      <w:r>
+        <w:t>.</w:t>
+      </w:r>
+      <w:r>
+        <w:t xml:space="preserve"> </w:t>
+      </w:r>
+      <w:r>
+        <w:t>It was clear this</w:t>
+      </w:r>
+      <w:r>
+        <w:t xml:space="preserve"> is </w:t>
+      </w:r>
+      <w:r>
+        <w:t>some kind of desperate</w:t>
+      </w:r>
+      <w:r>
+        <w:t xml:space="preserve"> narrative</w:t>
+      </w:r>
+      <w:r>
+        <w:t xml:space="preserve"> or marketing to push the product.</w:t>
+      </w:r>
+      <w:r>
+        <w:t xml:space="preserve"> Or for some pathetic story for one’s </w:t>
+      </w:r>
+      <w:r>
+        <w:lastRenderedPageBreak/>
+        <w:t>sorry ass.</w:t>
+      </w:r>
+      <w:r>
+        <w:t xml:space="preserve"> </w:t>
+      </w:r>
+      <w:r>
+        <w:t>Either people take it as ‘cheap story’ for sensationalism</w:t>
+      </w:r>
+      <w:r>
+        <w:t>, ‘constructed narrative’</w:t>
+      </w:r>
+      <w:r>
+        <w:t xml:space="preserve"> or not</w:t>
       </w:r>
       <w:r>
         <w:t>:</w:t>
       </w:r>
-      <w:r>
-        <w:t xml:space="preserve"> </w:t>
-      </w:r>
-    </w:p>
-    <w:p>
-      <w:pPr>
-        <w:pStyle w:val="ListParagraph"/>
-        <w:numPr>
-          <w:ilvl w:val="0"/>
-          <w:numId w:val="3"/>
-        </w:numPr>
-        <w:spacing w:line="360" w:lineRule="auto"/>
-      </w:pPr>
-      <w:r>
-        <w:t>A</w:t>
-      </w:r>
-      <w:r>
-        <w:t xml:space="preserve"> lot of wasted time</w:t>
+    </w:p>
+    <w:p>
+      <w:pPr>
+        <w:spacing w:line="360" w:lineRule="auto"/>
+      </w:pPr>
+    </w:p>
+    <w:p>
+      <w:pPr>
+        <w:spacing w:line="360" w:lineRule="auto"/>
+      </w:pPr>
+      <w:r>
+        <w:t xml:space="preserve">This a genuine of </w:t>
+      </w:r>
+      <w:r>
+        <w:t xml:space="preserve">the true story of recklessly </w:t>
+      </w:r>
+      <w:r>
+        <w:t>pursuing straight path towards a goal</w:t>
+      </w:r>
+      <w:r>
+        <w:t>: be a successful solo developer</w:t>
+      </w:r>
+      <w:r>
+        <w:t xml:space="preserve"> and ignoring everything else in the path, hence destroying</w:t>
+      </w:r>
+      <w:r>
+        <w:t xml:space="preserve"> the potentiality</w:t>
+      </w:r>
+      <w:r>
+        <w:t xml:space="preserve"> one’s self</w:t>
       </w:r>
       <w:r>
         <w:t>.</w:t>
       </w:r>
-    </w:p>
-    <w:p>
-      <w:pPr>
-        <w:pStyle w:val="ListParagraph"/>
-        <w:numPr>
-          <w:ilvl w:val="0"/>
-          <w:numId w:val="3"/>
-        </w:numPr>
-        <w:spacing w:line="360" w:lineRule="auto"/>
-      </w:pPr>
-      <w:r>
-        <w:t>Total destruction of the dev’s social life</w:t>
-      </w:r>
-      <w:r>
-        <w:t xml:space="preserve"> and social skill</w:t>
+      <w:r>
+        <w:t xml:space="preserve"> </w:t>
+      </w:r>
+    </w:p>
+    <w:p>
+      <w:pPr>
+        <w:spacing w:line="360" w:lineRule="auto"/>
+      </w:pPr>
+      <w:r>
+        <w:t xml:space="preserve">A </w:t>
+      </w:r>
+      <w:r>
+        <w:t xml:space="preserve">cautionary tale </w:t>
+      </w:r>
+      <w:r>
+        <w:t>to</w:t>
+      </w:r>
+      <w:r>
+        <w:t xml:space="preserve"> not </w:t>
+      </w:r>
+      <w:r>
+        <w:t>chasing things in a straight path.</w:t>
+      </w:r>
+    </w:p>
+    <w:p>
+      <w:pPr>
+        <w:spacing w:line="360" w:lineRule="auto"/>
+      </w:pPr>
+    </w:p>
+    <w:p>
+      <w:pPr>
+        <w:spacing w:line="360" w:lineRule="auto"/>
+      </w:pPr>
+    </w:p>
+    <w:p>
+      <w:pPr>
+        <w:pStyle w:val="Heading1"/>
+      </w:pPr>
+      <w:bookmarkStart w:id="9" w:name="_Toc152931923"/>
+      <w:r>
+        <w:t>[Madness of the Current Epoch]</w:t>
+      </w:r>
+      <w:bookmarkEnd w:id="9"/>
+    </w:p>
+    <w:p/>
+    <w:p>
+      <w:pPr>
+        <w:pStyle w:val="Heading2"/>
+      </w:pPr>
+      <w:bookmarkStart w:id="10" w:name="_Toc152931924"/>
+      <w:r>
+        <w:t>Madness of the Indie</w:t>
+      </w:r>
+      <w:r>
+        <w:t xml:space="preserve"> Scene</w:t>
+      </w:r>
+      <w:bookmarkEnd w:id="10"/>
+    </w:p>
+    <w:p/>
+    <w:p>
+      <w:pPr>
+        <w:spacing w:line="360" w:lineRule="auto"/>
+      </w:pPr>
+      <w:r>
+        <w:t xml:space="preserve">One of the great madness of the indie scene is that </w:t>
+      </w:r>
+      <w:r>
+        <w:t>the degeneracy of some indie developers of pursuing shit graphics.</w:t>
+      </w:r>
+      <w:r>
+        <w:t xml:space="preserve"> </w:t>
+      </w:r>
+      <w:r>
+        <w:t xml:space="preserve">The main goal of creating </w:t>
+      </w:r>
+      <w:r>
+        <w:t xml:space="preserve">games with bad graphics </w:t>
+      </w:r>
+      <w:r>
+        <w:t>stemmed of</w:t>
+      </w:r>
+      <w:r>
+        <w:t xml:space="preserve"> </w:t>
+      </w:r>
+      <w:r>
+        <w:t>‘getting rich quick’</w:t>
+      </w:r>
+      <w:proofErr w:type="gramStart"/>
+      <w:r>
+        <w:t xml:space="preserve">. </w:t>
+      </w:r>
+      <w:proofErr w:type="gramEnd"/>
+      <w:r>
+        <w:t>Most were in the mindset of being</w:t>
+      </w:r>
+      <w:r>
+        <w:t xml:space="preserve"> able to make games with low effort while </w:t>
+      </w:r>
+      <w:r>
+        <w:t>getting success and rich quick</w:t>
       </w:r>
       <w:r>
         <w:t>.</w:t>
       </w:r>
-    </w:p>
-    <w:p>
-      <w:pPr>
-        <w:pStyle w:val="ListParagraph"/>
-        <w:numPr>
-          <w:ilvl w:val="0"/>
-          <w:numId w:val="3"/>
-        </w:numPr>
-        <w:spacing w:line="360" w:lineRule="auto"/>
-      </w:pPr>
-      <w:r>
-        <w:t>Damaged</w:t>
-      </w:r>
-      <w:r>
-        <w:t xml:space="preserve"> famil</w:t>
-      </w:r>
-      <w:r>
-        <w:t xml:space="preserve">y </w:t>
-      </w:r>
-      <w:r>
-        <w:t>relationship</w:t>
-      </w:r>
-      <w:r>
-        <w:t xml:space="preserve"> </w:t>
-      </w:r>
-      <w:r>
-        <w:t>and</w:t>
-      </w:r>
-      <w:r>
-        <w:t xml:space="preserve"> irreparable relationships with</w:t>
-      </w:r>
-      <w:r>
-        <w:t xml:space="preserve"> friends. </w:t>
-      </w:r>
-    </w:p>
-    <w:p>
-      <w:pPr>
-        <w:spacing w:line="360" w:lineRule="auto"/>
-      </w:pPr>
-    </w:p>
-    <w:p>
-      <w:pPr>
-        <w:spacing w:line="360" w:lineRule="auto"/>
-      </w:pPr>
-      <w:r>
-        <w:t xml:space="preserve">All aspects of the main dev’s creation like </w:t>
+      <w:r>
+        <w:t xml:space="preserve"> This is clear survivorship bias.</w:t>
+      </w:r>
+    </w:p>
+    <w:p>
+      <w:pPr>
+        <w:spacing w:line="360" w:lineRule="auto"/>
+      </w:pPr>
+      <w:r>
+        <w:t xml:space="preserve">It is not the ‘retro’ graphics is the problem but rather, the reaction of people and its frenzy. </w:t>
+      </w:r>
+      <w:r>
+        <w:t xml:space="preserve">Those who saw ‘low-effort’ games evoke the reaction of ‘I can make game like this’ only for it to fail. Greatly overestimating one’s ability. </w:t>
+      </w:r>
+      <w:r>
+        <w:t>As the game increasingly saturated with retro graphics, it will then become stale as it is only a trend. With it, the market will mature and only the popular ones will triumph. The rest will die</w:t>
+      </w:r>
+      <w:r>
+        <w:t xml:space="preserve"> as the competition gets fiercer</w:t>
+      </w:r>
+      <w:r>
+        <w:t>.</w:t>
+      </w:r>
+      <w:r>
+        <w:t xml:space="preserve"> </w:t>
+      </w:r>
+    </w:p>
+    <w:p>
+      <w:pPr>
+        <w:spacing w:line="360" w:lineRule="auto"/>
+      </w:pPr>
+      <w:r>
+        <w:t xml:space="preserve">There is </w:t>
+      </w:r>
+      <w:r>
+        <w:t>a game theory, where one will triumph the other.</w:t>
+      </w:r>
+    </w:p>
+    <w:p>
+      <w:pPr>
+        <w:spacing w:line="360" w:lineRule="auto"/>
+      </w:pPr>
+    </w:p>
+    <w:p>
+      <w:pPr>
+        <w:spacing w:line="360" w:lineRule="auto"/>
+      </w:pPr>
+      <w:r>
+        <w:t xml:space="preserve">The low poly, PS1, N64, pixel art </w:t>
+      </w:r>
+      <w:r>
+        <w:t>is</w:t>
+      </w:r>
+      <w:r>
+        <w:t xml:space="preserve"> all </w:t>
+      </w:r>
+      <w:r>
+        <w:t xml:space="preserve">pursued by indie developers with no clear idea other than low effort and self-imposing limitations. </w:t>
+      </w:r>
+      <w:r>
+        <w:t>The stupid self-imposing limitations</w:t>
+      </w:r>
+      <w:r>
+        <w:t xml:space="preserve"> locked one’s potentiality to create better games</w:t>
+      </w:r>
+      <w:r>
+        <w:t xml:space="preserve"> hence they only make pixel arts </w:t>
+      </w:r>
+      <w:r>
+        <w:t>or low poly pathetic models</w:t>
+      </w:r>
+      <w:r>
+        <w:t>.</w:t>
+      </w:r>
+    </w:p>
+    <w:p>
+      <w:pPr>
+        <w:spacing w:line="360" w:lineRule="auto"/>
+      </w:pPr>
+    </w:p>
+    <w:p>
+      <w:pPr>
+        <w:spacing w:line="360" w:lineRule="auto"/>
+      </w:pPr>
+    </w:p>
+    <w:p>
+      <w:pPr>
+        <w:pStyle w:val="Heading2"/>
+      </w:pPr>
+      <w:r>
+        <w:t>Madness of Today</w:t>
+      </w:r>
+    </w:p>
+    <w:p/>
+    <w:p>
+      <w:pPr>
+        <w:spacing w:line="360" w:lineRule="auto"/>
+      </w:pPr>
+      <w:r>
+        <w:t xml:space="preserve">The unresolved </w:t>
+      </w:r>
+      <w:r>
+        <w:t>ideological conflict</w:t>
+      </w:r>
+      <w:r>
+        <w:t xml:space="preserve"> </w:t>
+      </w:r>
+      <w:r>
+        <w:t>of religions, progressivism,</w:t>
+      </w:r>
+      <w:r>
+        <w:t xml:space="preserve"> LGBT, </w:t>
+      </w:r>
+      <w:r>
+        <w:t xml:space="preserve">political ideology and countries </w:t>
+      </w:r>
+      <w:r>
+        <w:t>are issues</w:t>
+      </w:r>
+      <w:r>
+        <w:t xml:space="preserve"> that will explode in the future</w:t>
+      </w:r>
+      <w:r>
+        <w:t xml:space="preserve"> if left untreated</w:t>
+      </w:r>
+      <w:r>
+        <w:t>.</w:t>
+      </w:r>
+      <w:r>
+        <w:t xml:space="preserve"> </w:t>
+      </w:r>
+      <w:r>
+        <w:t>Timekeeper Testaments and the lore attempts to address its problems</w:t>
+      </w:r>
+      <w:r>
+        <w:t xml:space="preserve"> and analyze it</w:t>
+      </w:r>
+      <w:r>
+        <w:t>.</w:t>
+      </w:r>
+      <w:r>
+        <w:t xml:space="preserve"> It takes a parallel world of the </w:t>
       </w:r>
       <w:proofErr w:type="spellStart"/>
       <w:r>
@@ -2150,730 +4153,112 @@
         <w:t xml:space="preserve"> Empire</w:t>
       </w:r>
       <w:r>
-        <w:t>, Timekeeper</w:t>
-      </w:r>
-      <w:r>
-        <w:t xml:space="preserve"> and Kaiser was unleashed in this game. </w:t>
-      </w:r>
-      <w:r>
-        <w:t xml:space="preserve">The main developer argues there will be </w:t>
-      </w:r>
-      <w:r>
-        <w:t>slim</w:t>
-      </w:r>
-      <w:r>
-        <w:t xml:space="preserve"> opportunity to express</w:t>
-      </w:r>
-      <w:r>
-        <w:t xml:space="preserve"> </w:t>
-      </w:r>
-      <w:r>
-        <w:t>its</w:t>
-      </w:r>
-      <w:r>
-        <w:t xml:space="preserve"> creation</w:t>
+        <w:t xml:space="preserve"> and the Timekeepers so it</w:t>
+      </w:r>
+      <w:r>
+        <w:t xml:space="preserve"> </w:t>
+      </w:r>
+      <w:r>
+        <w:t>can</w:t>
+      </w:r>
+      <w:r>
+        <w:t xml:space="preserve"> observe</w:t>
+      </w:r>
+      <w:r>
+        <w:t xml:space="preserve"> our world in the least bias perspective.</w:t>
+      </w:r>
+    </w:p>
+    <w:p>
+      <w:pPr>
+        <w:spacing w:line="360" w:lineRule="auto"/>
+      </w:pPr>
+    </w:p>
+    <w:p>
+      <w:pPr>
+        <w:spacing w:line="360" w:lineRule="auto"/>
+      </w:pPr>
+      <w:r>
+        <w:t xml:space="preserve">When religion institutions </w:t>
+      </w:r>
+      <w:r>
+        <w:t>and the</w:t>
+      </w:r>
+      <w:r>
+        <w:t xml:space="preserve"> </w:t>
+      </w:r>
+      <w:r>
+        <w:t>Age of Enlightenment</w:t>
+      </w:r>
+      <w:r>
+        <w:t xml:space="preserve"> philosophies </w:t>
+      </w:r>
+      <w:r>
+        <w:t xml:space="preserve">co-exist in the same space, </w:t>
+      </w:r>
+      <w:r>
+        <w:t>it is from the main dev’ perspective: an utter madness.</w:t>
+      </w:r>
+      <w:r>
+        <w:t xml:space="preserve"> Obsolete </w:t>
+      </w:r>
+      <w:r>
+        <w:t xml:space="preserve">ideologies dated from the medieval somewhat </w:t>
+      </w:r>
+      <w:r>
+        <w:t>still prevalent</w:t>
+      </w:r>
+      <w:r>
+        <w:t xml:space="preserve"> even with the existence of continental philosophy</w:t>
+      </w:r>
+      <w:r>
+        <w:t>.</w:t>
+      </w:r>
+      <w:r>
+        <w:t xml:space="preserve"> It is according to the dev: “Madness of our Epoch”.</w:t>
+      </w:r>
+    </w:p>
+    <w:p>
+      <w:pPr>
+        <w:spacing w:line="360" w:lineRule="auto"/>
+      </w:pPr>
+    </w:p>
+    <w:p>
+      <w:pPr>
+        <w:spacing w:line="360" w:lineRule="auto"/>
+      </w:pPr>
+      <w:r>
+        <w:t xml:space="preserve">The </w:t>
+      </w:r>
+      <w:proofErr w:type="spellStart"/>
+      <w:r>
+        <w:t>Sixtusian</w:t>
+      </w:r>
+      <w:proofErr w:type="spellEnd"/>
+      <w:r>
+        <w:t xml:space="preserve"> Empires arrives on Earth are according to the dev, the only way for people of different values and cultures to unite. The only way to unite a multicultural and different race is to have a grand narrative ‘against the external threats’ or ‘the other’.</w:t>
+      </w:r>
+      <w:r>
+        <w:t xml:space="preserve"> The </w:t>
+      </w:r>
+      <w:proofErr w:type="spellStart"/>
+      <w:r>
+        <w:t>Sixtusian</w:t>
+      </w:r>
+      <w:proofErr w:type="spellEnd"/>
+      <w:r>
+        <w:t xml:space="preserve"> Empire is the threat of the entire human race which can </w:t>
+      </w:r>
+      <w:r>
+        <w:t>unify all human</w:t>
       </w:r>
       <w:r>
         <w:t>s</w:t>
       </w:r>
-      <w:r>
-        <w:t xml:space="preserve"> </w:t>
-      </w:r>
-      <w:r>
-        <w:t xml:space="preserve">in the future </w:t>
-      </w:r>
-      <w:r>
-        <w:t xml:space="preserve">hence </w:t>
-      </w:r>
-      <w:r>
-        <w:t>it</w:t>
-      </w:r>
-      <w:r>
-        <w:t xml:space="preserve"> argued it could be done in </w:t>
-      </w:r>
-      <w:r>
-        <w:t>this</w:t>
-      </w:r>
-      <w:r>
-        <w:t xml:space="preserve"> game: </w:t>
-      </w:r>
-      <w:proofErr w:type="spellStart"/>
-      <w:r>
-        <w:rPr>
-          <w:b/>
-        </w:rPr>
-        <w:t>Hypatios</w:t>
-      </w:r>
-      <w:proofErr w:type="spellEnd"/>
-      <w:r>
-        <w:t xml:space="preserve">. </w:t>
-      </w:r>
-    </w:p>
-    <w:p>
-      <w:pPr>
-        <w:spacing w:line="360" w:lineRule="auto"/>
-      </w:pPr>
-      <w:r>
-        <w:t>It was the only the unleash the ‘beast’ in the right way and unleash its repressed feelings &amp; its accumulated failures in life.</w:t>
-      </w:r>
-    </w:p>
-    <w:p>
-      <w:pPr>
-        <w:spacing w:line="360" w:lineRule="auto"/>
-      </w:pPr>
-    </w:p>
-    <w:p>
-      <w:pPr>
-        <w:spacing w:line="360" w:lineRule="auto"/>
-      </w:pPr>
-      <w:r>
-        <w:t>It</w:t>
-      </w:r>
-      <w:r>
-        <w:t xml:space="preserve"> was convinced the game</w:t>
-      </w:r>
-      <w:r>
-        <w:t xml:space="preserve"> will</w:t>
-      </w:r>
-      <w:r>
-        <w:t xml:space="preserve"> inevitably fails based on how </w:t>
-      </w:r>
-      <w:r>
-        <w:t>the game</w:t>
-      </w:r>
-      <w:r>
-        <w:t xml:space="preserve"> fails </w:t>
-      </w:r>
-      <w:r>
-        <w:t xml:space="preserve">magnetically </w:t>
-      </w:r>
-      <w:r>
-        <w:t>attracts people</w:t>
-      </w:r>
-      <w:r>
-        <w:t xml:space="preserve"> and</w:t>
-      </w:r>
-      <w:r>
-        <w:t xml:space="preserve"> despite its attempt to marketing, it </w:t>
-      </w:r>
-      <w:r>
-        <w:t>failed to gain following or attraction as it was dominated by indie game from the West</w:t>
-      </w:r>
-      <w:r>
-        <w:t>.</w:t>
-      </w:r>
-      <w:r>
-        <w:t xml:space="preserve"> </w:t>
-      </w:r>
-      <w:r>
-        <w:t xml:space="preserve">An unexpected success was slim, </w:t>
-      </w:r>
-      <w:r>
-        <w:t>and even if it</w:t>
-      </w:r>
-      <w:r>
-        <w:t xml:space="preserve"> i</w:t>
-      </w:r>
-      <w:r>
-        <w:t xml:space="preserve">s, it will not be near its release, its probably </w:t>
-      </w:r>
-      <w:r>
-        <w:t>at least more</w:t>
-      </w:r>
-      <w:r>
-        <w:t xml:space="preserve"> than </w:t>
-      </w:r>
-      <w:r>
-        <w:t>7</w:t>
-      </w:r>
-      <w:r>
-        <w:t xml:space="preserve"> months after its release, by then, the developer</w:t>
-      </w:r>
-      <w:r>
-        <w:t xml:space="preserve"> </w:t>
-      </w:r>
-      <w:r>
-        <w:t xml:space="preserve">might </w:t>
-      </w:r>
-      <w:r>
-        <w:t>have left the game entirely.</w:t>
-      </w:r>
-    </w:p>
-    <w:p>
-      <w:pPr>
-        <w:spacing w:line="360" w:lineRule="auto"/>
-      </w:pPr>
-    </w:p>
-    <w:p>
-      <w:pPr>
-        <w:spacing w:line="360" w:lineRule="auto"/>
-      </w:pPr>
-      <w:r>
-        <w:t>I</w:t>
-      </w:r>
-      <w:r>
-        <w:t xml:space="preserve">ts sequels, Mobius Corps, Timekeepers and Kaiser </w:t>
-      </w:r>
-      <w:r>
-        <w:t xml:space="preserve">will never be seen in the </w:t>
-      </w:r>
-      <w:r>
-        <w:t>future;</w:t>
-      </w:r>
-      <w:r>
-        <w:t xml:space="preserve"> hence</w:t>
-      </w:r>
-      <w:r>
-        <w:t xml:space="preserve"> </w:t>
-      </w:r>
-      <w:r>
-        <w:t>it will die in the darkness and</w:t>
-      </w:r>
-      <w:r>
-        <w:t xml:space="preserve">: </w:t>
-      </w:r>
-      <w:r>
-        <w:rPr>
-          <w:i/>
-        </w:rPr>
-        <w:t xml:space="preserve">losing things to </w:t>
-      </w:r>
-      <w:r>
-        <w:rPr>
-          <w:i/>
-        </w:rPr>
-        <w:t>another</w:t>
-      </w:r>
-      <w:r>
-        <w:rPr>
-          <w:i/>
-        </w:rPr>
-        <w:t xml:space="preserve"> timeline</w:t>
-      </w:r>
-      <w:r>
-        <w:t>.</w:t>
-      </w:r>
-    </w:p>
-    <w:p>
-      <w:pPr>
-        <w:spacing w:line="360" w:lineRule="auto"/>
-      </w:pPr>
-    </w:p>
-    <w:p>
-      <w:pPr>
-        <w:spacing w:line="360" w:lineRule="auto"/>
-      </w:pPr>
-    </w:p>
-    <w:p>
-      <w:pPr>
-        <w:pStyle w:val="Heading1"/>
-      </w:pPr>
-      <w:r>
-        <w:t>[To Let it Fail]</w:t>
-      </w:r>
-    </w:p>
-    <w:p>
-      <w:pPr>
-        <w:spacing w:line="360" w:lineRule="auto"/>
-      </w:pPr>
-    </w:p>
-    <w:p>
-      <w:pPr>
-        <w:spacing w:line="360" w:lineRule="auto"/>
-      </w:pPr>
-      <w:r>
-        <w:t xml:space="preserve">At the point of </w:t>
-      </w:r>
-      <w:proofErr w:type="spellStart"/>
-      <w:r>
-        <w:t>Hypatios</w:t>
-      </w:r>
-      <w:proofErr w:type="spellEnd"/>
-      <w:r>
-        <w:t xml:space="preserve">’ release, </w:t>
-      </w:r>
-      <w:r>
-        <w:t>no matter if the game fails or success,</w:t>
-      </w:r>
-      <w:r>
-        <w:t xml:space="preserve"> the dev, Immortality,</w:t>
-      </w:r>
-      <w:r>
-        <w:t xml:space="preserve"> </w:t>
-      </w:r>
-      <w:r>
-        <w:t>is now</w:t>
-      </w:r>
-      <w:r>
-        <w:t xml:space="preserve"> finally </w:t>
-      </w:r>
-      <w:r>
-        <w:t>emancipated</w:t>
-      </w:r>
-      <w:r>
-        <w:t xml:space="preserve"> from game development</w:t>
-      </w:r>
-      <w:r>
-        <w:t xml:space="preserve"> after stuck in perpetual game dev for 10 years</w:t>
-      </w:r>
-      <w:r>
-        <w:t>.</w:t>
-      </w:r>
-      <w:r>
-        <w:t xml:space="preserve"> </w:t>
-      </w:r>
-      <w:r>
-        <w:t xml:space="preserve">It knows that it has exhausted every possible </w:t>
-      </w:r>
-      <w:r>
-        <w:t>method</w:t>
-      </w:r>
-      <w:r>
-        <w:t xml:space="preserve"> to make a good solo game</w:t>
-      </w:r>
-      <w:r>
-        <w:t xml:space="preserve">, hence </w:t>
-      </w:r>
-      <w:r>
-        <w:rPr>
-          <w:b/>
-        </w:rPr>
-        <w:t>emancipation</w:t>
-      </w:r>
-      <w:r>
-        <w:t>.</w:t>
-      </w:r>
-    </w:p>
-    <w:p>
-      <w:pPr>
-        <w:spacing w:line="360" w:lineRule="auto"/>
-      </w:pPr>
-    </w:p>
-    <w:p>
-      <w:pPr>
-        <w:spacing w:line="360" w:lineRule="auto"/>
-      </w:pPr>
-      <w:r>
-        <w:t xml:space="preserve">Failure at this stage, has </w:t>
-      </w:r>
-      <w:r>
-        <w:t>become</w:t>
-      </w:r>
-      <w:r>
-        <w:t xml:space="preserve"> ‘comfort agony’. </w:t>
-      </w:r>
-      <w:r>
-        <w:t xml:space="preserve">Failure is the ‘default stage’ for the dev. </w:t>
-      </w:r>
-    </w:p>
-    <w:p>
-      <w:pPr>
-        <w:spacing w:line="360" w:lineRule="auto"/>
-      </w:pPr>
-      <w:r>
-        <w:t xml:space="preserve">Success of </w:t>
-      </w:r>
-      <w:proofErr w:type="spellStart"/>
-      <w:r>
-        <w:t>Hypatios</w:t>
-      </w:r>
-      <w:proofErr w:type="spellEnd"/>
-      <w:r>
-        <w:t xml:space="preserve"> is only like a side-reward at this point.</w:t>
-      </w:r>
-      <w:r>
-        <w:t xml:space="preserve"> It was an utter</w:t>
-      </w:r>
-      <w:r>
-        <w:t xml:space="preserve"> submission to failure</w:t>
-      </w:r>
-      <w:r>
-        <w:t>.</w:t>
-      </w:r>
-      <w:r>
-        <w:t xml:space="preserve"> </w:t>
-      </w:r>
-    </w:p>
-    <w:p>
-      <w:pPr>
-        <w:spacing w:line="360" w:lineRule="auto"/>
-      </w:pPr>
-    </w:p>
-    <w:p>
-      <w:pPr>
-        <w:spacing w:line="360" w:lineRule="auto"/>
-      </w:pPr>
-      <w:r>
-        <w:t xml:space="preserve">For </w:t>
-      </w:r>
-      <w:r>
-        <w:t>Immortality</w:t>
-      </w:r>
-      <w:r>
-        <w:t xml:space="preserve">, the </w:t>
-      </w:r>
-      <w:r>
-        <w:t>‘time loop’ is the ‘failure’</w:t>
-      </w:r>
-      <w:r>
-        <w:t xml:space="preserve"> of </w:t>
-      </w:r>
-      <w:r>
-        <w:t xml:space="preserve">the </w:t>
-      </w:r>
-      <w:r>
-        <w:t>10 years of game development</w:t>
-      </w:r>
-      <w:r>
-        <w:t xml:space="preserve">. </w:t>
-      </w:r>
-      <w:r>
-        <w:t xml:space="preserve">An eternal stage of failure. </w:t>
-      </w:r>
-      <w:r>
-        <w:t>And when a person accepted</w:t>
-      </w:r>
-      <w:r>
-        <w:t xml:space="preserve"> that</w:t>
-      </w:r>
-      <w:r>
-        <w:t xml:space="preserve"> he is inferior</w:t>
-      </w:r>
-      <w:r>
-        <w:t xml:space="preserve"> and a failure, it will accept as it is like a slave, conforming to the system.</w:t>
-      </w:r>
-      <w:r>
-        <w:t xml:space="preserve"> It accepts its failure and </w:t>
-      </w:r>
-      <w:r>
-        <w:t>its</w:t>
-      </w:r>
-      <w:r>
-        <w:t xml:space="preserve"> inferiority.</w:t>
-      </w:r>
-    </w:p>
-    <w:p>
-      <w:pPr>
-        <w:spacing w:line="360" w:lineRule="auto"/>
-      </w:pPr>
-    </w:p>
-    <w:p>
-      <w:pPr>
-        <w:spacing w:line="360" w:lineRule="auto"/>
-      </w:pPr>
-      <w:r>
-        <w:t xml:space="preserve">With the saturation </w:t>
-      </w:r>
-      <w:r>
-        <w:t xml:space="preserve">of indie game market, </w:t>
-      </w:r>
-      <w:r>
-        <w:t>not all game will prevail.</w:t>
-      </w:r>
-      <w:r>
-        <w:t xml:space="preserve"> The ratio of developers is increasing compared to its players</w:t>
-      </w:r>
-      <w:r>
-        <w:t xml:space="preserve"> meaning new innovative games will die and wi</w:t>
-      </w:r>
-      <w:r>
-        <w:t xml:space="preserve">th such saturation, </w:t>
-      </w:r>
-      <w:r>
-        <w:t>only the ‘familiar’ games will be played.</w:t>
-      </w:r>
-    </w:p>
-    <w:p>
-      <w:pPr>
-        <w:spacing w:line="360" w:lineRule="auto"/>
-      </w:pPr>
-    </w:p>
-    <w:p>
-      <w:pPr>
-        <w:spacing w:line="360" w:lineRule="auto"/>
-      </w:pPr>
-      <w:r>
-        <w:t>Forcing</w:t>
-      </w:r>
-      <w:r>
-        <w:t xml:space="preserve"> a game</w:t>
-      </w:r>
-      <w:r>
-        <w:t xml:space="preserve"> </w:t>
-      </w:r>
-      <w:r>
-        <w:t xml:space="preserve">marketing </w:t>
-      </w:r>
-      <w:r>
-        <w:t xml:space="preserve">into </w:t>
-      </w:r>
-      <w:r>
-        <w:t>people’s</w:t>
-      </w:r>
-      <w:r>
-        <w:t xml:space="preserve"> throats</w:t>
-      </w:r>
-      <w:r>
-        <w:t xml:space="preserve"> will be </w:t>
-      </w:r>
-      <w:r>
-        <w:t>inorganic</w:t>
-      </w:r>
-      <w:r>
-        <w:t xml:space="preserve"> growth</w:t>
-      </w:r>
-      <w:r>
-        <w:t xml:space="preserve"> and unnatural</w:t>
-      </w:r>
-      <w:r>
-        <w:t xml:space="preserve">. </w:t>
-      </w:r>
-      <w:r>
-        <w:t>A game is best when it is organic growth/mouth-to-mouth.</w:t>
-      </w:r>
-      <w:r>
-        <w:t xml:space="preserve"> </w:t>
-      </w:r>
-      <w:r>
-        <w:t>When many have tried and didn’t like it, then it is the point ‘letting it die’, acceptance of its inferiority.</w:t>
-      </w:r>
-      <w:bookmarkStart w:id="0" w:name="_GoBack"/>
-      <w:bookmarkEnd w:id="0"/>
-    </w:p>
-    <w:p>
-      <w:pPr>
-        <w:spacing w:line="360" w:lineRule="auto"/>
-      </w:pPr>
-    </w:p>
-    <w:p>
-      <w:pPr>
-        <w:spacing w:line="360" w:lineRule="auto"/>
-      </w:pPr>
-    </w:p>
-    <w:p>
-      <w:pPr>
-        <w:pStyle w:val="Heading2"/>
-      </w:pPr>
-      <w:r>
-        <w:t>Maybe Constant Failure is Alright</w:t>
-      </w:r>
-    </w:p>
-    <w:p/>
-    <w:p>
-      <w:pPr>
-        <w:spacing w:line="360" w:lineRule="auto"/>
-      </w:pPr>
-      <w:r>
-        <w:t>From the main dev’s</w:t>
-      </w:r>
-      <w:r>
-        <w:t xml:space="preserve"> experience, </w:t>
-      </w:r>
-      <w:r>
-        <w:t xml:space="preserve">sometimes </w:t>
-      </w:r>
-      <w:r>
-        <w:t>the little rewards might instead thrust people into worse version of themselves.</w:t>
-      </w:r>
-      <w:r>
-        <w:t xml:space="preserve"> A person might not improve itself if one thinks itself successful. Only by constant failure and accepting inferiority does a person dives itself, self-reflection and correct its mistakes.</w:t>
-      </w:r>
-    </w:p>
-    <w:p>
-      <w:pPr>
-        <w:spacing w:line="360" w:lineRule="auto"/>
-      </w:pPr>
-    </w:p>
-    <w:p>
-      <w:pPr>
-        <w:spacing w:line="360" w:lineRule="auto"/>
-      </w:pPr>
-      <w:r>
-        <w:t>There was a big ego</w:t>
-      </w:r>
-      <w:r>
-        <w:t xml:space="preserve">, stubbornness </w:t>
-      </w:r>
-      <w:r>
-        <w:t xml:space="preserve">and </w:t>
-      </w:r>
-      <w:r>
-        <w:t xml:space="preserve">very </w:t>
-      </w:r>
-      <w:r>
-        <w:t xml:space="preserve">biased of the </w:t>
-      </w:r>
-      <w:r>
-        <w:t>main dev that it can become successful once</w:t>
-      </w:r>
-      <w:r>
-        <w:t xml:space="preserve"> it</w:t>
-      </w:r>
-      <w:r>
-        <w:t xml:space="preserve"> made a </w:t>
-      </w:r>
-      <w:r>
-        <w:t>casual game</w:t>
-      </w:r>
-      <w:r>
-        <w:t xml:space="preserve">. Unknowingly, there was </w:t>
-      </w:r>
-      <w:r>
-        <w:t>some</w:t>
-      </w:r>
-      <w:r>
-        <w:t xml:space="preserve"> kind ‘invisible hand’</w:t>
-      </w:r>
-      <w:r>
-        <w:t xml:space="preserve">, luck </w:t>
-      </w:r>
-      <w:r>
-        <w:t>that somewhat manipulates its success.</w:t>
-      </w:r>
-    </w:p>
-    <w:p>
-      <w:pPr>
-        <w:spacing w:line="360" w:lineRule="auto"/>
-      </w:pPr>
-    </w:p>
-    <w:p>
-      <w:pPr>
-        <w:spacing w:line="360" w:lineRule="auto"/>
-      </w:pPr>
-    </w:p>
-    <w:p>
-      <w:pPr>
-        <w:pStyle w:val="Heading1"/>
-      </w:pPr>
-      <w:r>
-        <w:lastRenderedPageBreak/>
-        <w:t>[</w:t>
-      </w:r>
-      <w:r>
-        <w:t>A ‘</w:t>
-      </w:r>
-      <w:r>
-        <w:t xml:space="preserve">Constructed </w:t>
-      </w:r>
-      <w:r>
-        <w:t>Narrative’</w:t>
-      </w:r>
-      <w:r>
-        <w:t>]</w:t>
-      </w:r>
-    </w:p>
-    <w:p/>
-    <w:p>
-      <w:pPr>
-        <w:spacing w:line="360" w:lineRule="auto"/>
-      </w:pPr>
-      <w:r>
-        <w:t xml:space="preserve">It was clear this intended </w:t>
-      </w:r>
-      <w:r>
-        <w:t>as a ‘stupid’ story of like a successful person’ background of: “Working as a gas station service then became CEO”</w:t>
-      </w:r>
-      <w:r>
-        <w:t>.</w:t>
-      </w:r>
-      <w:r>
-        <w:t xml:space="preserve"> </w:t>
-      </w:r>
-      <w:r>
-        <w:t>It was clear this</w:t>
-      </w:r>
-      <w:r>
-        <w:t xml:space="preserve"> is </w:t>
-      </w:r>
-      <w:r>
-        <w:t>some kind of desperate</w:t>
-      </w:r>
-      <w:r>
-        <w:t xml:space="preserve"> narrative</w:t>
-      </w:r>
-      <w:r>
-        <w:t xml:space="preserve"> or marketing narrative to push the product.</w:t>
-      </w:r>
-      <w:r>
-        <w:t xml:space="preserve"> Or for some pathetic story for one’s sorry ass.</w:t>
-      </w:r>
-      <w:r>
-        <w:t xml:space="preserve"> </w:t>
-      </w:r>
-      <w:r>
-        <w:t>Either people take it as ‘cheap story’ for sensationalism</w:t>
-      </w:r>
-      <w:r>
-        <w:t>, ‘constructed narrative’</w:t>
-      </w:r>
-      <w:r>
-        <w:t xml:space="preserve"> or not</w:t>
-      </w:r>
-      <w:r>
-        <w:t>:</w:t>
-      </w:r>
-    </w:p>
-    <w:p>
-      <w:pPr>
-        <w:spacing w:line="360" w:lineRule="auto"/>
-      </w:pPr>
-    </w:p>
-    <w:p>
-      <w:pPr>
-        <w:spacing w:line="360" w:lineRule="auto"/>
-      </w:pPr>
-      <w:r>
-        <w:t xml:space="preserve">This a genuine of </w:t>
-      </w:r>
-      <w:r>
-        <w:t xml:space="preserve">the true story of recklessly </w:t>
-      </w:r>
-      <w:r>
-        <w:t>pursuing straight path towards a goal</w:t>
-      </w:r>
-      <w:r>
-        <w:t>: be a successful solo developer</w:t>
-      </w:r>
-      <w:r>
-        <w:t xml:space="preserve"> and ignoring everything else in the path, hence destroying</w:t>
-      </w:r>
-      <w:r>
-        <w:t xml:space="preserve"> the potentiality</w:t>
-      </w:r>
-      <w:r>
-        <w:t xml:space="preserve"> one’s self</w:t>
-      </w:r>
-      <w:r>
-        <w:t>.</w:t>
-      </w:r>
-      <w:r>
-        <w:t xml:space="preserve"> </w:t>
-      </w:r>
-    </w:p>
-    <w:p>
-      <w:pPr>
-        <w:spacing w:line="360" w:lineRule="auto"/>
-      </w:pPr>
-      <w:r>
-        <w:t xml:space="preserve">A </w:t>
-      </w:r>
-      <w:r>
-        <w:t xml:space="preserve">cautionary tale </w:t>
-      </w:r>
-      <w:r>
-        <w:t>to</w:t>
-      </w:r>
-      <w:r>
-        <w:t xml:space="preserve"> not </w:t>
-      </w:r>
-      <w:r>
-        <w:t>chasing things in a straight path.</w:t>
-      </w:r>
-    </w:p>
-    <w:p>
-      <w:pPr>
-        <w:spacing w:line="360" w:lineRule="auto"/>
-      </w:pPr>
+      <w:bookmarkStart w:id="11" w:name="_GoBack"/>
+      <w:bookmarkEnd w:id="11"/>
+      <w:r>
+        <w:t xml:space="preserve"> under one banner.</w:t>
+      </w:r>
     </w:p>
     <w:p>
       <w:pPr>
@@ -2881,6 +4266,7 @@
       </w:pPr>
     </w:p>
     <w:sectPr>
+      <w:footerReference w:type="default" r:id="rId8"/>
       <w:pgSz w:w="11906" w:h="16838"/>
       <w:pgMar w:top="1440" w:right="1440" w:bottom="1440" w:left="1440" w:header="708" w:footer="708" w:gutter="0"/>
       <w:cols w:space="708"/>
@@ -2888,6 +4274,122 @@
     </w:sectPr>
   </w:body>
 </w:document>
+</file>
+
+<file path=word/endnotes.xml><?xml version="1.0" encoding="utf-8"?>
+<w:endnotes xmlns:wpc="http://schemas.microsoft.com/office/word/2010/wordprocessingCanvas" xmlns:cx="http://schemas.microsoft.com/office/drawing/2014/chartex" xmlns:cx1="http://schemas.microsoft.com/office/drawing/2015/9/8/chartex" xmlns:cx2="http://schemas.microsoft.com/office/drawing/2015/10/21/chartex" xmlns:cx3="http://schemas.microsoft.com/office/drawing/2016/5/9/chartex" xmlns:cx4="http://schemas.microsoft.com/office/drawing/2016/5/10/chartex" xmlns:cx5="http://schemas.microsoft.com/office/drawing/2016/5/11/chartex" xmlns:cx6="http://schemas.microsoft.com/office/drawing/2016/5/12/chartex" xmlns:cx7="http://schemas.microsoft.com/office/drawing/2016/5/13/chartex" xmlns:cx8="http://schemas.microsoft.com/office/drawing/2016/5/14/chartex" xmlns:mc="http://schemas.openxmlformats.org/markup-compatibility/2006" xmlns:aink="http://schemas.microsoft.com/office/drawing/2016/ink" xmlns:am3d="http://schemas.microsoft.com/office/drawing/2017/model3d" xmlns:o="urn:schemas-microsoft-com:office:office" xmlns:r="http://schemas.openxmlformats.org/officeDocument/2006/relationships" xmlns:m="http://schemas.openxmlformats.org/officeDocument/2006/math" xmlns:v="urn:schemas-microsoft-com:vml" xmlns:wp14="http://schemas.microsoft.com/office/word/2010/wordprocessingDrawing" xmlns:wp="http://schemas.openxmlformats.org/drawingml/2006/wordprocessingDrawing" xmlns:w10="urn:schemas-microsoft-com:office:word" xmlns:w="http://schemas.openxmlformats.org/wordprocessingml/2006/main" xmlns:w14="http://schemas.microsoft.com/office/word/2010/wordml" xmlns:w15="http://schemas.microsoft.com/office/word/2012/wordml" xmlns:w16cid="http://schemas.microsoft.com/office/word/2016/wordml/cid" xmlns:w16se="http://schemas.microsoft.com/office/word/2015/wordml/symex" xmlns:wpg="http://schemas.microsoft.com/office/word/2010/wordprocessingGroup" xmlns:wpi="http://schemas.microsoft.com/office/word/2010/wordprocessingInk" xmlns:wne="http://schemas.microsoft.com/office/word/2006/wordml" xmlns:wps="http://schemas.microsoft.com/office/word/2010/wordprocessingShape" mc:Ignorable="w14 w15 w16se w16cid wp14">
+  <w:endnote w:type="separator" w:id="-1">
+    <w:p>
+      <w:pPr>
+        <w:spacing w:before="0" w:after="0" w:line="240" w:lineRule="auto"/>
+      </w:pPr>
+      <w:r>
+        <w:separator/>
+      </w:r>
+    </w:p>
+  </w:endnote>
+  <w:endnote w:type="continuationSeparator" w:id="0">
+    <w:p>
+      <w:pPr>
+        <w:spacing w:before="0" w:after="0" w:line="240" w:lineRule="auto"/>
+      </w:pPr>
+      <w:r>
+        <w:continuationSeparator/>
+      </w:r>
+    </w:p>
+  </w:endnote>
+  <w:endnote w:type="continuationNotice" w:id="1">
+    <w:p>
+      <w:pPr>
+        <w:spacing w:before="0" w:after="0" w:line="240" w:lineRule="auto"/>
+      </w:pPr>
+    </w:p>
+  </w:endnote>
+</w:endnotes>
+</file>
+
+<file path=word/footer1.xml><?xml version="1.0" encoding="utf-8"?>
+<w:ftr xmlns:wpc="http://schemas.microsoft.com/office/word/2010/wordprocessingCanvas" xmlns:cx="http://schemas.microsoft.com/office/drawing/2014/chartex" xmlns:cx1="http://schemas.microsoft.com/office/drawing/2015/9/8/chartex" xmlns:cx2="http://schemas.microsoft.com/office/drawing/2015/10/21/chartex" xmlns:cx3="http://schemas.microsoft.com/office/drawing/2016/5/9/chartex" xmlns:cx4="http://schemas.microsoft.com/office/drawing/2016/5/10/chartex" xmlns:cx5="http://schemas.microsoft.com/office/drawing/2016/5/11/chartex" xmlns:cx6="http://schemas.microsoft.com/office/drawing/2016/5/12/chartex" xmlns:cx7="http://schemas.microsoft.com/office/drawing/2016/5/13/chartex" xmlns:cx8="http://schemas.microsoft.com/office/drawing/2016/5/14/chartex" xmlns:mc="http://schemas.openxmlformats.org/markup-compatibility/2006" xmlns:aink="http://schemas.microsoft.com/office/drawing/2016/ink" xmlns:am3d="http://schemas.microsoft.com/office/drawing/2017/model3d" xmlns:o="urn:schemas-microsoft-com:office:office" xmlns:r="http://schemas.openxmlformats.org/officeDocument/2006/relationships" xmlns:m="http://schemas.openxmlformats.org/officeDocument/2006/math" xmlns:v="urn:schemas-microsoft-com:vml" xmlns:wp14="http://schemas.microsoft.com/office/word/2010/wordprocessingDrawing" xmlns:wp="http://schemas.openxmlformats.org/drawingml/2006/wordprocessingDrawing" xmlns:w10="urn:schemas-microsoft-com:office:word" xmlns:w="http://schemas.openxmlformats.org/wordprocessingml/2006/main" xmlns:w14="http://schemas.microsoft.com/office/word/2010/wordml" xmlns:w15="http://schemas.microsoft.com/office/word/2012/wordml" xmlns:w16cid="http://schemas.microsoft.com/office/word/2016/wordml/cid" xmlns:w16se="http://schemas.microsoft.com/office/word/2015/wordml/symex" xmlns:wpg="http://schemas.microsoft.com/office/word/2010/wordprocessingGroup" xmlns:wpi="http://schemas.microsoft.com/office/word/2010/wordprocessingInk" xmlns:wne="http://schemas.microsoft.com/office/word/2006/wordml" xmlns:wps="http://schemas.microsoft.com/office/word/2010/wordprocessingShape" mc:Ignorable="w14 w15 w16se w16cid wp14">
+  <w:sdt>
+    <w:sdtPr>
+      <w:id w:val="-961575455"/>
+      <w:docPartObj>
+        <w:docPartGallery w:val="Page Numbers (Bottom of Page)"/>
+        <w:docPartUnique/>
+      </w:docPartObj>
+    </w:sdtPr>
+    <w:sdtEndPr>
+      <w:rPr>
+        <w:noProof/>
+      </w:rPr>
+    </w:sdtEndPr>
+    <w:sdtContent>
+      <w:p>
+        <w:pPr>
+          <w:pStyle w:val="Footer"/>
+        </w:pPr>
+        <w:r>
+          <w:fldChar w:fldCharType="begin"/>
+        </w:r>
+        <w:r>
+          <w:instrText xml:space="preserve"> PAGE   \* MERGEFORMAT </w:instrText>
+        </w:r>
+        <w:r>
+          <w:fldChar w:fldCharType="separate"/>
+        </w:r>
+        <w:r>
+          <w:rPr>
+            <w:noProof/>
+          </w:rPr>
+          <w:t>2</w:t>
+        </w:r>
+        <w:r>
+          <w:rPr>
+            <w:noProof/>
+          </w:rPr>
+          <w:fldChar w:fldCharType="end"/>
+        </w:r>
+      </w:p>
+    </w:sdtContent>
+  </w:sdt>
+  <w:p>
+    <w:pPr>
+      <w:pStyle w:val="Footer"/>
+    </w:pPr>
+  </w:p>
+</w:ftr>
+</file>
+
+<file path=word/footnotes.xml><?xml version="1.0" encoding="utf-8"?>
+<w:footnotes xmlns:wpc="http://schemas.microsoft.com/office/word/2010/wordprocessingCanvas" xmlns:cx="http://schemas.microsoft.com/office/drawing/2014/chartex" xmlns:cx1="http://schemas.microsoft.com/office/drawing/2015/9/8/chartex" xmlns:cx2="http://schemas.microsoft.com/office/drawing/2015/10/21/chartex" xmlns:cx3="http://schemas.microsoft.com/office/drawing/2016/5/9/chartex" xmlns:cx4="http://schemas.microsoft.com/office/drawing/2016/5/10/chartex" xmlns:cx5="http://schemas.microsoft.com/office/drawing/2016/5/11/chartex" xmlns:cx6="http://schemas.microsoft.com/office/drawing/2016/5/12/chartex" xmlns:cx7="http://schemas.microsoft.com/office/drawing/2016/5/13/chartex" xmlns:cx8="http://schemas.microsoft.com/office/drawing/2016/5/14/chartex" xmlns:mc="http://schemas.openxmlformats.org/markup-compatibility/2006" xmlns:aink="http://schemas.microsoft.com/office/drawing/2016/ink" xmlns:am3d="http://schemas.microsoft.com/office/drawing/2017/model3d" xmlns:o="urn:schemas-microsoft-com:office:office" xmlns:r="http://schemas.openxmlformats.org/officeDocument/2006/relationships" xmlns:m="http://schemas.openxmlformats.org/officeDocument/2006/math" xmlns:v="urn:schemas-microsoft-com:vml" xmlns:wp14="http://schemas.microsoft.com/office/word/2010/wordprocessingDrawing" xmlns:wp="http://schemas.openxmlformats.org/drawingml/2006/wordprocessingDrawing" xmlns:w10="urn:schemas-microsoft-com:office:word" xmlns:w="http://schemas.openxmlformats.org/wordprocessingml/2006/main" xmlns:w14="http://schemas.microsoft.com/office/word/2010/wordml" xmlns:w15="http://schemas.microsoft.com/office/word/2012/wordml" xmlns:w16cid="http://schemas.microsoft.com/office/word/2016/wordml/cid" xmlns:w16se="http://schemas.microsoft.com/office/word/2015/wordml/symex" xmlns:wpg="http://schemas.microsoft.com/office/word/2010/wordprocessingGroup" xmlns:wpi="http://schemas.microsoft.com/office/word/2010/wordprocessingInk" xmlns:wne="http://schemas.microsoft.com/office/word/2006/wordml" xmlns:wps="http://schemas.microsoft.com/office/word/2010/wordprocessingShape" mc:Ignorable="w14 w15 w16se w16cid wp14">
+  <w:footnote w:type="separator" w:id="-1">
+    <w:p>
+      <w:pPr>
+        <w:spacing w:before="0" w:after="0" w:line="240" w:lineRule="auto"/>
+      </w:pPr>
+      <w:r>
+        <w:separator/>
+      </w:r>
+    </w:p>
+  </w:footnote>
+  <w:footnote w:type="continuationSeparator" w:id="0">
+    <w:p>
+      <w:pPr>
+        <w:spacing w:before="0" w:after="0" w:line="240" w:lineRule="auto"/>
+      </w:pPr>
+      <w:r>
+        <w:continuationSeparator/>
+      </w:r>
+    </w:p>
+  </w:footnote>
+  <w:footnote w:type="continuationNotice" w:id="1">
+    <w:p>
+      <w:pPr>
+        <w:spacing w:before="0" w:after="0" w:line="240" w:lineRule="auto"/>
+      </w:pPr>
+    </w:p>
+  </w:footnote>
+</w:footnotes>
 </file>
 
 <file path=word/numbering.xml><?xml version="1.0" encoding="utf-8"?>
@@ -3676,7 +5178,7 @@
     <w:uiPriority w:val="9"/>
     <w:unhideWhenUsed/>
     <w:qFormat/>
-    <w:rsid w:val="001E1F7D"/>
+    <w:rsid w:val="00BC5268"/>
     <w:pPr>
       <w:keepNext/>
       <w:keepLines/>
@@ -3744,12 +5246,64 @@
       <w:contextualSpacing/>
     </w:pPr>
   </w:style>
+  <w:style w:type="paragraph" w:styleId="Header">
+    <w:name w:val="header"/>
+    <w:basedOn w:val="Normal"/>
+    <w:link w:val="HeaderChar"/>
+    <w:uiPriority w:val="99"/>
+    <w:unhideWhenUsed/>
+    <w:rsid w:val="00BC5268"/>
+    <w:pPr>
+      <w:tabs>
+        <w:tab w:val="center" w:pos="4680"/>
+        <w:tab w:val="right" w:pos="9360"/>
+      </w:tabs>
+      <w:spacing w:before="0" w:after="0" w:line="240" w:lineRule="auto"/>
+    </w:pPr>
+  </w:style>
+  <w:style w:type="character" w:customStyle="1" w:styleId="HeaderChar">
+    <w:name w:val="Header Char"/>
+    <w:basedOn w:val="DefaultParagraphFont"/>
+    <w:link w:val="Header"/>
+    <w:uiPriority w:val="99"/>
+    <w:rsid w:val="00BC5268"/>
+    <w:rPr>
+      <w:rFonts w:ascii="Georgia" w:hAnsi="Georgia"/>
+      <w:lang w:val="en-US"/>
+    </w:rPr>
+  </w:style>
+  <w:style w:type="paragraph" w:styleId="Footer">
+    <w:name w:val="footer"/>
+    <w:basedOn w:val="Normal"/>
+    <w:link w:val="FooterChar"/>
+    <w:uiPriority w:val="99"/>
+    <w:unhideWhenUsed/>
+    <w:rsid w:val="00BC5268"/>
+    <w:pPr>
+      <w:tabs>
+        <w:tab w:val="center" w:pos="4680"/>
+        <w:tab w:val="right" w:pos="9360"/>
+      </w:tabs>
+      <w:spacing w:before="0" w:after="0" w:line="240" w:lineRule="auto"/>
+    </w:pPr>
+  </w:style>
+  <w:style w:type="character" w:customStyle="1" w:styleId="FooterChar">
+    <w:name w:val="Footer Char"/>
+    <w:basedOn w:val="DefaultParagraphFont"/>
+    <w:link w:val="Footer"/>
+    <w:uiPriority w:val="99"/>
+    <w:rsid w:val="00BC5268"/>
+    <w:rPr>
+      <w:rFonts w:ascii="Georgia" w:hAnsi="Georgia"/>
+      <w:lang w:val="en-US"/>
+    </w:rPr>
+  </w:style>
   <w:style w:type="character" w:customStyle="1" w:styleId="Heading2Char">
     <w:name w:val="Heading 2 Char"/>
     <w:basedOn w:val="DefaultParagraphFont"/>
     <w:link w:val="Heading2"/>
     <w:uiPriority w:val="9"/>
-    <w:rsid w:val="001E1F7D"/>
+    <w:rsid w:val="00BC5268"/>
     <w:rPr>
       <w:rFonts w:ascii="Georgia" w:eastAsiaTheme="majorEastAsia" w:hAnsi="Georgia" w:cstheme="majorBidi"/>
       <w:b/>
@@ -3757,6 +5311,79 @@
       <w:sz w:val="28"/>
       <w:szCs w:val="26"/>
       <w:lang w:val="en-US"/>
+    </w:rPr>
+  </w:style>
+  <w:style w:type="paragraph" w:styleId="TOCHeading">
+    <w:name w:val="TOC Heading"/>
+    <w:basedOn w:val="Heading1"/>
+    <w:next w:val="Normal"/>
+    <w:uiPriority w:val="39"/>
+    <w:unhideWhenUsed/>
+    <w:qFormat/>
+    <w:rsid w:val="002041E0"/>
+    <w:pPr>
+      <w:spacing w:before="240" w:after="0"/>
+      <w:outlineLvl w:val="9"/>
+    </w:pPr>
+    <w:rPr>
+      <w:rFonts w:asciiTheme="majorHAnsi" w:hAnsiTheme="majorHAnsi"/>
+      <w:b w:val="0"/>
+      <w:color w:val="2F5496" w:themeColor="accent1" w:themeShade="BF"/>
+      <w:sz w:val="32"/>
+      <w:lang w:eastAsia="en-US"/>
+    </w:rPr>
+  </w:style>
+  <w:style w:type="paragraph" w:styleId="TOC1">
+    <w:name w:val="toc 1"/>
+    <w:basedOn w:val="Normal"/>
+    <w:next w:val="Normal"/>
+    <w:autoRedefine/>
+    <w:uiPriority w:val="39"/>
+    <w:unhideWhenUsed/>
+    <w:rsid w:val="002041E0"/>
+    <w:pPr>
+      <w:spacing w:after="100"/>
+    </w:pPr>
+  </w:style>
+  <w:style w:type="paragraph" w:styleId="TOC2">
+    <w:name w:val="toc 2"/>
+    <w:basedOn w:val="Normal"/>
+    <w:next w:val="Normal"/>
+    <w:autoRedefine/>
+    <w:uiPriority w:val="39"/>
+    <w:unhideWhenUsed/>
+    <w:rsid w:val="002041E0"/>
+    <w:pPr>
+      <w:spacing w:after="100"/>
+      <w:ind w:left="220"/>
+    </w:pPr>
+  </w:style>
+  <w:style w:type="character" w:styleId="Hyperlink">
+    <w:name w:val="Hyperlink"/>
+    <w:basedOn w:val="DefaultParagraphFont"/>
+    <w:uiPriority w:val="99"/>
+    <w:unhideWhenUsed/>
+    <w:rsid w:val="002041E0"/>
+    <w:rPr>
+      <w:color w:val="0563C1" w:themeColor="hyperlink"/>
+      <w:u w:val="single"/>
+    </w:rPr>
+  </w:style>
+  <w:style w:type="paragraph" w:styleId="TOC3">
+    <w:name w:val="toc 3"/>
+    <w:basedOn w:val="Normal"/>
+    <w:next w:val="Normal"/>
+    <w:autoRedefine/>
+    <w:uiPriority w:val="39"/>
+    <w:unhideWhenUsed/>
+    <w:rsid w:val="002041E0"/>
+    <w:pPr>
+      <w:spacing w:before="0" w:after="100"/>
+      <w:ind w:left="440"/>
+    </w:pPr>
+    <w:rPr>
+      <w:rFonts w:asciiTheme="minorHAnsi" w:hAnsiTheme="minorHAnsi" w:cs="Times New Roman"/>
+      <w:lang w:eastAsia="en-US"/>
     </w:rPr>
   </w:style>
 </w:styles>
@@ -4055,4 +5682,16 @@
     </a:ext>
   </a:extLst>
 </a:theme>
+</file>
+
+<file path=customXml/item1.xml><?xml version="1.0" encoding="utf-8"?>
+<b:Sources xmlns:b="http://schemas.openxmlformats.org/officeDocument/2006/bibliography" xmlns="http://schemas.openxmlformats.org/officeDocument/2006/bibliography" SelectedStyle="\APASixthEditionOfficeOnline.xsl" StyleName="APA" Version="6"/>
+</file>
+
+<file path=customXml/itemProps1.xml><?xml version="1.0" encoding="utf-8"?>
+<ds:datastoreItem xmlns:ds="http://schemas.openxmlformats.org/officeDocument/2006/customXml" ds:itemID="{D183DE1E-13F2-40C6-BF7D-FFE7A0D63AAD}">
+  <ds:schemaRefs>
+    <ds:schemaRef ds:uri="http://schemas.openxmlformats.org/officeDocument/2006/bibliography"/>
+  </ds:schemaRefs>
+</ds:datastoreItem>
 </file>
</xml_diff>

<commit_message>
Hypatios 1.6.3b1 (Release build) • AutoPivotPlatformer maintain momentum upon exit. • Permanent perk needs to have prompt written: “+0.1 HP/s, hover at the suitcase keyboard to take the perk.” • Mobius soldier levitating fire particle. o EnemyScript (Transform overrideParticleParent) • Serum text error (No alcohol, no essence) misaligned!
</commit_message>
<xml_diff>
--- a/Project Hypatios root/Assets/StreamingAssets/Hypatios Books/Developer Candid Assessment.docx
+++ b/Project Hypatios root/Assets/StreamingAssets/Hypatios Books/Developer Candid Assessment.docx
@@ -5,6 +5,13 @@
   <w:body>
     <w:sdt>
       <w:sdtPr>
+        <w:rPr>
+          <w:rFonts w:ascii="Georgia" w:eastAsiaTheme="minorEastAsia" w:hAnsi="Georgia" w:cstheme="minorBidi"/>
+          <w:color w:val="auto"/>
+          <w:sz w:val="22"/>
+          <w:szCs w:val="22"/>
+          <w:lang w:eastAsia="zh-CN"/>
+        </w:rPr>
         <w:id w:val="1725107541"/>
         <w:docPartObj>
           <w:docPartGallery w:val="Table of Contents"/>
@@ -13,14 +20,9 @@
       </w:sdtPr>
       <w:sdtEndPr>
         <w:rPr>
-          <w:rFonts w:ascii="Georgia" w:eastAsiaTheme="minorEastAsia" w:hAnsi="Georgia" w:cstheme="minorBidi"/>
           <w:b/>
           <w:bCs/>
           <w:noProof/>
-          <w:color w:val="auto"/>
-          <w:sz w:val="22"/>
-          <w:szCs w:val="22"/>
-          <w:lang w:eastAsia="zh-CN"/>
         </w:rPr>
       </w:sdtEndPr>
       <w:sdtContent>
@@ -859,6 +861,7 @@
       </w:pPr>
       <w:bookmarkStart w:id="0" w:name="_Toc152931914"/>
       <w:r>
+        <w:lastRenderedPageBreak/>
         <w:t>[</w:t>
       </w:r>
       <w:r>
@@ -878,10 +881,12 @@
         <w:t xml:space="preserve">This is a self-valuation of what </w:t>
       </w:r>
       <w:proofErr w:type="spellStart"/>
+      <w:proofErr w:type="gramStart"/>
       <w:r>
         <w:t>Project;Hypatios</w:t>
       </w:r>
       <w:proofErr w:type="spellEnd"/>
+      <w:proofErr w:type="gramEnd"/>
       <w:r>
         <w:t>’</w:t>
       </w:r>
@@ -1109,7 +1114,6 @@
         <w:rPr>
           <w:b/>
         </w:rPr>
-        <w:lastRenderedPageBreak/>
         <w:t>Philosophy</w:t>
       </w:r>
       <w:r>
@@ -1327,6 +1331,7 @@
         <w:t xml:space="preserve"> and a revolt against </w:t>
       </w:r>
       <w:r>
+        <w:lastRenderedPageBreak/>
         <w:t xml:space="preserve">the increasingly ‘generic-ness’ of </w:t>
       </w:r>
       <w:r>
@@ -1731,14 +1736,13 @@
     <w:p>
       <w:pPr>
         <w:spacing w:line="360" w:lineRule="auto"/>
+      </w:pPr>
+    </w:p>
+    <w:p>
+      <w:pPr>
+        <w:spacing w:line="360" w:lineRule="auto"/>
         <w:ind w:firstLine="720"/>
       </w:pPr>
-    </w:p>
-    <w:p>
-      <w:pPr>
-        <w:spacing w:line="360" w:lineRule="auto"/>
-        <w:ind w:firstLine="720"/>
-      </w:pPr>
       <w:r>
         <w:t xml:space="preserve">The main developer </w:t>
       </w:r>
@@ -1761,7 +1765,11 @@
         <w:t xml:space="preserve"> which </w:t>
       </w:r>
       <w:r>
-        <w:t>ruined the project and sanity of its team members.</w:t>
+        <w:t xml:space="preserve">ruined the project and sanity of its team </w:t>
+      </w:r>
+      <w:r>
+        <w:lastRenderedPageBreak/>
+        <w:t>members.</w:t>
       </w:r>
       <w:r>
         <w:t xml:space="preserve"> In addition, the team </w:t>
@@ -1984,7 +1992,6 @@
         <w:spacing w:line="360" w:lineRule="auto"/>
       </w:pPr>
       <w:r>
-        <w:lastRenderedPageBreak/>
         <w:t>Where many solo indie developers</w:t>
       </w:r>
       <w:r>
@@ -2221,6 +2228,7 @@
         <w:spacing w:line="360" w:lineRule="auto"/>
       </w:pPr>
       <w:r>
+        <w:lastRenderedPageBreak/>
         <w:t>The main dev started game dev in 2014 (Unity) which there was absolutely</w:t>
       </w:r>
       <w:r>
@@ -2251,10 +2259,10 @@
         <w:t xml:space="preserve"> as </w:t>
       </w:r>
       <w:r>
-        <w:t>it has a different</w:t>
-      </w:r>
-      <w:r>
-        <w:t xml:space="preserve"> ‘spirit</w:t>
+        <w:t xml:space="preserve">it </w:t>
+      </w:r>
+      <w:r>
+        <w:t>has a different ‘spirit</w:t>
       </w:r>
       <w:r>
         <w:t xml:space="preserve"> of the nation’ </w:t>
@@ -2460,11 +2468,7 @@
         <w:t>used the opportunity to quit college</w:t>
       </w:r>
       <w:r>
-        <w:t xml:space="preserve"> and focuses on </w:t>
-      </w:r>
-      <w:r>
-        <w:lastRenderedPageBreak/>
-        <w:t>only making video games.</w:t>
+        <w:t xml:space="preserve"> and focuses on only making video games.</w:t>
       </w:r>
       <w:r>
         <w:t xml:space="preserve"> This</w:t>
@@ -2753,7 +2757,6 @@
         <w:spacing w:line="360" w:lineRule="auto"/>
       </w:pPr>
       <w:r>
-        <w:lastRenderedPageBreak/>
         <w:t>But still</w:t>
       </w:r>
       <w:r>
@@ -2832,19 +2835,7 @@
         <w:t>Damaged</w:t>
       </w:r>
       <w:r>
-        <w:t xml:space="preserve"> famil</w:t>
-      </w:r>
-      <w:r>
-        <w:t xml:space="preserve">y </w:t>
-      </w:r>
-      <w:r>
-        <w:t>relationship</w:t>
-      </w:r>
-      <w:r>
-        <w:t xml:space="preserve"> </w:t>
-      </w:r>
-      <w:r>
-        <w:t>and</w:t>
+        <w:t>,</w:t>
       </w:r>
       <w:r>
         <w:t xml:space="preserve"> irreparable relationships with</w:t>
@@ -3023,6 +3014,7 @@
       </w:pPr>
       <w:bookmarkStart w:id="5" w:name="_Toc152931919"/>
       <w:r>
+        <w:lastRenderedPageBreak/>
         <w:t>[</w:t>
       </w:r>
       <w:r>
@@ -3179,7 +3171,10 @@
         <w:t xml:space="preserve">, lacking any </w:t>
       </w:r>
       <w:r>
-        <w:t>storyboard to execute the storyline.</w:t>
+        <w:t>storyboard to execute the storyline</w:t>
+      </w:r>
+      <w:r>
+        <w:t>.</w:t>
       </w:r>
     </w:p>
     <w:p>
@@ -3210,11 +3205,7 @@
         <w:t>he game was never given a proper marketing</w:t>
       </w:r>
       <w:r>
-        <w:t xml:space="preserve"> and main dev had never really communicate with the team because </w:t>
-      </w:r>
-      <w:r>
-        <w:lastRenderedPageBreak/>
-        <w:t>the project was very directionless</w:t>
+        <w:t xml:space="preserve"> and main dev had never really communicate with the team because the project was very directionless</w:t>
       </w:r>
       <w:r>
         <w:t>, unclear</w:t>
@@ -3232,10 +3223,16 @@
         <w:t xml:space="preserve">put </w:t>
       </w:r>
       <w:r>
-        <w:t>on Steam, Hypatios team was utterly been disorganized</w:t>
-      </w:r>
-      <w:r>
-        <w:t xml:space="preserve"> and totally dysfunctional</w:t>
+        <w:t xml:space="preserve">on Steam, Hypatios team was </w:t>
+      </w:r>
+      <w:r>
+        <w:t>a</w:t>
+      </w:r>
+      <w:r>
+        <w:t xml:space="preserve"> totally dysfunctional</w:t>
+      </w:r>
+      <w:r>
+        <w:t xml:space="preserve"> team</w:t>
       </w:r>
       <w:r>
         <w:t>.</w:t>
@@ -3251,108 +3248,140 @@
         <w:spacing w:line="360" w:lineRule="auto"/>
       </w:pPr>
       <w:r>
-        <w:t>It</w:t>
-      </w:r>
-      <w:r>
-        <w:t xml:space="preserve"> was convinced the game</w:t>
-      </w:r>
-      <w:r>
-        <w:t xml:space="preserve"> will</w:t>
-      </w:r>
-      <w:r>
-        <w:t xml:space="preserve"> inevitably fails based on how </w:t>
-      </w:r>
-      <w:r>
-        <w:t>the game</w:t>
-      </w:r>
-      <w:r>
-        <w:t xml:space="preserve"> fails </w:t>
-      </w:r>
-      <w:r>
-        <w:t xml:space="preserve">magnetically </w:t>
-      </w:r>
-      <w:r>
-        <w:t>attracts people</w:t>
-      </w:r>
-      <w:r>
-        <w:t xml:space="preserve"> and</w:t>
-      </w:r>
-      <w:r>
-        <w:t xml:space="preserve"> despite its attempt to marketing, it </w:t>
-      </w:r>
-      <w:r>
-        <w:t xml:space="preserve">failed to gain following or attraction as </w:t>
-      </w:r>
-      <w:r>
-        <w:t>the indie market was dominated by the West</w:t>
+        <w:t>The d</w:t>
+      </w:r>
+      <w:r>
+        <w:t>evelopment of the game itself</w:t>
+      </w:r>
+      <w:r>
+        <w:t xml:space="preserve"> has significantly sapped many </w:t>
+      </w:r>
+      <w:r>
+        <w:t>manhour</w:t>
+      </w:r>
+      <w:r>
+        <w:t xml:space="preserve"> and resources; an already stretched too thin resources basically </w:t>
+      </w:r>
+      <w:r>
+        <w:t>the marketing is obviously going to fail.</w:t>
+      </w:r>
+      <w:r>
+        <w:t xml:space="preserve"> </w:t>
+      </w:r>
+      <w:r>
+        <w:t>Plans exists</w:t>
+      </w:r>
+      <w:r>
+        <w:t xml:space="preserve"> for the marketing </w:t>
+      </w:r>
+      <w:r>
+        <w:t xml:space="preserve">but it was clear </w:t>
+      </w:r>
+      <w:r>
+        <w:t>inexperience and being</w:t>
+      </w:r>
+      <w:r>
+        <w:t xml:space="preserve"> students attempting to market </w:t>
+      </w:r>
+      <w:r>
+        <w:t>will be</w:t>
+      </w:r>
+      <w:r>
+        <w:t xml:space="preserve"> </w:t>
+      </w:r>
+      <w:r>
+        <w:t>a bad</w:t>
+      </w:r>
+      <w:r>
+        <w:t xml:space="preserve"> decision.</w:t>
+      </w:r>
+      <w:r>
+        <w:t xml:space="preserve"> </w:t>
+      </w:r>
+      <w:r>
+        <w:t>However,</w:t>
+      </w:r>
+      <w:r>
+        <w:t xml:space="preserve"> this may explicitly </w:t>
+      </w:r>
+      <w:r>
+        <w:t xml:space="preserve">read </w:t>
+      </w:r>
+      <w:r>
+        <w:t>as an ‘excuse’</w:t>
+      </w:r>
+      <w:r>
+        <w:t xml:space="preserve"> as other indie solo developer has achieved much greater success with lesser quality product. It is the luck that determines </w:t>
+      </w:r>
+      <w:r>
+        <w:t>a game’s success.</w:t>
+      </w:r>
+    </w:p>
+    <w:p>
+      <w:pPr>
+        <w:spacing w:line="360" w:lineRule="auto"/>
+      </w:pPr>
+    </w:p>
+    <w:p>
+      <w:pPr>
+        <w:spacing w:line="360" w:lineRule="auto"/>
+      </w:pPr>
+      <w:r>
+        <w:t xml:space="preserve">It would make sense that Western’ indie games </w:t>
+      </w:r>
+      <w:r>
+        <w:t xml:space="preserve">will prevail </w:t>
+      </w:r>
+      <w:r>
+        <w:t xml:space="preserve">first while the non-Western indie games must be </w:t>
+      </w:r>
+      <w:r>
+        <w:t>pushed away.</w:t>
+      </w:r>
+      <w:r>
+        <w:t xml:space="preserve"> It is</w:t>
+      </w:r>
+      <w:r>
+        <w:t xml:space="preserve"> </w:t>
+      </w:r>
+      <w:r>
+        <w:t>a game theory, a contest for the spotlight.</w:t>
+      </w:r>
+      <w:r>
+        <w:t xml:space="preserve"> It was a system that was rigged from the beginning.</w:t>
+      </w:r>
+    </w:p>
+    <w:p>
+      <w:pPr>
+        <w:spacing w:line="360" w:lineRule="auto"/>
+      </w:pPr>
+      <w:r>
+        <w:t xml:space="preserve">An unexpected success was slim, </w:t>
+      </w:r>
+      <w:r>
+        <w:t>and even if it</w:t>
+      </w:r>
+      <w:r>
+        <w:t xml:space="preserve"> i</w:t>
+      </w:r>
+      <w:r>
+        <w:t xml:space="preserve">s, it will not be near its release, </w:t>
+      </w:r>
+      <w:r>
+        <w:t>it’s</w:t>
+      </w:r>
+      <w:r>
+        <w:t xml:space="preserve"> probably </w:t>
+      </w:r>
+      <w:r>
+        <w:t xml:space="preserve">at least half of a year </w:t>
+      </w:r>
+      <w:r>
+        <w:t>after its release</w:t>
       </w:r>
       <w:r>
         <w:t>.</w:t>
       </w:r>
-      <w:r>
-        <w:t xml:space="preserve"> </w:t>
-      </w:r>
-    </w:p>
-    <w:p>
-      <w:pPr>
-        <w:spacing w:line="360" w:lineRule="auto"/>
-      </w:pPr>
-      <w:r>
-        <w:t xml:space="preserve">It would make sense that it must prioritize Western’ indie games first while the non-Western indie games must be </w:t>
-      </w:r>
-      <w:r>
-        <w:t>pushed away.</w:t>
-      </w:r>
-      <w:r>
-        <w:t xml:space="preserve"> It is </w:t>
-      </w:r>
-      <w:r>
-        <w:t xml:space="preserve">in </w:t>
-      </w:r>
-      <w:r>
-        <w:t>the end</w:t>
-      </w:r>
-      <w:r>
-        <w:t>,</w:t>
-      </w:r>
-      <w:r>
-        <w:t xml:space="preserve"> a game theory, a contest for the spotlight.</w:t>
-      </w:r>
-      <w:r>
-        <w:t xml:space="preserve"> It was a system that was rigged from the beginning.</w:t>
-      </w:r>
-    </w:p>
-    <w:p>
-      <w:pPr>
-        <w:spacing w:line="360" w:lineRule="auto"/>
-      </w:pPr>
-      <w:r>
-        <w:t xml:space="preserve">An unexpected success was slim, </w:t>
-      </w:r>
-      <w:r>
-        <w:t>and even if it</w:t>
-      </w:r>
-      <w:r>
-        <w:t xml:space="preserve"> i</w:t>
-      </w:r>
-      <w:r>
-        <w:t xml:space="preserve">s, it will not be near its release, </w:t>
-      </w:r>
-      <w:r>
-        <w:t>it’s</w:t>
-      </w:r>
-      <w:r>
-        <w:t xml:space="preserve"> probably </w:t>
-      </w:r>
-      <w:r>
-        <w:t xml:space="preserve">at least half of a year </w:t>
-      </w:r>
-      <w:r>
-        <w:t>after its release</w:t>
-      </w:r>
-      <w:r>
-        <w:t>.</w:t>
-      </w:r>
     </w:p>
     <w:p>
       <w:pPr>
@@ -3394,16 +3423,16 @@
         <w:t xml:space="preserve">declared </w:t>
       </w:r>
       <w:r>
-        <w:t xml:space="preserve">stop </w:t>
-      </w:r>
-      <w:r>
-        <w:t>game development</w:t>
-      </w:r>
-      <w:r>
-        <w:t xml:space="preserve"> after stuck in perpetual</w:t>
-      </w:r>
-      <w:r>
-        <w:t xml:space="preserve"> failure</w:t>
+        <w:t>to quit</w:t>
+      </w:r>
+      <w:r>
+        <w:t xml:space="preserve"> game development</w:t>
+      </w:r>
+      <w:r>
+        <w:t xml:space="preserve"> after stuck in perpetual </w:t>
+      </w:r>
+      <w:r>
+        <w:t>failure</w:t>
       </w:r>
       <w:r>
         <w:t xml:space="preserve"> for 10 years</w:t>
@@ -3443,11 +3472,6 @@
       <w:pPr>
         <w:spacing w:line="360" w:lineRule="auto"/>
       </w:pPr>
-    </w:p>
-    <w:p>
-      <w:pPr>
-        <w:spacing w:line="360" w:lineRule="auto"/>
-      </w:pPr>
       <w:r>
         <w:t xml:space="preserve">Failure at this stage, has </w:t>
       </w:r>
@@ -3557,20 +3581,291 @@
       <w:pPr>
         <w:spacing w:line="360" w:lineRule="auto"/>
       </w:pPr>
-      <w:r>
-        <w:t xml:space="preserve">With the saturation </w:t>
-      </w:r>
-      <w:r>
-        <w:t xml:space="preserve">of indie game market, </w:t>
-      </w:r>
-      <w:r>
-        <w:t>not all game will prevail</w:t>
+    </w:p>
+    <w:p>
+      <w:pPr>
+        <w:pStyle w:val="Heading2"/>
+      </w:pPr>
+      <w:bookmarkStart w:id="7" w:name="_Toc152931921"/>
+      <w:r>
+        <w:t>Maybe Constant Failure is Alright</w:t>
+      </w:r>
+      <w:bookmarkEnd w:id="7"/>
+    </w:p>
+    <w:p/>
+    <w:p>
+      <w:pPr>
+        <w:spacing w:line="360" w:lineRule="auto"/>
+      </w:pPr>
+      <w:r>
+        <w:t>There is a little paradox where</w:t>
+      </w:r>
+      <w:r>
+        <w:t xml:space="preserve"> </w:t>
+      </w:r>
+      <w:r>
+        <w:t xml:space="preserve">sometimes </w:t>
+      </w:r>
+      <w:r>
+        <w:t>the little rewards might instead thrust people into worse version of themselves.</w:t>
+      </w:r>
+      <w:r>
+        <w:t xml:space="preserve"> A person might not improve itself if one thinks itself successful. Only by constant failure and accepting inferiority does a person dives itself, self-reflection and correct its mistakes.</w:t>
+      </w:r>
+    </w:p>
+    <w:p>
+      <w:pPr>
+        <w:spacing w:line="360" w:lineRule="auto"/>
+      </w:pPr>
+    </w:p>
+    <w:p>
+      <w:pPr>
+        <w:spacing w:line="360" w:lineRule="auto"/>
+      </w:pPr>
+      <w:r>
+        <w:t>There was a big ego</w:t>
+      </w:r>
+      <w:r>
+        <w:t xml:space="preserve">, stubbornness </w:t>
+      </w:r>
+      <w:r>
+        <w:t xml:space="preserve">and </w:t>
+      </w:r>
+      <w:r>
+        <w:t xml:space="preserve">very </w:t>
+      </w:r>
+      <w:r>
+        <w:t xml:space="preserve">biased of the </w:t>
+      </w:r>
+      <w:r>
+        <w:t>main dev that it can become successful once</w:t>
+      </w:r>
+      <w:r>
+        <w:t xml:space="preserve"> it</w:t>
+      </w:r>
+      <w:r>
+        <w:t xml:space="preserve"> made a </w:t>
+      </w:r>
+      <w:r>
+        <w:t>casual game</w:t>
+      </w:r>
+      <w:r>
+        <w:t xml:space="preserve">. Unknowingly, there was </w:t>
+      </w:r>
+      <w:r>
+        <w:t>some</w:t>
+      </w:r>
+      <w:r>
+        <w:t xml:space="preserve"> kind ‘invisible hand’</w:t>
+      </w:r>
+      <w:r>
+        <w:t>, luck</w:t>
+      </w:r>
+      <w:r>
+        <w:t xml:space="preserve"> and ‘some greater force’</w:t>
+      </w:r>
+      <w:r>
+        <w:t xml:space="preserve"> (publisher, powerful backing or youtuber)</w:t>
+      </w:r>
+      <w:r>
+        <w:t xml:space="preserve"> </w:t>
+      </w:r>
+      <w:r>
+        <w:t xml:space="preserve">that somewhat </w:t>
+      </w:r>
+      <w:r>
+        <w:lastRenderedPageBreak/>
+        <w:t>enabled</w:t>
+      </w:r>
+      <w:r>
+        <w:t xml:space="preserve"> its success.</w:t>
+      </w:r>
+      <w:r>
+        <w:t xml:space="preserve"> When a person gets complacent by its success, it will refuse to learn new things and stuck with whatever. Failure will cause a person to </w:t>
+      </w:r>
+      <w:r>
+        <w:t xml:space="preserve">be the </w:t>
+      </w:r>
+      <w:r>
+        <w:rPr>
+          <w:b/>
+        </w:rPr>
+        <w:t>greatest version of one’s self</w:t>
+      </w:r>
+      <w:r>
+        <w:t>.</w:t>
+      </w:r>
+    </w:p>
+    <w:p>
+      <w:pPr>
+        <w:spacing w:line="360" w:lineRule="auto"/>
+      </w:pPr>
+    </w:p>
+    <w:p>
+      <w:pPr>
+        <w:spacing w:line="360" w:lineRule="auto"/>
+      </w:pPr>
+    </w:p>
+    <w:p>
+      <w:pPr>
+        <w:pStyle w:val="Heading1"/>
+      </w:pPr>
+      <w:bookmarkStart w:id="8" w:name="_Toc152931922"/>
+      <w:r>
+        <w:t>[</w:t>
+      </w:r>
+      <w:r>
+        <w:t>A ‘</w:t>
+      </w:r>
+      <w:r>
+        <w:t xml:space="preserve">Constructed </w:t>
+      </w:r>
+      <w:r>
+        <w:t>Narrative’</w:t>
+      </w:r>
+      <w:r>
+        <w:t>]</w:t>
+      </w:r>
+      <w:bookmarkEnd w:id="8"/>
+    </w:p>
+    <w:p/>
+    <w:p>
+      <w:pPr>
+        <w:spacing w:line="360" w:lineRule="auto"/>
+      </w:pPr>
+      <w:r>
+        <w:t>It was clear this</w:t>
+      </w:r>
+      <w:r>
+        <w:t xml:space="preserve"> is</w:t>
+      </w:r>
+      <w:r>
+        <w:t xml:space="preserve"> intended </w:t>
+      </w:r>
+      <w:r>
+        <w:t>as a ‘stupid’ story of like a successful person’ background of: “Working as a gas station service then became CEO”</w:t>
+      </w:r>
+      <w:r>
+        <w:t>.</w:t>
+      </w:r>
+      <w:r>
+        <w:t xml:space="preserve"> </w:t>
+      </w:r>
+      <w:r>
+        <w:t>It was clear this</w:t>
+      </w:r>
+      <w:r>
+        <w:t xml:space="preserve"> is </w:t>
+      </w:r>
+      <w:r>
+        <w:t>some kind of desperate</w:t>
+      </w:r>
+      <w:r>
+        <w:t xml:space="preserve"> narrative</w:t>
+      </w:r>
+      <w:r>
+        <w:t xml:space="preserve"> or marketing to push the product.</w:t>
+      </w:r>
+      <w:r>
+        <w:t xml:space="preserve"> Or for some pathetic story for one’s sorry ass.</w:t>
+      </w:r>
+      <w:r>
+        <w:t xml:space="preserve"> </w:t>
+      </w:r>
+      <w:r>
+        <w:t>Either people take it as ‘cheap story’ for sensationalism</w:t>
+      </w:r>
+      <w:r>
+        <w:t>, ‘constructed narrative’</w:t>
+      </w:r>
+      <w:r>
+        <w:t xml:space="preserve"> or not</w:t>
       </w:r>
       <w:r>
         <w:t>:</w:t>
       </w:r>
-      <w:r>
-        <w:t xml:space="preserve"> </w:t>
+    </w:p>
+    <w:p>
+      <w:pPr>
+        <w:spacing w:line="360" w:lineRule="auto"/>
+      </w:pPr>
+    </w:p>
+    <w:p>
+      <w:pPr>
+        <w:spacing w:line="360" w:lineRule="auto"/>
+      </w:pPr>
+      <w:r>
+        <w:t xml:space="preserve">This a genuine of </w:t>
+      </w:r>
+      <w:r>
+        <w:t xml:space="preserve">the true story of recklessly </w:t>
+      </w:r>
+      <w:r>
+        <w:t>pursuing straight path towards a goal</w:t>
+      </w:r>
+      <w:r>
+        <w:t>: be a successful solo developer</w:t>
+      </w:r>
+      <w:r>
+        <w:t xml:space="preserve"> and ignoring everything else in the path, hence destroying</w:t>
+      </w:r>
+      <w:r>
+        <w:t xml:space="preserve"> the potentiality</w:t>
+      </w:r>
+      <w:r>
+        <w:t xml:space="preserve"> one’s self</w:t>
+      </w:r>
+      <w:r>
+        <w:t>.</w:t>
+      </w:r>
+      <w:r>
+        <w:t xml:space="preserve"> </w:t>
+      </w:r>
+    </w:p>
+    <w:p>
+      <w:pPr>
+        <w:spacing w:line="360" w:lineRule="auto"/>
+      </w:pPr>
+      <w:r>
+        <w:t xml:space="preserve">A </w:t>
+      </w:r>
+      <w:r>
+        <w:t xml:space="preserve">cautionary tale </w:t>
+      </w:r>
+      <w:r>
+        <w:t>to</w:t>
+      </w:r>
+      <w:r>
+        <w:t xml:space="preserve"> not </w:t>
+      </w:r>
+      <w:r>
+        <w:t>chasing things in a straight path.</w:t>
+      </w:r>
+    </w:p>
+    <w:p>
+      <w:pPr>
+        <w:spacing w:line="360" w:lineRule="auto"/>
+      </w:pPr>
+    </w:p>
+    <w:p>
+      <w:pPr>
+        <w:pStyle w:val="Heading2"/>
+      </w:pPr>
+      <w:r>
+        <w:t>Indie Development Scene</w:t>
+      </w:r>
+    </w:p>
+    <w:p>
+      <w:pPr>
+        <w:spacing w:line="360" w:lineRule="auto"/>
+      </w:pPr>
+    </w:p>
+    <w:p>
+      <w:pPr>
+        <w:spacing w:line="360" w:lineRule="auto"/>
+      </w:pPr>
+      <w:r>
+        <w:t xml:space="preserve">With the saturation of indie game market, not all game will prevail: </w:t>
       </w:r>
     </w:p>
     <w:p>
@@ -3583,16 +3878,7 @@
         <w:spacing w:line="360" w:lineRule="auto"/>
       </w:pPr>
       <w:r>
-        <w:t>The ratio of developers is increasing compared to its players</w:t>
-      </w:r>
-      <w:r>
-        <w:t xml:space="preserve"> meaning new innovative games will die and wi</w:t>
-      </w:r>
-      <w:r>
-        <w:t xml:space="preserve">th such saturation, </w:t>
-      </w:r>
-      <w:r>
-        <w:t>only the ‘familiar’ games will be played.</w:t>
+        <w:t>The ratio of developers is increasing compared to its players meaning new innovative games will die and with such saturation, only the ‘familiar’ games will be played.</w:t>
       </w:r>
     </w:p>
     <w:p>
@@ -3605,46 +3891,7 @@
         <w:spacing w:line="360" w:lineRule="auto"/>
       </w:pPr>
       <w:r>
-        <w:t>Forcing</w:t>
-      </w:r>
-      <w:r>
-        <w:t xml:space="preserve"> a game</w:t>
-      </w:r>
-      <w:r>
-        <w:t xml:space="preserve"> </w:t>
-      </w:r>
-      <w:r>
-        <w:t xml:space="preserve">marketing </w:t>
-      </w:r>
-      <w:r>
-        <w:t xml:space="preserve">into </w:t>
-      </w:r>
-      <w:r>
-        <w:t>people’s</w:t>
-      </w:r>
-      <w:r>
-        <w:t xml:space="preserve"> throats</w:t>
-      </w:r>
-      <w:r>
-        <w:t xml:space="preserve"> will be </w:t>
-      </w:r>
-      <w:r>
-        <w:t>inorganic</w:t>
-      </w:r>
-      <w:r>
-        <w:t xml:space="preserve"> growth</w:t>
-      </w:r>
-      <w:r>
-        <w:t xml:space="preserve"> and unnatural</w:t>
-      </w:r>
-      <w:r>
-        <w:t xml:space="preserve">. </w:t>
-      </w:r>
-      <w:r>
-        <w:t>A game is best when it is organic growth/mouth-to-mouth.</w:t>
-      </w:r>
-      <w:r>
-        <w:t xml:space="preserve"> </w:t>
+        <w:t xml:space="preserve">Forcing a game marketing into people’s throats will be inorganic growth and unnatural. A game is best when it is organic growth/mouth-to-mouth. </w:t>
       </w:r>
     </w:p>
     <w:p>
@@ -3657,17 +3904,533 @@
         <w:spacing w:line="360" w:lineRule="auto"/>
       </w:pPr>
       <w:r>
-        <w:t>If</w:t>
-      </w:r>
-      <w:r>
-        <w:t xml:space="preserve"> many have tried and didn’t like it, then it is the point ‘letting it die’, accep</w:t>
-      </w:r>
-      <w:r>
-        <w:t>ting the game is garbage</w:t>
+        <w:t>If many have tried and didn’t like it, then it is ‘letting it die’, accepting the game is garbage.</w:t>
+      </w:r>
+    </w:p>
+    <w:p>
+      <w:pPr>
+        <w:spacing w:line="360" w:lineRule="auto"/>
+      </w:pPr>
+    </w:p>
+    <w:p>
+      <w:pPr>
+        <w:spacing w:line="360" w:lineRule="auto"/>
+      </w:pPr>
+      <w:r>
+        <w:t xml:space="preserve">With the prospect regarding Indonesian’ game development industry trajectory: it will be bright, very bright. The cost to develop a game in Indonesia will be at least: x3 times cheaper than Japan, South Korea or Europe; and many times, cheaper than the US. </w:t>
+      </w:r>
+    </w:p>
+    <w:p>
+      <w:pPr>
+        <w:spacing w:line="360" w:lineRule="auto"/>
+      </w:pPr>
+    </w:p>
+    <w:p>
+      <w:pPr>
+        <w:spacing w:line="360" w:lineRule="auto"/>
+      </w:pPr>
+      <w:r>
+        <w:t>What the main dev predicts is that, many game developer studios will die in the West and only the strongest one/niche/the best of the best survive, as it become totally unsustainable and hyper-competitive. Only game publishers are the only sustainable business in the game dev industry, as the money and finance world were dictated by the West. Those publishers will ‘outsource’ or ‘invest’ in third-world countries and dictate/assess the product to make. Conversely, the consumers will be most profitable if catered to the West audience, as again, the Western gamers has the money to buy games easily.</w:t>
+      </w:r>
+    </w:p>
+    <w:p>
+      <w:pPr>
+        <w:spacing w:line="360" w:lineRule="auto"/>
+      </w:pPr>
+    </w:p>
+    <w:p>
+      <w:pPr>
+        <w:spacing w:line="360" w:lineRule="auto"/>
+      </w:pPr>
+      <w:r>
+        <w:t>In the other hand, China will be the greatest threat as Chinese game dev scene is raising absolutely rapidly, its weak currency enabled cheap development and they will inevitable gain significant portion of the global market. The only way to avoid crossing path with the Chinese is to make a game that has some narrative, a branding/franchise to distinguish itself. Relying only on gameplay/graphics without narrative or being branded as a ‘generic game’ will spell doom to Indonesian game developer.</w:t>
+      </w:r>
+    </w:p>
+    <w:p>
+      <w:pPr>
+        <w:spacing w:line="360" w:lineRule="auto"/>
+      </w:pPr>
+      <w:r>
+        <w:t>According to the dev, the best way to thrive in the difficult, narrow passage is the following:</w:t>
+      </w:r>
+    </w:p>
+    <w:p>
+      <w:pPr>
+        <w:pStyle w:val="ListParagraph"/>
+        <w:numPr>
+          <w:ilvl w:val="0"/>
+          <w:numId w:val="3"/>
+        </w:numPr>
+        <w:spacing w:line="360" w:lineRule="auto"/>
+      </w:pPr>
+      <w:r>
+        <w:t>An ‘artistic game’ with unique and distinct narrative that cannot be done by bigger game studios or ‘too risky’.</w:t>
+      </w:r>
+    </w:p>
+    <w:p>
+      <w:pPr>
+        <w:pStyle w:val="ListParagraph"/>
+        <w:numPr>
+          <w:ilvl w:val="0"/>
+          <w:numId w:val="3"/>
+        </w:numPr>
+        <w:spacing w:line="360" w:lineRule="auto"/>
+      </w:pPr>
+      <w:r>
+        <w:t>Being indie or small, make risky, niche game is an absolute to survive. Any ideas that sound ‘good’ and ‘safe’ is more than likely already taken by game studios. No one would dare to criticize a ‘small’ indie developer. Making offensive things is good.</w:t>
+      </w:r>
+    </w:p>
+    <w:p>
+      <w:pPr>
+        <w:pStyle w:val="ListParagraph"/>
+        <w:numPr>
+          <w:ilvl w:val="0"/>
+          <w:numId w:val="3"/>
+        </w:numPr>
+        <w:spacing w:line="360" w:lineRule="auto"/>
+      </w:pPr>
+      <w:r>
+        <w:t>China and other countries are mostly likely unable to make an ‘artistic’ game with unique narrative that is potentially political or an attack to some identity. We could use this as our advantage if we can ‘packaging’ it nicely.</w:t>
+      </w:r>
+    </w:p>
+    <w:p>
+      <w:pPr>
+        <w:pStyle w:val="ListParagraph"/>
+        <w:numPr>
+          <w:ilvl w:val="0"/>
+          <w:numId w:val="3"/>
+        </w:numPr>
+        <w:spacing w:line="360" w:lineRule="auto"/>
+      </w:pPr>
+      <w:r>
+        <w:t>Standing out from the masses. Being different while able to ‘sympathize’ and ‘understandable’ by many is the core of successful ‘art’ game.</w:t>
+      </w:r>
+    </w:p>
+    <w:p>
+      <w:pPr>
+        <w:spacing w:line="360" w:lineRule="auto"/>
+      </w:pPr>
+    </w:p>
+    <w:p>
+      <w:pPr>
+        <w:pStyle w:val="Heading2"/>
+      </w:pPr>
+      <w:r>
+        <w:lastRenderedPageBreak/>
+        <w:t>Timekeeper Testaments</w:t>
+      </w:r>
+    </w:p>
+    <w:p/>
+    <w:p>
+      <w:pPr>
+        <w:spacing w:line="360" w:lineRule="auto"/>
+      </w:pPr>
+      <w:r>
+        <w:t xml:space="preserve">The </w:t>
+      </w:r>
+      <w:r>
+        <w:t xml:space="preserve">Timekeeper Testaments is </w:t>
+      </w:r>
+      <w:r>
+        <w:t>an</w:t>
+      </w:r>
+      <w:r>
+        <w:t xml:space="preserve"> incomplete book that is far from finish. </w:t>
+      </w:r>
+      <w:r>
+        <w:t>I</w:t>
+      </w:r>
+      <w:r>
+        <w:t xml:space="preserve">t is planned to </w:t>
+      </w:r>
+      <w:r>
+        <w:t>be continued later.</w:t>
+      </w:r>
+    </w:p>
+    <w:p>
+      <w:pPr>
+        <w:spacing w:line="360" w:lineRule="auto"/>
+      </w:pPr>
+    </w:p>
+    <w:p>
+      <w:pPr>
+        <w:spacing w:line="360" w:lineRule="auto"/>
+      </w:pPr>
+    </w:p>
+    <w:p>
+      <w:pPr>
+        <w:spacing w:line="360" w:lineRule="auto"/>
+      </w:pPr>
+    </w:p>
+    <w:p>
+      <w:pPr>
+        <w:pStyle w:val="Heading1"/>
+      </w:pPr>
+      <w:bookmarkStart w:id="9" w:name="_Toc152931923"/>
+      <w:r>
+        <w:t>[Madness of the Current Epoch]</w:t>
+      </w:r>
+      <w:bookmarkEnd w:id="9"/>
+    </w:p>
+    <w:p/>
+    <w:p>
+      <w:pPr>
+        <w:pStyle w:val="Heading2"/>
+      </w:pPr>
+      <w:bookmarkStart w:id="10" w:name="_Toc152931924"/>
+      <w:r>
+        <w:t>Madness of the Indie</w:t>
+      </w:r>
+      <w:r>
+        <w:t xml:space="preserve"> Scene</w:t>
+      </w:r>
+      <w:bookmarkEnd w:id="10"/>
+    </w:p>
+    <w:p/>
+    <w:p>
+      <w:pPr>
+        <w:spacing w:line="360" w:lineRule="auto"/>
+      </w:pPr>
+      <w:r>
+        <w:t xml:space="preserve">One of the great madness of the indie scene is that </w:t>
+      </w:r>
+      <w:r>
+        <w:t>the degeneracy of some indie developers of pursuing shit graphics.</w:t>
+      </w:r>
+      <w:r>
+        <w:t xml:space="preserve"> </w:t>
+      </w:r>
+      <w:r>
+        <w:t xml:space="preserve">The main goal of creating </w:t>
+      </w:r>
+      <w:r>
+        <w:t xml:space="preserve">games with bad graphics </w:t>
+      </w:r>
+      <w:r>
+        <w:t>stemmed of</w:t>
+      </w:r>
+      <w:r>
+        <w:t xml:space="preserve"> </w:t>
+      </w:r>
+      <w:r>
+        <w:t>‘getting rich quick’</w:t>
+      </w:r>
+      <w:r>
+        <w:t>. Most were in the mindset of being</w:t>
+      </w:r>
+      <w:r>
+        <w:t xml:space="preserve"> able to make games with low effort while </w:t>
+      </w:r>
+      <w:r>
+        <w:t>getting success and rich quick</w:t>
       </w:r>
       <w:r>
         <w:t>.</w:t>
       </w:r>
+      <w:r>
+        <w:t xml:space="preserve"> This is clear survivorship bias.</w:t>
+      </w:r>
+    </w:p>
+    <w:p>
+      <w:pPr>
+        <w:spacing w:line="360" w:lineRule="auto"/>
+      </w:pPr>
+      <w:r>
+        <w:t xml:space="preserve">It is not the ‘retro’ graphics is the problem but rather, the reaction of people and its frenzy. </w:t>
+      </w:r>
+      <w:r>
+        <w:t xml:space="preserve">Those who saw ‘low-effort’ games evoke the reaction of ‘I can make game like this’ only for it to fail. Greatly overestimating one’s ability. </w:t>
+      </w:r>
+      <w:r>
+        <w:t>As the game increasingly saturated with retro graphics, it will then become stale as it is only a trend. With it, the market will mature and only the popular ones will triumph. The rest will die</w:t>
+      </w:r>
+      <w:r>
+        <w:t xml:space="preserve"> as the competition gets fiercer</w:t>
+      </w:r>
+      <w:r>
+        <w:t>.</w:t>
+      </w:r>
+      <w:r>
+        <w:t xml:space="preserve"> </w:t>
+      </w:r>
+    </w:p>
+    <w:p>
+      <w:pPr>
+        <w:spacing w:line="360" w:lineRule="auto"/>
+      </w:pPr>
+      <w:r>
+        <w:t xml:space="preserve">There is </w:t>
+      </w:r>
+      <w:r>
+        <w:t>a game theory, where one will triumph the other.</w:t>
+      </w:r>
+    </w:p>
+    <w:p>
+      <w:pPr>
+        <w:spacing w:line="360" w:lineRule="auto"/>
+      </w:pPr>
+    </w:p>
+    <w:p>
+      <w:pPr>
+        <w:spacing w:line="360" w:lineRule="auto"/>
+      </w:pPr>
+      <w:r>
+        <w:t xml:space="preserve">The low poly, PS1, N64, pixel art </w:t>
+      </w:r>
+      <w:r>
+        <w:t>is</w:t>
+      </w:r>
+      <w:r>
+        <w:t xml:space="preserve"> all </w:t>
+      </w:r>
+      <w:r>
+        <w:t xml:space="preserve">pursued by indie developers with no clear idea other than low effort and self-imposing limitations. </w:t>
+      </w:r>
+      <w:r>
+        <w:t>The stupid self-imposing limitations</w:t>
+      </w:r>
+      <w:r>
+        <w:t xml:space="preserve"> locked one’s potentiality to create better games</w:t>
+      </w:r>
+      <w:r>
+        <w:t xml:space="preserve"> hence they only make pixel arts </w:t>
+      </w:r>
+      <w:r>
+        <w:t>or low poly pathetic models</w:t>
+      </w:r>
+      <w:r>
+        <w:t>.</w:t>
+      </w:r>
+    </w:p>
+    <w:p>
+      <w:pPr>
+        <w:spacing w:line="360" w:lineRule="auto"/>
+      </w:pPr>
+    </w:p>
+    <w:p>
+      <w:pPr>
+        <w:spacing w:line="360" w:lineRule="auto"/>
+      </w:pPr>
+      <w:r>
+        <w:lastRenderedPageBreak/>
+        <w:t xml:space="preserve">The famous indie games on the market </w:t>
+      </w:r>
+      <w:r>
+        <w:t xml:space="preserve">are invoking the ‘self-deprecating’ behavior, high transparency and revolution against the capitalists who had exploited people. It </w:t>
+      </w:r>
+      <w:r>
+        <w:t xml:space="preserve">is </w:t>
+      </w:r>
+      <w:r>
+        <w:t xml:space="preserve">absolutely funny how </w:t>
+      </w:r>
+      <w:r>
+        <w:t xml:space="preserve">the pro-capitalist rhetoric </w:t>
+      </w:r>
+      <w:r>
+        <w:t xml:space="preserve">in the 90s/2000s </w:t>
+      </w:r>
+      <w:r>
+        <w:t xml:space="preserve">becomes increasingly </w:t>
+      </w:r>
+      <w:r>
+        <w:t>turns</w:t>
+      </w:r>
+      <w:r>
+        <w:t xml:space="preserve"> to negative in this decade</w:t>
+      </w:r>
+      <w:r>
+        <w:t xml:space="preserve"> which </w:t>
+      </w:r>
+      <w:r>
+        <w:t xml:space="preserve">explained the ‘self-deprecating’ and pro-indie behavior in </w:t>
+      </w:r>
+      <w:r>
+        <w:t xml:space="preserve">the </w:t>
+      </w:r>
+      <w:r>
+        <w:t>video game industry</w:t>
+      </w:r>
+      <w:r>
+        <w:t>:</w:t>
+      </w:r>
+    </w:p>
+    <w:p>
+      <w:pPr>
+        <w:pStyle w:val="ListParagraph"/>
+        <w:numPr>
+          <w:ilvl w:val="0"/>
+          <w:numId w:val="3"/>
+        </w:numPr>
+        <w:spacing w:line="360" w:lineRule="auto"/>
+      </w:pPr>
+      <w:r>
+        <w:t xml:space="preserve">The NES, </w:t>
+      </w:r>
+      <w:r>
+        <w:t xml:space="preserve">SNES, </w:t>
+      </w:r>
+      <w:r>
+        <w:t xml:space="preserve">PS1 and PS2 graphics were </w:t>
+      </w:r>
+      <w:r>
+        <w:t xml:space="preserve">to evoke the nostalgia of the masses who were estranged by </w:t>
+      </w:r>
+      <w:r>
+        <w:t>the current era</w:t>
+      </w:r>
+      <w:r>
+        <w:t xml:space="preserve">, they lived in a world they no longer </w:t>
+      </w:r>
+      <w:r>
+        <w:t>know</w:t>
+      </w:r>
+      <w:r>
+        <w:t xml:space="preserve"> about.</w:t>
+      </w:r>
+    </w:p>
+    <w:p>
+      <w:pPr>
+        <w:pStyle w:val="ListParagraph"/>
+        <w:numPr>
+          <w:ilvl w:val="0"/>
+          <w:numId w:val="3"/>
+        </w:numPr>
+        <w:spacing w:line="360" w:lineRule="auto"/>
+      </w:pPr>
+      <w:r>
+        <w:t xml:space="preserve">With retro games existed for a generation and what works has been proven, it meant indie </w:t>
+      </w:r>
+      <w:r>
+        <w:t>developers</w:t>
+      </w:r>
+      <w:r>
+        <w:t xml:space="preserve"> only need to cheat</w:t>
+      </w:r>
+      <w:r>
+        <w:t>, analyze</w:t>
+      </w:r>
+      <w:r>
+        <w:t xml:space="preserve"> and do ‘quality of life’ improvements</w:t>
+      </w:r>
+      <w:r>
+        <w:t>.</w:t>
+      </w:r>
+    </w:p>
+    <w:p>
+      <w:pPr>
+        <w:spacing w:line="360" w:lineRule="auto"/>
+      </w:pPr>
+    </w:p>
+    <w:p>
+      <w:pPr>
+        <w:spacing w:line="360" w:lineRule="auto"/>
+      </w:pPr>
+      <w:r>
+        <w:t xml:space="preserve">In Indonesia there had been an urge of UMKM (small-micro scale enterprises) or small indie studios. However, the fetishism of small indie studios is absolutely ridiculously unsustainable. The </w:t>
+      </w:r>
+      <w:r>
+        <w:t xml:space="preserve">madness </w:t>
+      </w:r>
+      <w:r>
+        <w:t xml:space="preserve">fetishism </w:t>
+      </w:r>
+      <w:r>
+        <w:t xml:space="preserve">of Western </w:t>
+      </w:r>
+      <w:r>
+        <w:t>indie developers who wants to</w:t>
+      </w:r>
+      <w:r>
+        <w:t xml:space="preserve"> solo dev </w:t>
+      </w:r>
+      <w:r>
+        <w:t>is</w:t>
+      </w:r>
+      <w:r>
+        <w:t xml:space="preserve"> extremely skewed with survivor bias.</w:t>
+      </w:r>
+      <w:r>
+        <w:t xml:space="preserve"> 10,000</w:t>
+      </w:r>
+      <w:r>
+        <w:t xml:space="preserve"> small size</w:t>
+      </w:r>
+      <w:r>
+        <w:t xml:space="preserve"> indie studio </w:t>
+      </w:r>
+      <w:r>
+        <w:t xml:space="preserve">will inevitably </w:t>
+      </w:r>
+      <w:r>
+        <w:t>use</w:t>
+      </w:r>
+      <w:r>
+        <w:t xml:space="preserve"> some kind of similar strategy</w:t>
+      </w:r>
+      <w:r>
+        <w:t>; a common pattern. This</w:t>
+      </w:r>
+      <w:r>
+        <w:t xml:space="preserve"> increas</w:t>
+      </w:r>
+      <w:r>
+        <w:t>ed</w:t>
+      </w:r>
+      <w:r>
+        <w:t xml:space="preserve"> its </w:t>
+      </w:r>
+      <w:r>
+        <w:t>competition and the wiggle room will be very tight.</w:t>
+      </w:r>
+      <w:r>
+        <w:t xml:space="preserve"> It is</w:t>
+      </w:r>
+      <w:r>
+        <w:t xml:space="preserve"> similar to the basic theory of division of labor. The more ‘indie’ you are, the more you will be a generalist, stretching too thin across marketing, </w:t>
+      </w:r>
+      <w:r>
+        <w:t>programming</w:t>
+      </w:r>
+      <w:r>
+        <w:t xml:space="preserve">, art and </w:t>
+      </w:r>
+      <w:r>
+        <w:t xml:space="preserve">becoming the best of none. </w:t>
+      </w:r>
+      <w:r>
+        <w:t xml:space="preserve">Only by establishing an ecosystem </w:t>
+      </w:r>
+      <w:r>
+        <w:t>of a medium-sized game studio (50-100 people) which has 8-10 teams develop its own game</w:t>
+      </w:r>
+      <w:r>
+        <w:t xml:space="preserve"> (essentially ‘indie-dev’ within a company)</w:t>
+      </w:r>
+      <w:r>
+        <w:t>, could it possibly</w:t>
+      </w:r>
+      <w:r>
+        <w:t xml:space="preserve"> sustain and establish a good </w:t>
+      </w:r>
+      <w:r>
+        <w:t xml:space="preserve">game development </w:t>
+      </w:r>
+      <w:r>
+        <w:t>environment</w:t>
+      </w:r>
+      <w:r>
+        <w:t>: sharing resources, knowledge, skills and manpower</w:t>
+      </w:r>
+      <w:r>
+        <w:t xml:space="preserve">; </w:t>
+      </w:r>
+      <w:r>
+        <w:t xml:space="preserve">some </w:t>
+      </w:r>
+      <w:r>
+        <w:t xml:space="preserve">specialist who were already </w:t>
+      </w:r>
     </w:p>
     <w:p>
       <w:pPr>
@@ -3683,11 +4446,9 @@
       <w:pPr>
         <w:pStyle w:val="Heading2"/>
       </w:pPr>
-      <w:bookmarkStart w:id="7" w:name="_Toc152931921"/>
-      <w:r>
-        <w:t>Maybe Constant Failure is Alright</w:t>
-      </w:r>
-      <w:bookmarkEnd w:id="7"/>
+      <w:r>
+        <w:t>Madness of Today</w:t>
+      </w:r>
     </w:p>
     <w:p/>
     <w:p>
@@ -3695,119 +4456,193 @@
         <w:spacing w:line="360" w:lineRule="auto"/>
       </w:pPr>
       <w:r>
-        <w:t>There is a little paradox where</w:t>
-      </w:r>
-      <w:r>
-        <w:t xml:space="preserve"> </w:t>
-      </w:r>
-      <w:r>
-        <w:t xml:space="preserve">sometimes </w:t>
-      </w:r>
-      <w:r>
-        <w:t>the little rewards might instead thrust people into worse version of themselves.</w:t>
-      </w:r>
-      <w:r>
-        <w:t xml:space="preserve"> A person might not improve itself if one thinks itself successful. Only by constant failure and accepting inferiority does a person dives itself, self-reflection and correct its mistakes.</w:t>
-      </w:r>
-    </w:p>
-    <w:p>
-      <w:pPr>
-        <w:spacing w:line="360" w:lineRule="auto"/>
-      </w:pPr>
-    </w:p>
-    <w:p>
-      <w:pPr>
-        <w:spacing w:line="360" w:lineRule="auto"/>
-      </w:pPr>
-      <w:r>
-        <w:t>There was a big ego</w:t>
-      </w:r>
-      <w:r>
-        <w:t xml:space="preserve">, stubbornness </w:t>
-      </w:r>
-      <w:r>
-        <w:t xml:space="preserve">and </w:t>
-      </w:r>
-      <w:r>
-        <w:t xml:space="preserve">very </w:t>
-      </w:r>
-      <w:r>
-        <w:t xml:space="preserve">biased of the </w:t>
-      </w:r>
-      <w:r>
-        <w:t>main dev that it can become successful once</w:t>
-      </w:r>
-      <w:r>
-        <w:t xml:space="preserve"> it</w:t>
-      </w:r>
-      <w:r>
-        <w:t xml:space="preserve"> made a </w:t>
-      </w:r>
-      <w:r>
-        <w:t>casual game</w:t>
-      </w:r>
-      <w:r>
-        <w:t xml:space="preserve">. Unknowingly, there was </w:t>
-      </w:r>
-      <w:r>
-        <w:t>some</w:t>
-      </w:r>
-      <w:r>
-        <w:t xml:space="preserve"> kind ‘invisible hand’</w:t>
-      </w:r>
-      <w:r>
-        <w:t>, luck</w:t>
-      </w:r>
-      <w:r>
-        <w:t xml:space="preserve"> and ‘some greater force’</w:t>
-      </w:r>
-      <w:r>
-        <w:t xml:space="preserve"> (publisher, powerful backing or youtuber)</w:t>
-      </w:r>
-      <w:r>
-        <w:t xml:space="preserve"> </w:t>
-      </w:r>
-      <w:r>
-        <w:t xml:space="preserve">that somewhat </w:t>
-      </w:r>
-      <w:r>
-        <w:t>enabled</w:t>
-      </w:r>
-      <w:r>
-        <w:t xml:space="preserve"> its success.</w:t>
-      </w:r>
-    </w:p>
-    <w:p>
-      <w:pPr>
-        <w:spacing w:line="360" w:lineRule="auto"/>
-      </w:pPr>
-    </w:p>
-    <w:p>
-      <w:pPr>
-        <w:spacing w:line="360" w:lineRule="auto"/>
-      </w:pPr>
-    </w:p>
-    <w:p>
-      <w:pPr>
-        <w:pStyle w:val="Heading1"/>
-      </w:pPr>
-      <w:bookmarkStart w:id="8" w:name="_Toc152931922"/>
-      <w:r>
-        <w:t>[</w:t>
-      </w:r>
-      <w:r>
-        <w:t>A ‘</w:t>
-      </w:r>
-      <w:r>
-        <w:t xml:space="preserve">Constructed </w:t>
-      </w:r>
-      <w:r>
-        <w:t>Narrative’</w:t>
-      </w:r>
-      <w:r>
-        <w:t>]</w:t>
-      </w:r>
-      <w:bookmarkEnd w:id="8"/>
+        <w:t xml:space="preserve">The unresolved </w:t>
+      </w:r>
+      <w:r>
+        <w:t>ideological conflict</w:t>
+      </w:r>
+      <w:r>
+        <w:t xml:space="preserve"> </w:t>
+      </w:r>
+      <w:r>
+        <w:t>of religions, progressivism,</w:t>
+      </w:r>
+      <w:r>
+        <w:t xml:space="preserve"> LGBT, </w:t>
+      </w:r>
+      <w:r>
+        <w:t xml:space="preserve">political ideology and countries </w:t>
+      </w:r>
+      <w:r>
+        <w:t>are issues</w:t>
+      </w:r>
+      <w:r>
+        <w:t xml:space="preserve"> that will explode in the future</w:t>
+      </w:r>
+      <w:r>
+        <w:t xml:space="preserve"> if left untreated</w:t>
+      </w:r>
+      <w:r>
+        <w:t>.</w:t>
+      </w:r>
+      <w:r>
+        <w:t xml:space="preserve"> It is the madness of many </w:t>
+      </w:r>
+      <w:r>
+        <w:t xml:space="preserve">ideologies and movements in the world that is </w:t>
+      </w:r>
+      <w:r>
+        <w:t>sometimes has its elements opposite of each other or contradict others.</w:t>
+      </w:r>
+      <w:r>
+        <w:t xml:space="preserve"> </w:t>
+      </w:r>
+      <w:r>
+        <w:t>Timekeeper Testaments and the lore attempts to address its problems</w:t>
+      </w:r>
+      <w:r>
+        <w:t xml:space="preserve"> </w:t>
+      </w:r>
+      <w:r>
+        <w:t>by not</w:t>
+      </w:r>
+      <w:r>
+        <w:t xml:space="preserve"> only</w:t>
+      </w:r>
+      <w:r>
+        <w:t xml:space="preserve"> analyze it but by dumping the humanity’s history to the trash by introducing </w:t>
+      </w:r>
+      <w:r>
+        <w:t xml:space="preserve">a parallel history with the existence of </w:t>
+      </w:r>
+      <w:r>
+        <w:t xml:space="preserve">aliens/extraterrestrial race and have the </w:t>
+      </w:r>
+      <w:r>
+        <w:lastRenderedPageBreak/>
+        <w:t>Sixtusian Empire rewrote humanity’s history</w:t>
+      </w:r>
+      <w:r>
+        <w:t xml:space="preserve"> like how European </w:t>
+      </w:r>
+      <w:r>
+        <w:t>overrides</w:t>
+      </w:r>
+      <w:r>
+        <w:t xml:space="preserve"> the history of the natives and other cultures</w:t>
+      </w:r>
+      <w:r>
+        <w:t xml:space="preserve"> in a somewhat ‘cultural genocide</w:t>
+      </w:r>
+      <w:r>
+        <w:t>’</w:t>
+      </w:r>
+      <w:r>
+        <w:t>.</w:t>
+      </w:r>
+      <w:r>
+        <w:t xml:space="preserve"> </w:t>
+      </w:r>
+      <w:r>
+        <w:t xml:space="preserve">The game’s heavy lore and </w:t>
+      </w:r>
+      <w:r>
+        <w:t>i</w:t>
+      </w:r>
+      <w:r>
+        <w:t>t takes a parallel world of the Sixtusian Empire</w:t>
+      </w:r>
+      <w:r>
+        <w:t xml:space="preserve"> so </w:t>
+      </w:r>
+      <w:r>
+        <w:t>we</w:t>
+      </w:r>
+      <w:r>
+        <w:t xml:space="preserve"> </w:t>
+      </w:r>
+      <w:r>
+        <w:t>can</w:t>
+      </w:r>
+      <w:r>
+        <w:t xml:space="preserve"> observe</w:t>
+      </w:r>
+      <w:r>
+        <w:t xml:space="preserve"> our </w:t>
+      </w:r>
+      <w:r>
+        <w:t>history</w:t>
+      </w:r>
+      <w:r>
+        <w:t xml:space="preserve"> in the least bias perspective.</w:t>
+      </w:r>
+    </w:p>
+    <w:p>
+      <w:pPr>
+        <w:spacing w:line="360" w:lineRule="auto"/>
+      </w:pPr>
+    </w:p>
+    <w:p>
+      <w:pPr>
+        <w:spacing w:line="360" w:lineRule="auto"/>
+      </w:pPr>
+      <w:r>
+        <w:t xml:space="preserve">When religion institutions </w:t>
+      </w:r>
+      <w:r>
+        <w:t>and the</w:t>
+      </w:r>
+      <w:r>
+        <w:t xml:space="preserve"> </w:t>
+      </w:r>
+      <w:r>
+        <w:t>Age of Enlightenment</w:t>
+      </w:r>
+      <w:r>
+        <w:t xml:space="preserve"> philosophies </w:t>
+      </w:r>
+      <w:r>
+        <w:t xml:space="preserve">co-exist in the same space, </w:t>
+      </w:r>
+      <w:r>
+        <w:t>it is from the main dev’ perspective: an utter madness.</w:t>
+      </w:r>
+      <w:r>
+        <w:t xml:space="preserve"> Obsolete </w:t>
+      </w:r>
+      <w:r>
+        <w:t xml:space="preserve">ideologies dated from the medieval somewhat </w:t>
+      </w:r>
+      <w:r>
+        <w:t>still prevalent</w:t>
+      </w:r>
+      <w:r>
+        <w:t xml:space="preserve"> even with the existence of continental philosophy</w:t>
+      </w:r>
+      <w:r>
+        <w:t>.</w:t>
+      </w:r>
+      <w:r>
+        <w:t xml:space="preserve"> It is according to the dev: “Madness of our Epoch”.</w:t>
+      </w:r>
+    </w:p>
+    <w:p>
+      <w:pPr>
+        <w:spacing w:line="360" w:lineRule="auto"/>
+      </w:pPr>
+    </w:p>
+    <w:p>
+      <w:pPr>
+        <w:spacing w:line="360" w:lineRule="auto"/>
+      </w:pPr>
+    </w:p>
+    <w:p>
+      <w:pPr>
+        <w:pStyle w:val="Heading2"/>
+      </w:pPr>
+      <w:r>
+        <w:t>Madness of the Lore</w:t>
+      </w:r>
     </w:p>
     <w:p/>
     <w:p>
@@ -3815,10 +4650,28 @@
         <w:spacing w:line="360" w:lineRule="auto"/>
       </w:pPr>
       <w:r>
-        <w:t xml:space="preserve">It was clear this intended </w:t>
-      </w:r>
-      <w:r>
-        <w:t>as a ‘stupid’ story of like a successful person’ background of: “Working as a gas station service then became CEO”</w:t>
+        <w:t>Because we are humans, t</w:t>
+      </w:r>
+      <w:r>
+        <w:t>he Sixtusian Empire</w:t>
+      </w:r>
+      <w:r>
+        <w:t>’s</w:t>
+      </w:r>
+      <w:r>
+        <w:t xml:space="preserve"> arriv</w:t>
+      </w:r>
+      <w:r>
+        <w:t>al</w:t>
+      </w:r>
+      <w:r>
+        <w:t xml:space="preserve"> on Earth </w:t>
+      </w:r>
+      <w:r>
+        <w:t>is intended as a story instrument to tell the story from a human (our) perspective of the world</w:t>
+      </w:r>
+      <w:r>
+        <w:t xml:space="preserve"> hence why there is humans on the lore</w:t>
       </w:r>
       <w:r>
         <w:t>.</w:t>
@@ -3827,38 +4680,488 @@
         <w:t xml:space="preserve"> </w:t>
       </w:r>
       <w:r>
-        <w:t>It was clear this</w:t>
-      </w:r>
-      <w:r>
-        <w:t xml:space="preserve"> is </w:t>
-      </w:r>
-      <w:r>
-        <w:t>some kind of desperate</w:t>
-      </w:r>
-      <w:r>
-        <w:t xml:space="preserve"> narrative</w:t>
-      </w:r>
-      <w:r>
-        <w:t xml:space="preserve"> or marketing to push the product.</w:t>
-      </w:r>
-      <w:r>
-        <w:t xml:space="preserve"> Or for some pathetic story for one’s </w:t>
-      </w:r>
-      <w:r>
-        <w:lastRenderedPageBreak/>
-        <w:t>sorry ass.</w:t>
-      </w:r>
-      <w:r>
-        <w:t xml:space="preserve"> </w:t>
-      </w:r>
-      <w:r>
-        <w:t>Either people take it as ‘cheap story’ for sensationalism</w:t>
-      </w:r>
-      <w:r>
-        <w:t>, ‘constructed narrative’</w:t>
-      </w:r>
-      <w:r>
-        <w:t xml:space="preserve"> or not</w:t>
+        <w:t xml:space="preserve">The Sixtusian Empire as </w:t>
+      </w:r>
+      <w:r>
+        <w:t>an</w:t>
+      </w:r>
+      <w:r>
+        <w:t xml:space="preserve"> external threat is the</w:t>
+      </w:r>
+      <w:r>
+        <w:t xml:space="preserve"> only way for </w:t>
+      </w:r>
+      <w:r>
+        <w:t>humans</w:t>
+      </w:r>
+      <w:r>
+        <w:t xml:space="preserve"> of different values and cultures to unite</w:t>
+      </w:r>
+      <w:r>
+        <w:t xml:space="preserve"> under one banner</w:t>
+      </w:r>
+      <w:r>
+        <w:t xml:space="preserve">. </w:t>
+      </w:r>
+      <w:r>
+        <w:t>It is</w:t>
+      </w:r>
+      <w:r>
+        <w:t xml:space="preserve"> a grand narrative ‘against the external threats’ or ‘the other’</w:t>
+      </w:r>
+      <w:r>
+        <w:t xml:space="preserve">, with the </w:t>
+      </w:r>
+      <w:r>
+        <w:t>Sixtusian Empire’s colonization of Earth</w:t>
+      </w:r>
+      <w:r>
+        <w:t xml:space="preserve"> as the </w:t>
+      </w:r>
+      <w:r>
+        <w:t>easy point for humans</w:t>
+      </w:r>
+      <w:r>
+        <w:t xml:space="preserve"> like us</w:t>
+      </w:r>
+      <w:r>
+        <w:t xml:space="preserve"> to understand the lore of </w:t>
+      </w:r>
+      <w:proofErr w:type="spellStart"/>
+      <w:r>
+        <w:t>Hypatios</w:t>
+      </w:r>
+      <w:proofErr w:type="spellEnd"/>
+      <w:r>
+        <w:t>.</w:t>
+      </w:r>
+    </w:p>
+    <w:p>
+      <w:pPr>
+        <w:spacing w:line="360" w:lineRule="auto"/>
+      </w:pPr>
+    </w:p>
+    <w:p>
+      <w:pPr>
+        <w:spacing w:line="360" w:lineRule="auto"/>
+      </w:pPr>
+      <w:r>
+        <w:t>The Timekeeper</w:t>
+      </w:r>
+      <w:r>
+        <w:t>s is the result of the game’s roguelite genre.</w:t>
+      </w:r>
+      <w:r>
+        <w:t xml:space="preserve"> It is </w:t>
+      </w:r>
+      <w:r>
+        <w:t xml:space="preserve">one </w:t>
+      </w:r>
+      <w:r>
+        <w:t>who has the ability to relive</w:t>
+      </w:r>
+      <w:r>
+        <w:t xml:space="preserve"> the same moments over and over after dying: </w:t>
+      </w:r>
+      <w:r>
+        <w:t xml:space="preserve">a </w:t>
+      </w:r>
+      <w:r>
+        <w:t>time loop.</w:t>
+      </w:r>
+      <w:r>
+        <w:t xml:space="preserve"> </w:t>
+      </w:r>
+      <w:r>
+        <w:t>The Machine of Madness is a</w:t>
+      </w:r>
+      <w:r>
+        <w:t xml:space="preserve"> plot device</w:t>
+      </w:r>
+      <w:r>
+        <w:t>, a ‘</w:t>
+      </w:r>
+      <w:proofErr w:type="spellStart"/>
+      <w:r>
+        <w:t>macguffin</w:t>
+      </w:r>
+      <w:proofErr w:type="spellEnd"/>
+      <w:r>
+        <w:t>’</w:t>
+      </w:r>
+      <w:r>
+        <w:t>, the ‘artifact of the universe’</w:t>
+      </w:r>
+      <w:r>
+        <w:t xml:space="preserve"> </w:t>
+      </w:r>
+      <w:r>
+        <w:t xml:space="preserve">intended to </w:t>
+      </w:r>
+      <w:r>
+        <w:t>give the Kaiser absolute control of time</w:t>
+      </w:r>
+      <w:r>
+        <w:t xml:space="preserve"> and give the story of </w:t>
+      </w:r>
+      <w:r>
+        <w:t>‘</w:t>
+      </w:r>
+      <w:r>
+        <w:rPr>
+          <w:b/>
+        </w:rPr>
+        <w:t>great</w:t>
+      </w:r>
+      <w:r>
+        <w:t xml:space="preserve"> </w:t>
+      </w:r>
+      <w:r>
+        <w:rPr>
+          <w:b/>
+        </w:rPr>
+        <w:t>man</w:t>
+      </w:r>
+      <w:r>
+        <w:rPr>
+          <w:b/>
+        </w:rPr>
+        <w:t xml:space="preserve"> theory</w:t>
+      </w:r>
+      <w:r>
+        <w:rPr>
+          <w:b/>
+        </w:rPr>
+        <w:t>’</w:t>
+      </w:r>
+      <w:r>
+        <w:t xml:space="preserve"> that changes the state of the galaxy within a short timeframe</w:t>
+      </w:r>
+      <w:r>
+        <w:t>.</w:t>
+      </w:r>
+      <w:r>
+        <w:t xml:space="preserve"> </w:t>
+      </w:r>
+      <w:r>
+        <w:t xml:space="preserve">The lore: </w:t>
+      </w:r>
+      <w:proofErr w:type="spellStart"/>
+      <w:r>
+        <w:t>Elistar</w:t>
+      </w:r>
+      <w:proofErr w:type="spellEnd"/>
+      <w:r>
+        <w:t xml:space="preserve"> Empire</w:t>
+      </w:r>
+      <w:r>
+        <w:t xml:space="preserve">, United </w:t>
+      </w:r>
+      <w:proofErr w:type="spellStart"/>
+      <w:r>
+        <w:t>Dionary</w:t>
+      </w:r>
+      <w:proofErr w:type="spellEnd"/>
+      <w:r>
+        <w:t xml:space="preserve"> Empire</w:t>
+      </w:r>
+      <w:r>
+        <w:t xml:space="preserve"> and Alpha Empire </w:t>
+      </w:r>
+      <w:r>
+        <w:t>is main power of the galaxy</w:t>
+      </w:r>
+      <w:r>
+        <w:t xml:space="preserve"> for around several millennia.</w:t>
+      </w:r>
+      <w:r>
+        <w:t xml:space="preserve"> The Kaiser</w:t>
+      </w:r>
+      <w:r>
+        <w:t>, Sixtusian Empire</w:t>
+      </w:r>
+      <w:r>
+        <w:t xml:space="preserve"> and Machine of Madness was int</w:t>
+      </w:r>
+      <w:r>
+        <w:t xml:space="preserve">ended to mark a ‘total </w:t>
+      </w:r>
+      <w:r>
+        <w:t>overhaul’</w:t>
+      </w:r>
+      <w:r>
+        <w:t xml:space="preserve"> of the </w:t>
+      </w:r>
+      <w:r>
+        <w:t>galactic power balance.</w:t>
+      </w:r>
+      <w:r>
+        <w:t xml:space="preserve"> Kaiser being the Timekeeper with powerful background, possess Machine of Madness and being in the right place and time </w:t>
+      </w:r>
+      <w:r>
+        <w:t>are ingredients</w:t>
+      </w:r>
+      <w:r>
+        <w:t xml:space="preserve"> basically all mixed</w:t>
+      </w:r>
+      <w:r>
+        <w:t xml:space="preserve"> up</w:t>
+      </w:r>
+      <w:r>
+        <w:t xml:space="preserve"> together into one powerful destructive force that screw up the </w:t>
+      </w:r>
+      <w:r>
+        <w:t>galaxy</w:t>
+      </w:r>
+      <w:r>
+        <w:t>.</w:t>
+      </w:r>
+    </w:p>
+    <w:p>
+      <w:pPr>
+        <w:spacing w:line="360" w:lineRule="auto"/>
+      </w:pPr>
+    </w:p>
+    <w:p>
+      <w:pPr>
+        <w:spacing w:line="360" w:lineRule="auto"/>
+      </w:pPr>
+    </w:p>
+    <w:p>
+      <w:pPr>
+        <w:spacing w:line="360" w:lineRule="auto"/>
+      </w:pPr>
+      <w:r>
+        <w:t>The game references Kaiser and Machine of Madness quite a lot because the consequence</w:t>
+      </w:r>
+      <w:r>
+        <w:t xml:space="preserve"> </w:t>
+      </w:r>
+      <w:r>
+        <w:t>is</w:t>
+      </w:r>
+      <w:r>
+        <w:t xml:space="preserve"> clear: if one could rewind time (only Timekeepers can experience time vortex) then</w:t>
+      </w:r>
+      <w:r>
+        <w:t xml:space="preserve"> </w:t>
+      </w:r>
+      <w:r>
+        <w:t xml:space="preserve">everything is under </w:t>
+      </w:r>
+      <w:r>
+        <w:t>one’s</w:t>
+      </w:r>
+      <w:r>
+        <w:t xml:space="preserve"> control</w:t>
+      </w:r>
+      <w:r>
+        <w:t xml:space="preserve"> and it will obtain forbidden knowledge from the future and bring it to the past</w:t>
+      </w:r>
+      <w:r>
+        <w:t xml:space="preserve"> to screw up the past</w:t>
+      </w:r>
+      <w:r>
+        <w:t>.</w:t>
+      </w:r>
+      <w:r>
+        <w:t xml:space="preserve"> </w:t>
+      </w:r>
+    </w:p>
+    <w:p>
+      <w:pPr>
+        <w:spacing w:line="360" w:lineRule="auto"/>
+      </w:pPr>
+    </w:p>
+    <w:p>
+      <w:pPr>
+        <w:spacing w:line="360" w:lineRule="auto"/>
+      </w:pPr>
+      <w:r>
+        <w:t xml:space="preserve">In the ‘great man theory’ usually a great man is only possible because it is the product of its time. </w:t>
+      </w:r>
+      <w:r>
+        <w:t>Kaiser</w:t>
+      </w:r>
+      <w:r>
+        <w:t xml:space="preserve"> </w:t>
+      </w:r>
+      <w:r>
+        <w:t>being a Timekeeper and the Machine of Madness</w:t>
+      </w:r>
+      <w:r>
+        <w:t xml:space="preserve"> </w:t>
+      </w:r>
+      <w:r>
+        <w:t>intended to eliminate the historical factor as much as possible and totally elevated the Kaiser as</w:t>
+      </w:r>
+      <w:r>
+        <w:t xml:space="preserve"> single-handedly changed the course of fate of the galaxy</w:t>
+      </w:r>
+      <w:r>
+        <w:t xml:space="preserve"> without the help of the non-Timekeepers</w:t>
+      </w:r>
+      <w:r>
+        <w:t>.</w:t>
+      </w:r>
+    </w:p>
+    <w:p>
+      <w:pPr>
+        <w:spacing w:line="360" w:lineRule="auto"/>
+      </w:pPr>
+    </w:p>
+    <w:p>
+      <w:pPr>
+        <w:spacing w:line="360" w:lineRule="auto"/>
+      </w:pPr>
+      <w:r>
+        <w:t>Due to resources constraint</w:t>
+      </w:r>
+      <w:r>
+        <w:t xml:space="preserve"> and our perception of </w:t>
+      </w:r>
+      <w:r>
+        <w:t xml:space="preserve">historical period &amp; </w:t>
+      </w:r>
+      <w:r>
+        <w:t xml:space="preserve">time has already been contaminated with </w:t>
+      </w:r>
+      <w:r>
+        <w:rPr>
+          <w:i/>
+        </w:rPr>
+        <w:t xml:space="preserve">Georgian </w:t>
+      </w:r>
+      <w:r>
+        <w:t>calendar</w:t>
+      </w:r>
+      <w:r>
+        <w:t>,</w:t>
+      </w:r>
+      <w:r>
+        <w:t xml:space="preserve"> the year</w:t>
+      </w:r>
+      <w:r>
+        <w:t xml:space="preserve"> of like 2044 (Kaiser’s fall)</w:t>
+      </w:r>
+      <w:r>
+        <w:t xml:space="preserve"> is the </w:t>
+      </w:r>
+      <w:r>
+        <w:t>universal date</w:t>
+      </w:r>
+      <w:r>
+        <w:t xml:space="preserve"> similar to human’s date</w:t>
+      </w:r>
+      <w:r>
+        <w:t xml:space="preserve"> </w:t>
+      </w:r>
+      <w:r>
+        <w:t xml:space="preserve">because if uses Sixtusian’ </w:t>
+      </w:r>
+      <w:r>
+        <w:t>calendar</w:t>
+      </w:r>
+      <w:r>
+        <w:t xml:space="preserve">, it will </w:t>
+      </w:r>
+      <w:r>
+        <w:t>fuck</w:t>
+      </w:r>
+      <w:r>
+        <w:t xml:space="preserve"> up the worldbuilding and made it unnecessarily complicated.</w:t>
+      </w:r>
+    </w:p>
+    <w:p>
+      <w:pPr>
+        <w:spacing w:line="360" w:lineRule="auto"/>
+      </w:pPr>
+    </w:p>
+    <w:p>
+      <w:pPr>
+        <w:spacing w:line="360" w:lineRule="auto"/>
+      </w:pPr>
+    </w:p>
+    <w:p>
+      <w:pPr>
+        <w:spacing w:line="360" w:lineRule="auto"/>
+      </w:pPr>
+      <w:r>
+        <w:t xml:space="preserve">The lore of </w:t>
+      </w:r>
+      <w:proofErr w:type="spellStart"/>
+      <w:r>
+        <w:t>Hypatios</w:t>
+      </w:r>
+      <w:proofErr w:type="spellEnd"/>
+      <w:r>
+        <w:t xml:space="preserve"> can be ridiculous: </w:t>
+      </w:r>
+      <w:r>
+        <w:t>The</w:t>
+      </w:r>
+      <w:r>
+        <w:t xml:space="preserve"> Elven and Titan </w:t>
+      </w:r>
+      <w:r>
+        <w:t>(Elder Race)</w:t>
+      </w:r>
+      <w:r>
+        <w:t xml:space="preserve"> seems idiotic and especially their intervention of the lesser race</w:t>
+      </w:r>
+      <w:r>
+        <w:t xml:space="preserve"> (humans, </w:t>
+      </w:r>
+      <w:proofErr w:type="spellStart"/>
+      <w:r>
+        <w:t>Dionarian</w:t>
+      </w:r>
+      <w:proofErr w:type="spellEnd"/>
+      <w:r>
+        <w:t xml:space="preserve">, </w:t>
+      </w:r>
+      <w:proofErr w:type="spellStart"/>
+      <w:r>
+        <w:t>Safarian</w:t>
+      </w:r>
+      <w:proofErr w:type="spellEnd"/>
+      <w:r>
+        <w:t xml:space="preserve">) but </w:t>
+      </w:r>
+      <w:r>
+        <w:t xml:space="preserve">these two races are intended as a </w:t>
+      </w:r>
+      <w:r>
+        <w:t xml:space="preserve">story instrument of how the Kaiser could easily take over the galaxy: by </w:t>
+      </w:r>
+      <w:r>
+        <w:t xml:space="preserve">simply </w:t>
+      </w:r>
+      <w:r>
+        <w:t>stealing its knowledge and technology.</w:t>
+      </w:r>
+    </w:p>
+    <w:p>
+      <w:pPr>
+        <w:spacing w:line="360" w:lineRule="auto"/>
+      </w:pPr>
+      <w:r>
+        <w:t>Th</w:t>
+      </w:r>
+      <w:r>
+        <w:t xml:space="preserve">ings exists due to </w:t>
+      </w:r>
+      <w:r>
+        <w:t xml:space="preserve">as a </w:t>
+      </w:r>
+      <w:r>
+        <w:t>storytelling</w:t>
+      </w:r>
+      <w:r>
+        <w:t xml:space="preserve"> device</w:t>
+      </w:r>
+      <w:r>
+        <w:t xml:space="preserve"> and its somewhat believability</w:t>
       </w:r>
       <w:r>
         <w:t>:</w:t>
@@ -3866,399 +5169,184 @@
     </w:p>
     <w:p>
       <w:pPr>
-        <w:spacing w:line="360" w:lineRule="auto"/>
-      </w:pPr>
-    </w:p>
-    <w:p>
-      <w:pPr>
-        <w:spacing w:line="360" w:lineRule="auto"/>
-      </w:pPr>
-      <w:r>
-        <w:t xml:space="preserve">This a genuine of </w:t>
-      </w:r>
-      <w:r>
-        <w:t xml:space="preserve">the true story of recklessly </w:t>
-      </w:r>
-      <w:r>
-        <w:t>pursuing straight path towards a goal</w:t>
-      </w:r>
-      <w:r>
-        <w:t>: be a successful solo developer</w:t>
-      </w:r>
-      <w:r>
-        <w:t xml:space="preserve"> and ignoring everything else in the path, hence destroying</w:t>
-      </w:r>
-      <w:r>
-        <w:t xml:space="preserve"> the potentiality</w:t>
-      </w:r>
-      <w:r>
-        <w:t xml:space="preserve"> one’s self</w:t>
+        <w:pStyle w:val="ListParagraph"/>
+        <w:numPr>
+          <w:ilvl w:val="0"/>
+          <w:numId w:val="3"/>
+        </w:numPr>
+        <w:spacing w:line="360" w:lineRule="auto"/>
+      </w:pPr>
+      <w:r>
+        <w:rPr>
+          <w:b/>
+        </w:rPr>
+        <w:t>It is set in space</w:t>
+      </w:r>
+      <w:r>
+        <w:rPr>
+          <w:b/>
+        </w:rPr>
+        <w:t xml:space="preserve"> &amp; </w:t>
+      </w:r>
+      <w:r>
+        <w:rPr>
+          <w:b/>
+        </w:rPr>
+        <w:t xml:space="preserve">sci-fi </w:t>
+      </w:r>
+      <w:r>
+        <w:rPr>
+          <w:b/>
+        </w:rPr>
+        <w:t>modern setting</w:t>
+      </w:r>
+      <w:r>
+        <w:rPr>
+          <w:b/>
+        </w:rPr>
+        <w:t>, where the races</w:t>
+      </w:r>
+      <w:r>
+        <w:rPr>
+          <w:b/>
+        </w:rPr>
+        <w:t xml:space="preserve"> </w:t>
+      </w:r>
+      <w:r>
+        <w:rPr>
+          <w:b/>
+        </w:rPr>
+        <w:t xml:space="preserve">are </w:t>
+      </w:r>
+      <w:r>
+        <w:rPr>
+          <w:b/>
+        </w:rPr>
+        <w:t>living</w:t>
+      </w:r>
+      <w:r>
+        <w:rPr>
+          <w:b/>
+        </w:rPr>
+        <w:t xml:space="preserve"> in </w:t>
+      </w:r>
+      <w:r>
+        <w:rPr>
+          <w:b/>
+        </w:rPr>
+        <w:t xml:space="preserve">each their own </w:t>
+      </w:r>
+      <w:r>
+        <w:rPr>
+          <w:b/>
+        </w:rPr>
+        <w:t>planets</w:t>
+      </w:r>
+      <w:r>
+        <w:t xml:space="preserve">. </w:t>
+      </w:r>
+      <w:r>
+        <w:t xml:space="preserve">This </w:t>
+      </w:r>
+      <w:r>
+        <w:t>could easily a fantasy world</w:t>
+      </w:r>
+      <w:r>
+        <w:t xml:space="preserve"> </w:t>
+      </w:r>
+      <w:r>
+        <w:t xml:space="preserve">which was the very first intention of the lore </w:t>
+      </w:r>
+      <w:r>
+        <w:t xml:space="preserve">but </w:t>
+      </w:r>
+      <w:r>
+        <w:t xml:space="preserve">the problem </w:t>
+      </w:r>
+      <w:r>
+        <w:t xml:space="preserve">is that fantasy setting </w:t>
+      </w:r>
+      <w:r>
+        <w:t>meant magics</w:t>
+      </w:r>
+      <w:r>
+        <w:t>:</w:t>
+      </w:r>
+      <w:r>
+        <w:t xml:space="preserve"> which</w:t>
+      </w:r>
+      <w:r>
+        <w:t xml:space="preserve"> will</w:t>
+      </w:r>
+      <w:r>
+        <w:t xml:space="preserve"> unnecessarily</w:t>
+      </w:r>
+      <w:r>
+        <w:t xml:space="preserve"> complexify the worldbuilding</w:t>
+      </w:r>
+      <w:r>
+        <w:t xml:space="preserve"> and </w:t>
+      </w:r>
+      <w:r>
+        <w:t>the primary reason is that there is</w:t>
+      </w:r>
+      <w:r>
+        <w:t xml:space="preserve"> big urge to add our/human history into the lore or else people could</w:t>
+      </w:r>
+      <w:r>
+        <w:t xml:space="preserve"> not</w:t>
+      </w:r>
+      <w:r>
+        <w:t xml:space="preserve"> relate to the </w:t>
+      </w:r>
+      <w:r>
+        <w:t>world</w:t>
       </w:r>
       <w:r>
         <w:t>.</w:t>
       </w:r>
-      <w:r>
-        <w:t xml:space="preserve"> </w:t>
-      </w:r>
-    </w:p>
-    <w:p>
-      <w:pPr>
-        <w:spacing w:line="360" w:lineRule="auto"/>
-      </w:pPr>
-      <w:r>
-        <w:t xml:space="preserve">A </w:t>
-      </w:r>
-      <w:r>
-        <w:t xml:space="preserve">cautionary tale </w:t>
-      </w:r>
-      <w:r>
-        <w:t>to</w:t>
-      </w:r>
-      <w:r>
-        <w:t xml:space="preserve"> not </w:t>
-      </w:r>
-      <w:r>
-        <w:t>chasing things in a straight path.</w:t>
-      </w:r>
-    </w:p>
-    <w:p>
-      <w:pPr>
-        <w:spacing w:line="360" w:lineRule="auto"/>
-      </w:pPr>
-    </w:p>
-    <w:p>
-      <w:pPr>
-        <w:spacing w:line="360" w:lineRule="auto"/>
-      </w:pPr>
-    </w:p>
-    <w:p>
-      <w:pPr>
-        <w:pStyle w:val="Heading1"/>
-      </w:pPr>
-      <w:bookmarkStart w:id="9" w:name="_Toc152931923"/>
-      <w:r>
-        <w:t>[Madness of the Current Epoch]</w:t>
-      </w:r>
-      <w:bookmarkEnd w:id="9"/>
-    </w:p>
-    <w:p/>
-    <w:p>
-      <w:pPr>
-        <w:pStyle w:val="Heading2"/>
-      </w:pPr>
-      <w:bookmarkStart w:id="10" w:name="_Toc152931924"/>
-      <w:r>
-        <w:t>Madness of the Indie</w:t>
-      </w:r>
-      <w:r>
-        <w:t xml:space="preserve"> Scene</w:t>
-      </w:r>
-      <w:bookmarkEnd w:id="10"/>
-    </w:p>
-    <w:p/>
-    <w:p>
-      <w:pPr>
-        <w:spacing w:line="360" w:lineRule="auto"/>
-      </w:pPr>
-      <w:r>
-        <w:t xml:space="preserve">One of the great madness of the indie scene is that </w:t>
-      </w:r>
-      <w:r>
-        <w:t>the degeneracy of some indie developers of pursuing shit graphics.</w:t>
-      </w:r>
-      <w:r>
-        <w:t xml:space="preserve"> </w:t>
-      </w:r>
-      <w:r>
-        <w:t xml:space="preserve">The main goal of creating </w:t>
-      </w:r>
-      <w:r>
-        <w:t xml:space="preserve">games with bad graphics </w:t>
-      </w:r>
-      <w:r>
-        <w:t>stemmed of</w:t>
-      </w:r>
-      <w:r>
-        <w:t xml:space="preserve"> </w:t>
-      </w:r>
-      <w:r>
-        <w:t>‘getting rich quick’</w:t>
-      </w:r>
-      <w:proofErr w:type="gramStart"/>
-      <w:r>
-        <w:t xml:space="preserve">. </w:t>
-      </w:r>
-      <w:proofErr w:type="gramEnd"/>
-      <w:r>
-        <w:t>Most were in the mindset of being</w:t>
-      </w:r>
-      <w:r>
-        <w:t xml:space="preserve"> able to make games with low effort while </w:t>
-      </w:r>
-      <w:r>
-        <w:t>getting success and rich quick</w:t>
-      </w:r>
-      <w:r>
-        <w:t>.</w:t>
-      </w:r>
-      <w:r>
-        <w:t xml:space="preserve"> This is clear survivorship bias.</w:t>
-      </w:r>
-    </w:p>
-    <w:p>
-      <w:pPr>
-        <w:spacing w:line="360" w:lineRule="auto"/>
-      </w:pPr>
-      <w:r>
-        <w:t xml:space="preserve">It is not the ‘retro’ graphics is the problem but rather, the reaction of people and its frenzy. </w:t>
-      </w:r>
-      <w:r>
-        <w:t xml:space="preserve">Those who saw ‘low-effort’ games evoke the reaction of ‘I can make game like this’ only for it to fail. Greatly overestimating one’s ability. </w:t>
-      </w:r>
-      <w:r>
-        <w:t>As the game increasingly saturated with retro graphics, it will then become stale as it is only a trend. With it, the market will mature and only the popular ones will triumph. The rest will die</w:t>
-      </w:r>
-      <w:r>
-        <w:t xml:space="preserve"> as the competition gets fiercer</w:t>
-      </w:r>
-      <w:r>
-        <w:t>.</w:t>
-      </w:r>
-      <w:r>
-        <w:t xml:space="preserve"> </w:t>
-      </w:r>
-    </w:p>
-    <w:p>
-      <w:pPr>
-        <w:spacing w:line="360" w:lineRule="auto"/>
-      </w:pPr>
-      <w:r>
-        <w:t xml:space="preserve">There is </w:t>
-      </w:r>
-      <w:r>
-        <w:t>a game theory, where one will triumph the other.</w:t>
-      </w:r>
-    </w:p>
-    <w:p>
-      <w:pPr>
-        <w:spacing w:line="360" w:lineRule="auto"/>
-      </w:pPr>
-    </w:p>
-    <w:p>
-      <w:pPr>
-        <w:spacing w:line="360" w:lineRule="auto"/>
-      </w:pPr>
-      <w:r>
-        <w:t xml:space="preserve">The low poly, PS1, N64, pixel art </w:t>
-      </w:r>
-      <w:r>
-        <w:t>is</w:t>
-      </w:r>
-      <w:r>
-        <w:t xml:space="preserve"> all </w:t>
-      </w:r>
-      <w:r>
-        <w:t xml:space="preserve">pursued by indie developers with no clear idea other than low effort and self-imposing limitations. </w:t>
-      </w:r>
-      <w:r>
-        <w:t>The stupid self-imposing limitations</w:t>
-      </w:r>
-      <w:r>
-        <w:t xml:space="preserve"> locked one’s potentiality to create better games</w:t>
-      </w:r>
-      <w:r>
-        <w:t xml:space="preserve"> hence they only make pixel arts </w:t>
-      </w:r>
-      <w:r>
-        <w:t>or low poly pathetic models</w:t>
-      </w:r>
-      <w:r>
-        <w:t>.</w:t>
-      </w:r>
-    </w:p>
-    <w:p>
-      <w:pPr>
-        <w:spacing w:line="360" w:lineRule="auto"/>
-      </w:pPr>
-    </w:p>
-    <w:p>
-      <w:pPr>
-        <w:spacing w:line="360" w:lineRule="auto"/>
-      </w:pPr>
-    </w:p>
-    <w:p>
-      <w:pPr>
-        <w:pStyle w:val="Heading2"/>
-      </w:pPr>
-      <w:r>
-        <w:t>Madness of Today</w:t>
-      </w:r>
-    </w:p>
-    <w:p/>
-    <w:p>
-      <w:pPr>
-        <w:spacing w:line="360" w:lineRule="auto"/>
-      </w:pPr>
-      <w:r>
-        <w:t xml:space="preserve">The unresolved </w:t>
-      </w:r>
-      <w:r>
-        <w:t>ideological conflict</w:t>
-      </w:r>
-      <w:r>
-        <w:t xml:space="preserve"> </w:t>
-      </w:r>
-      <w:r>
-        <w:t>of religions, progressivism,</w:t>
-      </w:r>
-      <w:r>
-        <w:t xml:space="preserve"> LGBT, </w:t>
-      </w:r>
-      <w:r>
-        <w:t xml:space="preserve">political ideology and countries </w:t>
-      </w:r>
-      <w:r>
-        <w:t>are issues</w:t>
-      </w:r>
-      <w:r>
-        <w:t xml:space="preserve"> that will explode in the future</w:t>
-      </w:r>
-      <w:r>
-        <w:t xml:space="preserve"> if left untreated</w:t>
-      </w:r>
-      <w:r>
-        <w:t>.</w:t>
-      </w:r>
-      <w:r>
-        <w:t xml:space="preserve"> </w:t>
-      </w:r>
-      <w:r>
-        <w:t>Timekeeper Testaments and the lore attempts to address its problems</w:t>
-      </w:r>
-      <w:r>
-        <w:t xml:space="preserve"> and analyze it</w:t>
-      </w:r>
-      <w:r>
-        <w:t>.</w:t>
-      </w:r>
-      <w:r>
-        <w:t xml:space="preserve"> It takes a parallel world of the </w:t>
-      </w:r>
-      <w:proofErr w:type="spellStart"/>
-      <w:r>
-        <w:t>Sixtusian</w:t>
-      </w:r>
-      <w:proofErr w:type="spellEnd"/>
-      <w:r>
-        <w:t xml:space="preserve"> Empire</w:t>
-      </w:r>
-      <w:r>
-        <w:t xml:space="preserve"> and the Timekeepers so it</w:t>
-      </w:r>
-      <w:r>
-        <w:t xml:space="preserve"> </w:t>
-      </w:r>
-      <w:r>
-        <w:t>can</w:t>
-      </w:r>
-      <w:r>
-        <w:t xml:space="preserve"> observe</w:t>
-      </w:r>
-      <w:r>
-        <w:t xml:space="preserve"> our world in the least bias perspective.</w:t>
-      </w:r>
-    </w:p>
-    <w:p>
-      <w:pPr>
-        <w:spacing w:line="360" w:lineRule="auto"/>
-      </w:pPr>
-    </w:p>
-    <w:p>
-      <w:pPr>
-        <w:spacing w:line="360" w:lineRule="auto"/>
-      </w:pPr>
-      <w:r>
-        <w:t xml:space="preserve">When religion institutions </w:t>
-      </w:r>
-      <w:r>
-        <w:t>and the</w:t>
-      </w:r>
-      <w:r>
-        <w:t xml:space="preserve"> </w:t>
-      </w:r>
-      <w:r>
-        <w:t>Age of Enlightenment</w:t>
-      </w:r>
-      <w:r>
-        <w:t xml:space="preserve"> philosophies </w:t>
-      </w:r>
-      <w:r>
-        <w:t xml:space="preserve">co-exist in the same space, </w:t>
-      </w:r>
-      <w:r>
-        <w:t>it is from the main dev’ perspective: an utter madness.</w:t>
-      </w:r>
-      <w:r>
-        <w:t xml:space="preserve"> Obsolete </w:t>
-      </w:r>
-      <w:r>
-        <w:t xml:space="preserve">ideologies dated from the medieval somewhat </w:t>
-      </w:r>
-      <w:r>
-        <w:t>still prevalent</w:t>
-      </w:r>
-      <w:r>
-        <w:t xml:space="preserve"> even with the existence of continental philosophy</w:t>
-      </w:r>
-      <w:r>
-        <w:t>.</w:t>
-      </w:r>
-      <w:r>
-        <w:t xml:space="preserve"> It is according to the dev: “Madness of our Epoch”.</w:t>
-      </w:r>
-    </w:p>
-    <w:p>
-      <w:pPr>
-        <w:spacing w:line="360" w:lineRule="auto"/>
-      </w:pPr>
-    </w:p>
-    <w:p>
-      <w:pPr>
-        <w:spacing w:line="360" w:lineRule="auto"/>
-      </w:pPr>
-      <w:r>
-        <w:t xml:space="preserve">The </w:t>
-      </w:r>
-      <w:proofErr w:type="spellStart"/>
-      <w:r>
-        <w:t>Sixtusian</w:t>
-      </w:r>
-      <w:proofErr w:type="spellEnd"/>
-      <w:r>
-        <w:t xml:space="preserve"> Empires arrives on Earth are according to the dev, the only way for people of different values and cultures to unite. The only way to unite a multicultural and different race is to have a grand narrative ‘against the external threats’ or ‘the other’.</w:t>
-      </w:r>
-      <w:r>
-        <w:t xml:space="preserve"> The </w:t>
-      </w:r>
-      <w:proofErr w:type="spellStart"/>
-      <w:r>
-        <w:t>Sixtusian</w:t>
-      </w:r>
-      <w:proofErr w:type="spellEnd"/>
-      <w:r>
-        <w:t xml:space="preserve"> Empire is the threat of the entire human race which can </w:t>
-      </w:r>
-      <w:r>
-        <w:t>unify all human</w:t>
-      </w:r>
-      <w:r>
-        <w:t>s</w:t>
+    </w:p>
+    <w:p>
+      <w:pPr>
+        <w:pStyle w:val="ListParagraph"/>
+        <w:numPr>
+          <w:ilvl w:val="0"/>
+          <w:numId w:val="3"/>
+        </w:numPr>
+        <w:spacing w:line="360" w:lineRule="auto"/>
+      </w:pPr>
+      <w:r>
+        <w:rPr>
+          <w:b/>
+        </w:rPr>
+        <w:t xml:space="preserve">High complexity lore. </w:t>
+      </w:r>
+      <w:r>
+        <w:t xml:space="preserve">It was complex because it was the main dev’s life long constructing on its lore and world because establishing a parallel world in the dev’s brain is mandatory to maintain sanity in the world where nothing makes sense and create ‘delusions’ to prevent fall to the materialist world/animalistic instincts. The dev’s claimed when </w:t>
+      </w:r>
+      <w:r>
+        <w:t>one time it</w:t>
+      </w:r>
+      <w:r>
+        <w:t xml:space="preserve"> abandoned the lore for some time, it ended up following its short-term instincts and incapable of doing any long-term strategy.</w:t>
       </w:r>
       <w:bookmarkStart w:id="11" w:name="_GoBack"/>
       <w:bookmarkEnd w:id="11"/>
-      <w:r>
-        <w:t xml:space="preserve"> under one banner.</w:t>
-      </w:r>
+    </w:p>
+    <w:p>
+      <w:pPr>
+        <w:spacing w:line="360" w:lineRule="auto"/>
+      </w:pPr>
+    </w:p>
+    <w:p>
+      <w:pPr>
+        <w:spacing w:line="360" w:lineRule="auto"/>
+      </w:pPr>
+    </w:p>
+    <w:p>
+      <w:pPr>
+        <w:spacing w:line="360" w:lineRule="auto"/>
+      </w:pPr>
     </w:p>
     <w:p>
       <w:pPr>
@@ -4266,7 +5354,12 @@
       </w:pPr>
     </w:p>
     <w:sectPr>
-      <w:footerReference w:type="default" r:id="rId8"/>
+      <w:headerReference w:type="even" r:id="rId8"/>
+      <w:headerReference w:type="default" r:id="rId9"/>
+      <w:footerReference w:type="even" r:id="rId10"/>
+      <w:footerReference w:type="default" r:id="rId11"/>
+      <w:headerReference w:type="first" r:id="rId12"/>
+      <w:footerReference w:type="first" r:id="rId13"/>
       <w:pgSz w:w="11906" w:h="16838"/>
       <w:pgMar w:top="1440" w:right="1440" w:bottom="1440" w:left="1440" w:header="708" w:footer="708" w:gutter="0"/>
       <w:cols w:space="708"/>
@@ -4309,6 +5402,16 @@
 </file>
 
 <file path=word/footer1.xml><?xml version="1.0" encoding="utf-8"?>
+<w:ftr xmlns:wpc="http://schemas.microsoft.com/office/word/2010/wordprocessingCanvas" xmlns:cx="http://schemas.microsoft.com/office/drawing/2014/chartex" xmlns:cx1="http://schemas.microsoft.com/office/drawing/2015/9/8/chartex" xmlns:cx2="http://schemas.microsoft.com/office/drawing/2015/10/21/chartex" xmlns:cx3="http://schemas.microsoft.com/office/drawing/2016/5/9/chartex" xmlns:cx4="http://schemas.microsoft.com/office/drawing/2016/5/10/chartex" xmlns:cx5="http://schemas.microsoft.com/office/drawing/2016/5/11/chartex" xmlns:cx6="http://schemas.microsoft.com/office/drawing/2016/5/12/chartex" xmlns:cx7="http://schemas.microsoft.com/office/drawing/2016/5/13/chartex" xmlns:cx8="http://schemas.microsoft.com/office/drawing/2016/5/14/chartex" xmlns:mc="http://schemas.openxmlformats.org/markup-compatibility/2006" xmlns:aink="http://schemas.microsoft.com/office/drawing/2016/ink" xmlns:am3d="http://schemas.microsoft.com/office/drawing/2017/model3d" xmlns:o="urn:schemas-microsoft-com:office:office" xmlns:r="http://schemas.openxmlformats.org/officeDocument/2006/relationships" xmlns:m="http://schemas.openxmlformats.org/officeDocument/2006/math" xmlns:v="urn:schemas-microsoft-com:vml" xmlns:wp14="http://schemas.microsoft.com/office/word/2010/wordprocessingDrawing" xmlns:wp="http://schemas.openxmlformats.org/drawingml/2006/wordprocessingDrawing" xmlns:w10="urn:schemas-microsoft-com:office:word" xmlns:w="http://schemas.openxmlformats.org/wordprocessingml/2006/main" xmlns:w14="http://schemas.microsoft.com/office/word/2010/wordml" xmlns:w15="http://schemas.microsoft.com/office/word/2012/wordml" xmlns:w16cid="http://schemas.microsoft.com/office/word/2016/wordml/cid" xmlns:w16se="http://schemas.microsoft.com/office/word/2015/wordml/symex" xmlns:wpg="http://schemas.microsoft.com/office/word/2010/wordprocessingGroup" xmlns:wpi="http://schemas.microsoft.com/office/word/2010/wordprocessingInk" xmlns:wne="http://schemas.microsoft.com/office/word/2006/wordml" xmlns:wps="http://schemas.microsoft.com/office/word/2010/wordprocessingShape" mc:Ignorable="w14 w15 w16se w16cid wp14">
+  <w:p>
+    <w:pPr>
+      <w:pStyle w:val="Footer"/>
+    </w:pPr>
+  </w:p>
+</w:ftr>
+</file>
+
+<file path=word/footer2.xml><?xml version="1.0" encoding="utf-8"?>
 <w:ftr xmlns:wpc="http://schemas.microsoft.com/office/word/2010/wordprocessingCanvas" xmlns:cx="http://schemas.microsoft.com/office/drawing/2014/chartex" xmlns:cx1="http://schemas.microsoft.com/office/drawing/2015/9/8/chartex" xmlns:cx2="http://schemas.microsoft.com/office/drawing/2015/10/21/chartex" xmlns:cx3="http://schemas.microsoft.com/office/drawing/2016/5/9/chartex" xmlns:cx4="http://schemas.microsoft.com/office/drawing/2016/5/10/chartex" xmlns:cx5="http://schemas.microsoft.com/office/drawing/2016/5/11/chartex" xmlns:cx6="http://schemas.microsoft.com/office/drawing/2016/5/12/chartex" xmlns:cx7="http://schemas.microsoft.com/office/drawing/2016/5/13/chartex" xmlns:cx8="http://schemas.microsoft.com/office/drawing/2016/5/14/chartex" xmlns:mc="http://schemas.openxmlformats.org/markup-compatibility/2006" xmlns:aink="http://schemas.microsoft.com/office/drawing/2016/ink" xmlns:am3d="http://schemas.microsoft.com/office/drawing/2017/model3d" xmlns:o="urn:schemas-microsoft-com:office:office" xmlns:r="http://schemas.openxmlformats.org/officeDocument/2006/relationships" xmlns:m="http://schemas.openxmlformats.org/officeDocument/2006/math" xmlns:v="urn:schemas-microsoft-com:vml" xmlns:wp14="http://schemas.microsoft.com/office/word/2010/wordprocessingDrawing" xmlns:wp="http://schemas.openxmlformats.org/drawingml/2006/wordprocessingDrawing" xmlns:w10="urn:schemas-microsoft-com:office:word" xmlns:w="http://schemas.openxmlformats.org/wordprocessingml/2006/main" xmlns:w14="http://schemas.microsoft.com/office/word/2010/wordml" xmlns:w15="http://schemas.microsoft.com/office/word/2012/wordml" xmlns:w16cid="http://schemas.microsoft.com/office/word/2016/wordml/cid" xmlns:w16se="http://schemas.microsoft.com/office/word/2015/wordml/symex" xmlns:wpg="http://schemas.microsoft.com/office/word/2010/wordprocessingGroup" xmlns:wpi="http://schemas.microsoft.com/office/word/2010/wordprocessingInk" xmlns:wne="http://schemas.microsoft.com/office/word/2006/wordml" xmlns:wps="http://schemas.microsoft.com/office/word/2010/wordprocessingShape" mc:Ignorable="w14 w15 w16se w16cid wp14">
   <w:sdt>
     <w:sdtPr>
@@ -4360,6 +5463,16 @@
 </w:ftr>
 </file>
 
+<file path=word/footer3.xml><?xml version="1.0" encoding="utf-8"?>
+<w:ftr xmlns:wpc="http://schemas.microsoft.com/office/word/2010/wordprocessingCanvas" xmlns:cx="http://schemas.microsoft.com/office/drawing/2014/chartex" xmlns:cx1="http://schemas.microsoft.com/office/drawing/2015/9/8/chartex" xmlns:cx2="http://schemas.microsoft.com/office/drawing/2015/10/21/chartex" xmlns:cx3="http://schemas.microsoft.com/office/drawing/2016/5/9/chartex" xmlns:cx4="http://schemas.microsoft.com/office/drawing/2016/5/10/chartex" xmlns:cx5="http://schemas.microsoft.com/office/drawing/2016/5/11/chartex" xmlns:cx6="http://schemas.microsoft.com/office/drawing/2016/5/12/chartex" xmlns:cx7="http://schemas.microsoft.com/office/drawing/2016/5/13/chartex" xmlns:cx8="http://schemas.microsoft.com/office/drawing/2016/5/14/chartex" xmlns:mc="http://schemas.openxmlformats.org/markup-compatibility/2006" xmlns:aink="http://schemas.microsoft.com/office/drawing/2016/ink" xmlns:am3d="http://schemas.microsoft.com/office/drawing/2017/model3d" xmlns:o="urn:schemas-microsoft-com:office:office" xmlns:r="http://schemas.openxmlformats.org/officeDocument/2006/relationships" xmlns:m="http://schemas.openxmlformats.org/officeDocument/2006/math" xmlns:v="urn:schemas-microsoft-com:vml" xmlns:wp14="http://schemas.microsoft.com/office/word/2010/wordprocessingDrawing" xmlns:wp="http://schemas.openxmlformats.org/drawingml/2006/wordprocessingDrawing" xmlns:w10="urn:schemas-microsoft-com:office:word" xmlns:w="http://schemas.openxmlformats.org/wordprocessingml/2006/main" xmlns:w14="http://schemas.microsoft.com/office/word/2010/wordml" xmlns:w15="http://schemas.microsoft.com/office/word/2012/wordml" xmlns:w16cid="http://schemas.microsoft.com/office/word/2016/wordml/cid" xmlns:w16se="http://schemas.microsoft.com/office/word/2015/wordml/symex" xmlns:wpg="http://schemas.microsoft.com/office/word/2010/wordprocessingGroup" xmlns:wpi="http://schemas.microsoft.com/office/word/2010/wordprocessingInk" xmlns:wne="http://schemas.microsoft.com/office/word/2006/wordml" xmlns:wps="http://schemas.microsoft.com/office/word/2010/wordprocessingShape" mc:Ignorable="w14 w15 w16se w16cid wp14">
+  <w:p>
+    <w:pPr>
+      <w:pStyle w:val="Footer"/>
+    </w:pPr>
+  </w:p>
+</w:ftr>
+</file>
+
 <file path=word/footnotes.xml><?xml version="1.0" encoding="utf-8"?>
 <w:footnotes xmlns:wpc="http://schemas.microsoft.com/office/word/2010/wordprocessingCanvas" xmlns:cx="http://schemas.microsoft.com/office/drawing/2014/chartex" xmlns:cx1="http://schemas.microsoft.com/office/drawing/2015/9/8/chartex" xmlns:cx2="http://schemas.microsoft.com/office/drawing/2015/10/21/chartex" xmlns:cx3="http://schemas.microsoft.com/office/drawing/2016/5/9/chartex" xmlns:cx4="http://schemas.microsoft.com/office/drawing/2016/5/10/chartex" xmlns:cx5="http://schemas.microsoft.com/office/drawing/2016/5/11/chartex" xmlns:cx6="http://schemas.microsoft.com/office/drawing/2016/5/12/chartex" xmlns:cx7="http://schemas.microsoft.com/office/drawing/2016/5/13/chartex" xmlns:cx8="http://schemas.microsoft.com/office/drawing/2016/5/14/chartex" xmlns:mc="http://schemas.openxmlformats.org/markup-compatibility/2006" xmlns:aink="http://schemas.microsoft.com/office/drawing/2016/ink" xmlns:am3d="http://schemas.microsoft.com/office/drawing/2017/model3d" xmlns:o="urn:schemas-microsoft-com:office:office" xmlns:r="http://schemas.openxmlformats.org/officeDocument/2006/relationships" xmlns:m="http://schemas.openxmlformats.org/officeDocument/2006/math" xmlns:v="urn:schemas-microsoft-com:vml" xmlns:wp14="http://schemas.microsoft.com/office/word/2010/wordprocessingDrawing" xmlns:wp="http://schemas.openxmlformats.org/drawingml/2006/wordprocessingDrawing" xmlns:w10="urn:schemas-microsoft-com:office:word" xmlns:w="http://schemas.openxmlformats.org/wordprocessingml/2006/main" xmlns:w14="http://schemas.microsoft.com/office/word/2010/wordml" xmlns:w15="http://schemas.microsoft.com/office/word/2012/wordml" xmlns:w16cid="http://schemas.microsoft.com/office/word/2016/wordml/cid" xmlns:w16se="http://schemas.microsoft.com/office/word/2015/wordml/symex" xmlns:wpg="http://schemas.microsoft.com/office/word/2010/wordprocessingGroup" xmlns:wpi="http://schemas.microsoft.com/office/word/2010/wordprocessingInk" xmlns:wne="http://schemas.microsoft.com/office/word/2006/wordml" xmlns:wps="http://schemas.microsoft.com/office/word/2010/wordprocessingShape" mc:Ignorable="w14 w15 w16se w16cid wp14">
   <w:footnote w:type="separator" w:id="-1">
@@ -4390,6 +5503,36 @@
     </w:p>
   </w:footnote>
 </w:footnotes>
+</file>
+
+<file path=word/header1.xml><?xml version="1.0" encoding="utf-8"?>
+<w:hdr xmlns:wpc="http://schemas.microsoft.com/office/word/2010/wordprocessingCanvas" xmlns:cx="http://schemas.microsoft.com/office/drawing/2014/chartex" xmlns:cx1="http://schemas.microsoft.com/office/drawing/2015/9/8/chartex" xmlns:cx2="http://schemas.microsoft.com/office/drawing/2015/10/21/chartex" xmlns:cx3="http://schemas.microsoft.com/office/drawing/2016/5/9/chartex" xmlns:cx4="http://schemas.microsoft.com/office/drawing/2016/5/10/chartex" xmlns:cx5="http://schemas.microsoft.com/office/drawing/2016/5/11/chartex" xmlns:cx6="http://schemas.microsoft.com/office/drawing/2016/5/12/chartex" xmlns:cx7="http://schemas.microsoft.com/office/drawing/2016/5/13/chartex" xmlns:cx8="http://schemas.microsoft.com/office/drawing/2016/5/14/chartex" xmlns:mc="http://schemas.openxmlformats.org/markup-compatibility/2006" xmlns:aink="http://schemas.microsoft.com/office/drawing/2016/ink" xmlns:am3d="http://schemas.microsoft.com/office/drawing/2017/model3d" xmlns:o="urn:schemas-microsoft-com:office:office" xmlns:r="http://schemas.openxmlformats.org/officeDocument/2006/relationships" xmlns:m="http://schemas.openxmlformats.org/officeDocument/2006/math" xmlns:v="urn:schemas-microsoft-com:vml" xmlns:wp14="http://schemas.microsoft.com/office/word/2010/wordprocessingDrawing" xmlns:wp="http://schemas.openxmlformats.org/drawingml/2006/wordprocessingDrawing" xmlns:w10="urn:schemas-microsoft-com:office:word" xmlns:w="http://schemas.openxmlformats.org/wordprocessingml/2006/main" xmlns:w14="http://schemas.microsoft.com/office/word/2010/wordml" xmlns:w15="http://schemas.microsoft.com/office/word/2012/wordml" xmlns:w16cid="http://schemas.microsoft.com/office/word/2016/wordml/cid" xmlns:w16se="http://schemas.microsoft.com/office/word/2015/wordml/symex" xmlns:wpg="http://schemas.microsoft.com/office/word/2010/wordprocessingGroup" xmlns:wpi="http://schemas.microsoft.com/office/word/2010/wordprocessingInk" xmlns:wne="http://schemas.microsoft.com/office/word/2006/wordml" xmlns:wps="http://schemas.microsoft.com/office/word/2010/wordprocessingShape" mc:Ignorable="w14 w15 w16se w16cid wp14">
+  <w:p>
+    <w:pPr>
+      <w:pStyle w:val="Header"/>
+    </w:pPr>
+  </w:p>
+</w:hdr>
+</file>
+
+<file path=word/header2.xml><?xml version="1.0" encoding="utf-8"?>
+<w:hdr xmlns:wpc="http://schemas.microsoft.com/office/word/2010/wordprocessingCanvas" xmlns:cx="http://schemas.microsoft.com/office/drawing/2014/chartex" xmlns:cx1="http://schemas.microsoft.com/office/drawing/2015/9/8/chartex" xmlns:cx2="http://schemas.microsoft.com/office/drawing/2015/10/21/chartex" xmlns:cx3="http://schemas.microsoft.com/office/drawing/2016/5/9/chartex" xmlns:cx4="http://schemas.microsoft.com/office/drawing/2016/5/10/chartex" xmlns:cx5="http://schemas.microsoft.com/office/drawing/2016/5/11/chartex" xmlns:cx6="http://schemas.microsoft.com/office/drawing/2016/5/12/chartex" xmlns:cx7="http://schemas.microsoft.com/office/drawing/2016/5/13/chartex" xmlns:cx8="http://schemas.microsoft.com/office/drawing/2016/5/14/chartex" xmlns:mc="http://schemas.openxmlformats.org/markup-compatibility/2006" xmlns:aink="http://schemas.microsoft.com/office/drawing/2016/ink" xmlns:am3d="http://schemas.microsoft.com/office/drawing/2017/model3d" xmlns:o="urn:schemas-microsoft-com:office:office" xmlns:r="http://schemas.openxmlformats.org/officeDocument/2006/relationships" xmlns:m="http://schemas.openxmlformats.org/officeDocument/2006/math" xmlns:v="urn:schemas-microsoft-com:vml" xmlns:wp14="http://schemas.microsoft.com/office/word/2010/wordprocessingDrawing" xmlns:wp="http://schemas.openxmlformats.org/drawingml/2006/wordprocessingDrawing" xmlns:w10="urn:schemas-microsoft-com:office:word" xmlns:w="http://schemas.openxmlformats.org/wordprocessingml/2006/main" xmlns:w14="http://schemas.microsoft.com/office/word/2010/wordml" xmlns:w15="http://schemas.microsoft.com/office/word/2012/wordml" xmlns:w16cid="http://schemas.microsoft.com/office/word/2016/wordml/cid" xmlns:w16se="http://schemas.microsoft.com/office/word/2015/wordml/symex" xmlns:wpg="http://schemas.microsoft.com/office/word/2010/wordprocessingGroup" xmlns:wpi="http://schemas.microsoft.com/office/word/2010/wordprocessingInk" xmlns:wne="http://schemas.microsoft.com/office/word/2006/wordml" xmlns:wps="http://schemas.microsoft.com/office/word/2010/wordprocessingShape" mc:Ignorable="w14 w15 w16se w16cid wp14">
+  <w:p>
+    <w:pPr>
+      <w:pStyle w:val="Header"/>
+    </w:pPr>
+  </w:p>
+</w:hdr>
+</file>
+
+<file path=word/header3.xml><?xml version="1.0" encoding="utf-8"?>
+<w:hdr xmlns:wpc="http://schemas.microsoft.com/office/word/2010/wordprocessingCanvas" xmlns:cx="http://schemas.microsoft.com/office/drawing/2014/chartex" xmlns:cx1="http://schemas.microsoft.com/office/drawing/2015/9/8/chartex" xmlns:cx2="http://schemas.microsoft.com/office/drawing/2015/10/21/chartex" xmlns:cx3="http://schemas.microsoft.com/office/drawing/2016/5/9/chartex" xmlns:cx4="http://schemas.microsoft.com/office/drawing/2016/5/10/chartex" xmlns:cx5="http://schemas.microsoft.com/office/drawing/2016/5/11/chartex" xmlns:cx6="http://schemas.microsoft.com/office/drawing/2016/5/12/chartex" xmlns:cx7="http://schemas.microsoft.com/office/drawing/2016/5/13/chartex" xmlns:cx8="http://schemas.microsoft.com/office/drawing/2016/5/14/chartex" xmlns:mc="http://schemas.openxmlformats.org/markup-compatibility/2006" xmlns:aink="http://schemas.microsoft.com/office/drawing/2016/ink" xmlns:am3d="http://schemas.microsoft.com/office/drawing/2017/model3d" xmlns:o="urn:schemas-microsoft-com:office:office" xmlns:r="http://schemas.openxmlformats.org/officeDocument/2006/relationships" xmlns:m="http://schemas.openxmlformats.org/officeDocument/2006/math" xmlns:v="urn:schemas-microsoft-com:vml" xmlns:wp14="http://schemas.microsoft.com/office/word/2010/wordprocessingDrawing" xmlns:wp="http://schemas.openxmlformats.org/drawingml/2006/wordprocessingDrawing" xmlns:w10="urn:schemas-microsoft-com:office:word" xmlns:w="http://schemas.openxmlformats.org/wordprocessingml/2006/main" xmlns:w14="http://schemas.microsoft.com/office/word/2010/wordml" xmlns:w15="http://schemas.microsoft.com/office/word/2012/wordml" xmlns:w16cid="http://schemas.microsoft.com/office/word/2016/wordml/cid" xmlns:w16se="http://schemas.microsoft.com/office/word/2015/wordml/symex" xmlns:wpg="http://schemas.microsoft.com/office/word/2010/wordprocessingGroup" xmlns:wpi="http://schemas.microsoft.com/office/word/2010/wordprocessingInk" xmlns:wne="http://schemas.microsoft.com/office/word/2006/wordml" xmlns:wps="http://schemas.microsoft.com/office/word/2010/wordprocessingShape" mc:Ignorable="w14 w15 w16se w16cid wp14">
+  <w:p>
+    <w:pPr>
+      <w:pStyle w:val="Header"/>
+    </w:pPr>
+  </w:p>
+</w:hdr>
 </file>
 
 <file path=word/numbering.xml><?xml version="1.0" encoding="utf-8"?>
@@ -5320,7 +6463,7 @@
     <w:uiPriority w:val="39"/>
     <w:unhideWhenUsed/>
     <w:qFormat/>
-    <w:rsid w:val="002041E0"/>
+    <w:rsid w:val="00656E92"/>
     <w:pPr>
       <w:spacing w:before="240" w:after="0"/>
       <w:outlineLvl w:val="9"/>
@@ -5340,7 +6483,7 @@
     <w:autoRedefine/>
     <w:uiPriority w:val="39"/>
     <w:unhideWhenUsed/>
-    <w:rsid w:val="002041E0"/>
+    <w:rsid w:val="00656E92"/>
     <w:pPr>
       <w:spacing w:after="100"/>
     </w:pPr>
@@ -5352,7 +6495,7 @@
     <w:autoRedefine/>
     <w:uiPriority w:val="39"/>
     <w:unhideWhenUsed/>
-    <w:rsid w:val="002041E0"/>
+    <w:rsid w:val="00656E92"/>
     <w:pPr>
       <w:spacing w:after="100"/>
       <w:ind w:left="220"/>
@@ -5363,7 +6506,7 @@
     <w:basedOn w:val="DefaultParagraphFont"/>
     <w:uiPriority w:val="99"/>
     <w:unhideWhenUsed/>
-    <w:rsid w:val="002041E0"/>
+    <w:rsid w:val="00656E92"/>
     <w:rPr>
       <w:color w:val="0563C1" w:themeColor="hyperlink"/>
       <w:u w:val="single"/>
@@ -5376,7 +6519,7 @@
     <w:autoRedefine/>
     <w:uiPriority w:val="39"/>
     <w:unhideWhenUsed/>
-    <w:rsid w:val="002041E0"/>
+    <w:rsid w:val="00656E92"/>
     <w:pPr>
       <w:spacing w:before="0" w:after="100"/>
       <w:ind w:left="440"/>
@@ -5689,7 +6832,7 @@
 </file>
 
 <file path=customXml/itemProps1.xml><?xml version="1.0" encoding="utf-8"?>
-<ds:datastoreItem xmlns:ds="http://schemas.openxmlformats.org/officeDocument/2006/customXml" ds:itemID="{D183DE1E-13F2-40C6-BF7D-FFE7A0D63AAD}">
+<ds:datastoreItem xmlns:ds="http://schemas.openxmlformats.org/officeDocument/2006/customXml" ds:itemID="{F89BC9CF-2E02-491B-BE2F-3FC86330B7C0}">
   <ds:schemaRefs>
     <ds:schemaRef ds:uri="http://schemas.openxmlformats.org/officeDocument/2006/bibliography"/>
   </ds:schemaRefs>

</xml_diff>

<commit_message>
Hypatios 1.6.3b1 (Release build) • New gauntlet room: Two-story square, waterfall. • Timekeeper testaments Shinto gate • Timekeeper testaments: Balinese shrine • Increased base max HP from 100 to 122.
</commit_message>
<xml_diff>
--- a/Project Hypatios root/Assets/StreamingAssets/Hypatios Books/Developer Candid Assessment.docx
+++ b/Project Hypatios root/Assets/StreamingAssets/Hypatios Books/Developer Candid Assessment.docx
@@ -3703,169 +3703,49 @@
     </w:p>
     <w:p>
       <w:pPr>
-        <w:spacing w:line="360" w:lineRule="auto"/>
-      </w:pPr>
-    </w:p>
-    <w:p>
-      <w:pPr>
-        <w:pStyle w:val="Heading1"/>
-      </w:pPr>
-      <w:bookmarkStart w:id="8" w:name="_Toc152931922"/>
-      <w:r>
-        <w:t>[</w:t>
-      </w:r>
-      <w:r>
-        <w:t>A ‘</w:t>
-      </w:r>
-      <w:r>
-        <w:t xml:space="preserve">Constructed </w:t>
-      </w:r>
-      <w:r>
-        <w:t>Narrative’</w:t>
-      </w:r>
-      <w:r>
-        <w:t>]</w:t>
-      </w:r>
-      <w:bookmarkEnd w:id="8"/>
-    </w:p>
-    <w:p/>
-    <w:p>
-      <w:pPr>
-        <w:spacing w:line="360" w:lineRule="auto"/>
-      </w:pPr>
-      <w:r>
-        <w:t>It was clear this</w:t>
-      </w:r>
-      <w:r>
-        <w:t xml:space="preserve"> is</w:t>
-      </w:r>
-      <w:r>
-        <w:t xml:space="preserve"> intended </w:t>
-      </w:r>
-      <w:r>
-        <w:t>as a ‘stupid’ story of like a successful person’ background of: “Working as a gas station service then became CEO”</w:t>
-      </w:r>
-      <w:r>
-        <w:t>.</w:t>
-      </w:r>
-      <w:r>
-        <w:t xml:space="preserve"> </w:t>
-      </w:r>
-      <w:r>
-        <w:t>It was clear this</w:t>
-      </w:r>
+        <w:pStyle w:val="Heading2"/>
+      </w:pPr>
+      <w:proofErr w:type="spellStart"/>
+      <w:r>
+        <w:t>Roguelite</w:t>
+      </w:r>
+      <w:proofErr w:type="spellEnd"/>
+      <w:r>
+        <w:t xml:space="preserve"> of </w:t>
+      </w:r>
+      <w:proofErr w:type="spellStart"/>
+      <w:r>
+        <w:t>Hypatios</w:t>
+      </w:r>
+      <w:proofErr w:type="spellEnd"/>
+    </w:p>
+    <w:p>
+      <w:pPr>
+        <w:spacing w:line="360" w:lineRule="auto"/>
+      </w:pPr>
+    </w:p>
+    <w:p>
+      <w:pPr>
+        <w:spacing w:line="360" w:lineRule="auto"/>
+      </w:pPr>
+      <w:r>
+        <w:t xml:space="preserve">There were several major reasons why </w:t>
+      </w:r>
+      <w:proofErr w:type="spellStart"/>
+      <w:r>
+        <w:t>Hypatios</w:t>
+      </w:r>
+      <w:proofErr w:type="spellEnd"/>
       <w:r>
         <w:t xml:space="preserve"> is </w:t>
       </w:r>
-      <w:r>
-        <w:t>some kind of desperate</w:t>
-      </w:r>
-      <w:r>
-        <w:t xml:space="preserve"> narrative</w:t>
-      </w:r>
-      <w:r>
-        <w:t xml:space="preserve"> or marketing to push the product.</w:t>
-      </w:r>
-      <w:r>
-        <w:t xml:space="preserve"> Or for some pathetic story for one’s sorry ass.</w:t>
-      </w:r>
-      <w:r>
-        <w:t xml:space="preserve"> </w:t>
-      </w:r>
-      <w:r>
-        <w:t>Either people take it as ‘cheap story’ for sensationalism</w:t>
-      </w:r>
-      <w:r>
-        <w:t>, ‘constructed narrative’</w:t>
-      </w:r>
-      <w:r>
-        <w:t xml:space="preserve"> or not</w:t>
-      </w:r>
+      <w:proofErr w:type="spellStart"/>
+      <w:r>
+        <w:t>roguelite</w:t>
+      </w:r>
+      <w:proofErr w:type="spellEnd"/>
       <w:r>
         <w:t>:</w:t>
-      </w:r>
-    </w:p>
-    <w:p>
-      <w:pPr>
-        <w:spacing w:line="360" w:lineRule="auto"/>
-      </w:pPr>
-    </w:p>
-    <w:p>
-      <w:pPr>
-        <w:spacing w:line="360" w:lineRule="auto"/>
-      </w:pPr>
-      <w:r>
-        <w:t xml:space="preserve">This a genuine of </w:t>
-      </w:r>
-      <w:r>
-        <w:t xml:space="preserve">the true story of recklessly </w:t>
-      </w:r>
-      <w:r>
-        <w:t>pursuing straight path towards a goal</w:t>
-      </w:r>
-      <w:r>
-        <w:t>: be a successful solo developer</w:t>
-      </w:r>
-      <w:r>
-        <w:t xml:space="preserve"> and ignoring everything else in the path, hence destroying</w:t>
-      </w:r>
-      <w:r>
-        <w:t xml:space="preserve"> the potentiality</w:t>
-      </w:r>
-      <w:r>
-        <w:t xml:space="preserve"> one’s self</w:t>
-      </w:r>
-      <w:r>
-        <w:t>.</w:t>
-      </w:r>
-      <w:r>
-        <w:t xml:space="preserve"> </w:t>
-      </w:r>
-    </w:p>
-    <w:p>
-      <w:pPr>
-        <w:spacing w:line="360" w:lineRule="auto"/>
-      </w:pPr>
-      <w:r>
-        <w:t xml:space="preserve">A </w:t>
-      </w:r>
-      <w:r>
-        <w:t xml:space="preserve">cautionary tale </w:t>
-      </w:r>
-      <w:r>
-        <w:t>to</w:t>
-      </w:r>
-      <w:r>
-        <w:t xml:space="preserve"> not </w:t>
-      </w:r>
-      <w:r>
-        <w:t>chasing things in a straight path.</w:t>
-      </w:r>
-    </w:p>
-    <w:p>
-      <w:pPr>
-        <w:spacing w:line="360" w:lineRule="auto"/>
-      </w:pPr>
-    </w:p>
-    <w:p>
-      <w:pPr>
-        <w:pStyle w:val="Heading2"/>
-      </w:pPr>
-      <w:r>
-        <w:t>Indie Development Scene</w:t>
-      </w:r>
-    </w:p>
-    <w:p>
-      <w:pPr>
-        <w:spacing w:line="360" w:lineRule="auto"/>
-      </w:pPr>
-    </w:p>
-    <w:p>
-      <w:pPr>
-        <w:spacing w:line="360" w:lineRule="auto"/>
-      </w:pPr>
-      <w:r>
-        <w:t xml:space="preserve">With the saturation of indie game market, not all game will prevail: </w:t>
       </w:r>
     </w:p>
     <w:p>
@@ -3878,7 +3758,7 @@
         <w:spacing w:line="360" w:lineRule="auto"/>
       </w:pPr>
       <w:r>
-        <w:t>The ratio of developers is increasing compared to its players meaning new innovative games will die and with such saturation, only the ‘familiar’ games will be played.</w:t>
+        <w:t>It is a ‘safe’ genre for indie developers.</w:t>
       </w:r>
     </w:p>
     <w:p>
@@ -3891,7 +3771,18 @@
         <w:spacing w:line="360" w:lineRule="auto"/>
       </w:pPr>
       <w:r>
-        <w:t xml:space="preserve">Forcing a game marketing into people’s throats will be inorganic growth and unnatural. A game is best when it is organic growth/mouth-to-mouth. </w:t>
+        <w:t>Time loop meant the assets and levels will be reused.</w:t>
+      </w:r>
+      <w:r>
+        <w:t xml:space="preserve"> </w:t>
+      </w:r>
+      <w:r>
+        <w:t>Si</w:t>
+      </w:r>
+      <w:bookmarkStart w:id="8" w:name="_GoBack"/>
+      <w:bookmarkEnd w:id="8"/>
+      <w:r>
+        <w:t>nce the levels will be the same, this would significantly cut the playtesting.</w:t>
       </w:r>
     </w:p>
     <w:p>
@@ -3904,54 +3795,22 @@
         <w:spacing w:line="360" w:lineRule="auto"/>
       </w:pPr>
       <w:r>
-        <w:t>If many have tried and didn’t like it, then it is ‘letting it die’, accepting the game is garbage.</w:t>
-      </w:r>
-    </w:p>
-    <w:p>
-      <w:pPr>
-        <w:spacing w:line="360" w:lineRule="auto"/>
-      </w:pPr>
-    </w:p>
-    <w:p>
-      <w:pPr>
-        <w:spacing w:line="360" w:lineRule="auto"/>
-      </w:pPr>
-      <w:r>
-        <w:t xml:space="preserve">With the prospect regarding Indonesian’ game development industry trajectory: it will be bright, very bright. The cost to develop a game in Indonesia will be at least: x3 times cheaper than Japan, South Korea or Europe; and many times, cheaper than the US. </w:t>
-      </w:r>
-    </w:p>
-    <w:p>
-      <w:pPr>
-        <w:spacing w:line="360" w:lineRule="auto"/>
-      </w:pPr>
-    </w:p>
-    <w:p>
-      <w:pPr>
-        <w:spacing w:line="360" w:lineRule="auto"/>
-      </w:pPr>
-      <w:r>
-        <w:t>What the main dev predicts is that, many game developer studios will die in the West and only the strongest one/niche/the best of the best survive, as it become totally unsustainable and hyper-competitive. Only game publishers are the only sustainable business in the game dev industry, as the money and finance world were dictated by the West. Those publishers will ‘outsource’ or ‘invest’ in third-world countries and dictate/assess the product to make. Conversely, the consumers will be most profitable if catered to the West audience, as again, the Western gamers has the money to buy games easily.</w:t>
-      </w:r>
-    </w:p>
-    <w:p>
-      <w:pPr>
-        <w:spacing w:line="360" w:lineRule="auto"/>
-      </w:pPr>
-    </w:p>
-    <w:p>
-      <w:pPr>
-        <w:spacing w:line="360" w:lineRule="auto"/>
-      </w:pPr>
-      <w:r>
-        <w:t>In the other hand, China will be the greatest threat as Chinese game dev scene is raising absolutely rapidly, its weak currency enabled cheap development and they will inevitable gain significant portion of the global market. The only way to avoid crossing path with the Chinese is to make a game that has some narrative, a branding/franchise to distinguish itself. Relying only on gameplay/graphics without narrative or being branded as a ‘generic game’ will spell doom to Indonesian game developer.</w:t>
-      </w:r>
-    </w:p>
-    <w:p>
-      <w:pPr>
-        <w:spacing w:line="360" w:lineRule="auto"/>
-      </w:pPr>
-      <w:r>
-        <w:t>According to the dev, the best way to thrive in the difficult, narrow passage is the following:</w:t>
+        <w:t xml:space="preserve">Updating the game was simple. </w:t>
+      </w:r>
+      <w:r>
+        <w:t xml:space="preserve">Since the game was designed to lasts 5-30 minutes per run meant the levels will be revisited constantly. </w:t>
+      </w:r>
+      <w:r>
+        <w:t xml:space="preserve">A direct contrast to linear games where </w:t>
+      </w:r>
+      <w:r>
+        <w:t>once the game finished, the player may no</w:t>
+      </w:r>
+      <w:r>
+        <w:t xml:space="preserve"> longer </w:t>
+      </w:r>
+      <w:r>
+        <w:t>replay the game.</w:t>
       </w:r>
     </w:p>
     <w:p>
@@ -3964,7 +3823,213 @@
         <w:spacing w:line="360" w:lineRule="auto"/>
       </w:pPr>
       <w:r>
-        <w:t>An ‘artistic game’ with unique and distinct narrative that cannot be done by bigger game studios or ‘too risky’.</w:t>
+        <w:t>Changes in the game’s level during</w:t>
+      </w:r>
+      <w:r>
+        <w:t xml:space="preserve"> an</w:t>
+      </w:r>
+      <w:r>
+        <w:t xml:space="preserve"> update could </w:t>
+      </w:r>
+      <w:r>
+        <w:t xml:space="preserve">be </w:t>
+      </w:r>
+      <w:r>
+        <w:t xml:space="preserve">explained </w:t>
+      </w:r>
+      <w:r>
+        <w:t xml:space="preserve">in the lore </w:t>
+      </w:r>
+      <w:r>
+        <w:t xml:space="preserve">as ‘Timekeeper Disturbance’ which </w:t>
+      </w:r>
+      <w:r>
+        <w:t xml:space="preserve">some </w:t>
+      </w:r>
+      <w:r>
+        <w:t xml:space="preserve">things </w:t>
+      </w:r>
+      <w:r>
+        <w:t>change</w:t>
+      </w:r>
+      <w:r>
+        <w:t xml:space="preserve"> upon Aldrich’s death</w:t>
+      </w:r>
+      <w:r>
+        <w:t>.</w:t>
+      </w:r>
+    </w:p>
+    <w:p>
+      <w:pPr>
+        <w:spacing w:line="360" w:lineRule="auto"/>
+      </w:pPr>
+    </w:p>
+    <w:p>
+      <w:pPr>
+        <w:spacing w:line="360" w:lineRule="auto"/>
+      </w:pPr>
+    </w:p>
+    <w:p>
+      <w:pPr>
+        <w:pStyle w:val="Heading1"/>
+      </w:pPr>
+      <w:bookmarkStart w:id="9" w:name="_Toc152931922"/>
+      <w:r>
+        <w:t>[</w:t>
+      </w:r>
+      <w:r>
+        <w:t>A ‘</w:t>
+      </w:r>
+      <w:r>
+        <w:t xml:space="preserve">Constructed </w:t>
+      </w:r>
+      <w:r>
+        <w:t>Narrative’</w:t>
+      </w:r>
+      <w:r>
+        <w:t>]</w:t>
+      </w:r>
+      <w:bookmarkEnd w:id="9"/>
+    </w:p>
+    <w:p/>
+    <w:p>
+      <w:pPr>
+        <w:spacing w:line="360" w:lineRule="auto"/>
+      </w:pPr>
+      <w:r>
+        <w:t>It was clear this</w:t>
+      </w:r>
+      <w:r>
+        <w:t xml:space="preserve"> is</w:t>
+      </w:r>
+      <w:r>
+        <w:t xml:space="preserve"> intended </w:t>
+      </w:r>
+      <w:r>
+        <w:t>as a ‘stupid’ story of like a successful person’ background of: “Working as a gas station service then became CEO”</w:t>
+      </w:r>
+      <w:r>
+        <w:t>.</w:t>
+      </w:r>
+      <w:r>
+        <w:t xml:space="preserve"> </w:t>
+      </w:r>
+      <w:r>
+        <w:t>It was clear this</w:t>
+      </w:r>
+      <w:r>
+        <w:t xml:space="preserve"> is </w:t>
+      </w:r>
+      <w:r>
+        <w:t>some kind of desperate</w:t>
+      </w:r>
+      <w:r>
+        <w:t xml:space="preserve"> narrative</w:t>
+      </w:r>
+      <w:r>
+        <w:t xml:space="preserve"> or marketing to push the product.</w:t>
+      </w:r>
+      <w:r>
+        <w:t xml:space="preserve"> Or for some pathetic story for one’s sorry ass.</w:t>
+      </w:r>
+      <w:r>
+        <w:t xml:space="preserve"> </w:t>
+      </w:r>
+      <w:r>
+        <w:t>Either people take it as ‘cheap story’ for sensationalism</w:t>
+      </w:r>
+      <w:r>
+        <w:t>, ‘constructed narrative’</w:t>
+      </w:r>
+      <w:r>
+        <w:t xml:space="preserve"> or not</w:t>
+      </w:r>
+      <w:r>
+        <w:t>:</w:t>
+      </w:r>
+    </w:p>
+    <w:p>
+      <w:pPr>
+        <w:spacing w:line="360" w:lineRule="auto"/>
+      </w:pPr>
+    </w:p>
+    <w:p>
+      <w:pPr>
+        <w:spacing w:line="360" w:lineRule="auto"/>
+      </w:pPr>
+      <w:r>
+        <w:t xml:space="preserve">This a genuine of </w:t>
+      </w:r>
+      <w:r>
+        <w:t xml:space="preserve">the true story of recklessly </w:t>
+      </w:r>
+      <w:r>
+        <w:t>pursuing straight path towards a goal</w:t>
+      </w:r>
+      <w:r>
+        <w:t>: be a successful solo developer</w:t>
+      </w:r>
+      <w:r>
+        <w:t xml:space="preserve"> and ignoring everything else in the path, hence destroying</w:t>
+      </w:r>
+      <w:r>
+        <w:t xml:space="preserve"> the potentiality</w:t>
+      </w:r>
+      <w:r>
+        <w:t xml:space="preserve"> one’s self</w:t>
+      </w:r>
+      <w:r>
+        <w:t>.</w:t>
+      </w:r>
+      <w:r>
+        <w:t xml:space="preserve"> </w:t>
+      </w:r>
+    </w:p>
+    <w:p>
+      <w:pPr>
+        <w:spacing w:line="360" w:lineRule="auto"/>
+      </w:pPr>
+      <w:r>
+        <w:lastRenderedPageBreak/>
+        <w:t xml:space="preserve">A </w:t>
+      </w:r>
+      <w:r>
+        <w:t xml:space="preserve">cautionary tale </w:t>
+      </w:r>
+      <w:r>
+        <w:t>to</w:t>
+      </w:r>
+      <w:r>
+        <w:t xml:space="preserve"> not </w:t>
+      </w:r>
+      <w:r>
+        <w:t>chasing things in a straight path.</w:t>
+      </w:r>
+    </w:p>
+    <w:p>
+      <w:pPr>
+        <w:spacing w:line="360" w:lineRule="auto"/>
+      </w:pPr>
+    </w:p>
+    <w:p>
+      <w:pPr>
+        <w:pStyle w:val="Heading2"/>
+      </w:pPr>
+      <w:r>
+        <w:t>Indie Development Scene</w:t>
+      </w:r>
+    </w:p>
+    <w:p>
+      <w:pPr>
+        <w:spacing w:line="360" w:lineRule="auto"/>
+      </w:pPr>
+    </w:p>
+    <w:p>
+      <w:pPr>
+        <w:spacing w:line="360" w:lineRule="auto"/>
+      </w:pPr>
+      <w:r>
+        <w:t xml:space="preserve">With the saturation of indie game market, not all game will prevail: </w:t>
       </w:r>
     </w:p>
     <w:p>
@@ -3977,7 +4042,7 @@
         <w:spacing w:line="360" w:lineRule="auto"/>
       </w:pPr>
       <w:r>
-        <w:t>Being indie or small, make risky, niche game is an absolute to survive. Any ideas that sound ‘good’ and ‘safe’ is more than likely already taken by game studios. No one would dare to criticize a ‘small’ indie developer. Making offensive things is good.</w:t>
+        <w:t>The ratio of developers is increasing compared to its players meaning new innovative games will die and with such saturation, only the ‘familiar’ games will be played.</w:t>
       </w:r>
     </w:p>
     <w:p>
@@ -3990,7 +4055,7 @@
         <w:spacing w:line="360" w:lineRule="auto"/>
       </w:pPr>
       <w:r>
-        <w:t>China and other countries are mostly likely unable to make an ‘artistic’ game with unique narrative that is potentially political or an attack to some identity. We could use this as our advantage if we can ‘packaging’ it nicely.</w:t>
+        <w:t xml:space="preserve">Forcing a game marketing into people’s throats will be inorganic growth and unnatural. A game is best when it is organic growth/mouth-to-mouth. </w:t>
       </w:r>
     </w:p>
     <w:p>
@@ -4003,256 +4068,58 @@
         <w:spacing w:line="360" w:lineRule="auto"/>
       </w:pPr>
       <w:r>
-        <w:t>Standing out from the masses. Being different while able to ‘sympathize’ and ‘understandable’ by many is the core of successful ‘art’ game.</w:t>
-      </w:r>
-    </w:p>
-    <w:p>
-      <w:pPr>
-        <w:spacing w:line="360" w:lineRule="auto"/>
-      </w:pPr>
-    </w:p>
-    <w:p>
-      <w:pPr>
-        <w:pStyle w:val="Heading2"/>
-      </w:pPr>
+        <w:t>If many have tried and didn’t like it, then it is ‘letting it die’, accepting the game is garbage.</w:t>
+      </w:r>
+    </w:p>
+    <w:p>
+      <w:pPr>
+        <w:spacing w:line="360" w:lineRule="auto"/>
+      </w:pPr>
+    </w:p>
+    <w:p>
+      <w:pPr>
+        <w:spacing w:line="360" w:lineRule="auto"/>
+      </w:pPr>
+      <w:r>
+        <w:t xml:space="preserve">With the prospect regarding Indonesian’ game development industry trajectory: it will be bright, very bright. The cost to develop a game in Indonesia will be at least: x3 times cheaper than Japan, South Korea or Europe; and many times, cheaper than the US. </w:t>
+      </w:r>
+    </w:p>
+    <w:p>
+      <w:pPr>
+        <w:spacing w:line="360" w:lineRule="auto"/>
+      </w:pPr>
+    </w:p>
+    <w:p>
+      <w:pPr>
+        <w:spacing w:line="360" w:lineRule="auto"/>
+      </w:pPr>
+      <w:r>
+        <w:t>What the main dev predicts is that, many game developer studios will die in the West and only the strongest one/niche/the best of the best survive, as it become totally unsustainable and hyper-competitive. Only game publishers are the only sustainable business in the game dev industry, as the money and finance world were dictated by the West. Those publishers will ‘outsource’ or ‘invest’ in third-world countries and dictate/assess the product to make. Conversely, the consumers will be most profitable if catered to the West audience, as again, the Western gamers has the money to buy games easily.</w:t>
+      </w:r>
+    </w:p>
+    <w:p>
+      <w:pPr>
+        <w:spacing w:line="360" w:lineRule="auto"/>
+      </w:pPr>
+    </w:p>
+    <w:p>
+      <w:pPr>
+        <w:spacing w:line="360" w:lineRule="auto"/>
+      </w:pPr>
+      <w:r>
+        <w:t xml:space="preserve">In the other hand, China will be the greatest threat as Chinese game dev scene is raising absolutely rapidly, its weak currency enabled cheap development and they will inevitable gain significant portion of the global market. The only way to avoid crossing path with the Chinese is to make a game that has some narrative, a branding/franchise to distinguish </w:t>
+      </w:r>
       <w:r>
         <w:lastRenderedPageBreak/>
-        <w:t>Timekeeper Testaments</w:t>
-      </w:r>
-    </w:p>
-    <w:p/>
-    <w:p>
-      <w:pPr>
-        <w:spacing w:line="360" w:lineRule="auto"/>
-      </w:pPr>
-      <w:r>
-        <w:t xml:space="preserve">The </w:t>
-      </w:r>
-      <w:r>
-        <w:t xml:space="preserve">Timekeeper Testaments is </w:t>
-      </w:r>
-      <w:r>
-        <w:t>an</w:t>
-      </w:r>
-      <w:r>
-        <w:t xml:space="preserve"> incomplete book that is far from finish. </w:t>
-      </w:r>
-      <w:r>
-        <w:t>I</w:t>
-      </w:r>
-      <w:r>
-        <w:t xml:space="preserve">t is planned to </w:t>
-      </w:r>
-      <w:r>
-        <w:t>be continued later.</w:t>
-      </w:r>
-    </w:p>
-    <w:p>
-      <w:pPr>
-        <w:spacing w:line="360" w:lineRule="auto"/>
-      </w:pPr>
-    </w:p>
-    <w:p>
-      <w:pPr>
-        <w:spacing w:line="360" w:lineRule="auto"/>
-      </w:pPr>
-    </w:p>
-    <w:p>
-      <w:pPr>
-        <w:spacing w:line="360" w:lineRule="auto"/>
-      </w:pPr>
-    </w:p>
-    <w:p>
-      <w:pPr>
-        <w:pStyle w:val="Heading1"/>
-      </w:pPr>
-      <w:bookmarkStart w:id="9" w:name="_Toc152931923"/>
-      <w:r>
-        <w:t>[Madness of the Current Epoch]</w:t>
-      </w:r>
-      <w:bookmarkEnd w:id="9"/>
-    </w:p>
-    <w:p/>
-    <w:p>
-      <w:pPr>
-        <w:pStyle w:val="Heading2"/>
-      </w:pPr>
-      <w:bookmarkStart w:id="10" w:name="_Toc152931924"/>
-      <w:r>
-        <w:t>Madness of the Indie</w:t>
-      </w:r>
-      <w:r>
-        <w:t xml:space="preserve"> Scene</w:t>
-      </w:r>
-      <w:bookmarkEnd w:id="10"/>
-    </w:p>
-    <w:p/>
-    <w:p>
-      <w:pPr>
-        <w:spacing w:line="360" w:lineRule="auto"/>
-      </w:pPr>
-      <w:r>
-        <w:t xml:space="preserve">One of the great madness of the indie scene is that </w:t>
-      </w:r>
-      <w:r>
-        <w:t>the degeneracy of some indie developers of pursuing shit graphics.</w:t>
-      </w:r>
-      <w:r>
-        <w:t xml:space="preserve"> </w:t>
-      </w:r>
-      <w:r>
-        <w:t xml:space="preserve">The main goal of creating </w:t>
-      </w:r>
-      <w:r>
-        <w:t xml:space="preserve">games with bad graphics </w:t>
-      </w:r>
-      <w:r>
-        <w:t>stemmed of</w:t>
-      </w:r>
-      <w:r>
-        <w:t xml:space="preserve"> </w:t>
-      </w:r>
-      <w:r>
-        <w:t>‘getting rich quick’</w:t>
-      </w:r>
-      <w:r>
-        <w:t>. Most were in the mindset of being</w:t>
-      </w:r>
-      <w:r>
-        <w:t xml:space="preserve"> able to make games with low effort while </w:t>
-      </w:r>
-      <w:r>
-        <w:t>getting success and rich quick</w:t>
-      </w:r>
-      <w:r>
-        <w:t>.</w:t>
-      </w:r>
-      <w:r>
-        <w:t xml:space="preserve"> This is clear survivorship bias.</w:t>
-      </w:r>
-    </w:p>
-    <w:p>
-      <w:pPr>
-        <w:spacing w:line="360" w:lineRule="auto"/>
-      </w:pPr>
-      <w:r>
-        <w:t xml:space="preserve">It is not the ‘retro’ graphics is the problem but rather, the reaction of people and its frenzy. </w:t>
-      </w:r>
-      <w:r>
-        <w:t xml:space="preserve">Those who saw ‘low-effort’ games evoke the reaction of ‘I can make game like this’ only for it to fail. Greatly overestimating one’s ability. </w:t>
-      </w:r>
-      <w:r>
-        <w:t>As the game increasingly saturated with retro graphics, it will then become stale as it is only a trend. With it, the market will mature and only the popular ones will triumph. The rest will die</w:t>
-      </w:r>
-      <w:r>
-        <w:t xml:space="preserve"> as the competition gets fiercer</w:t>
-      </w:r>
-      <w:r>
-        <w:t>.</w:t>
-      </w:r>
-      <w:r>
-        <w:t xml:space="preserve"> </w:t>
-      </w:r>
-    </w:p>
-    <w:p>
-      <w:pPr>
-        <w:spacing w:line="360" w:lineRule="auto"/>
-      </w:pPr>
-      <w:r>
-        <w:t xml:space="preserve">There is </w:t>
-      </w:r>
-      <w:r>
-        <w:t>a game theory, where one will triumph the other.</w:t>
-      </w:r>
-    </w:p>
-    <w:p>
-      <w:pPr>
-        <w:spacing w:line="360" w:lineRule="auto"/>
-      </w:pPr>
-    </w:p>
-    <w:p>
-      <w:pPr>
-        <w:spacing w:line="360" w:lineRule="auto"/>
-      </w:pPr>
-      <w:r>
-        <w:t xml:space="preserve">The low poly, PS1, N64, pixel art </w:t>
-      </w:r>
-      <w:r>
-        <w:t>is</w:t>
-      </w:r>
-      <w:r>
-        <w:t xml:space="preserve"> all </w:t>
-      </w:r>
-      <w:r>
-        <w:t xml:space="preserve">pursued by indie developers with no clear idea other than low effort and self-imposing limitations. </w:t>
-      </w:r>
-      <w:r>
-        <w:t>The stupid self-imposing limitations</w:t>
-      </w:r>
-      <w:r>
-        <w:t xml:space="preserve"> locked one’s potentiality to create better games</w:t>
-      </w:r>
-      <w:r>
-        <w:t xml:space="preserve"> hence they only make pixel arts </w:t>
-      </w:r>
-      <w:r>
-        <w:t>or low poly pathetic models</w:t>
-      </w:r>
-      <w:r>
-        <w:t>.</w:t>
-      </w:r>
-    </w:p>
-    <w:p>
-      <w:pPr>
-        <w:spacing w:line="360" w:lineRule="auto"/>
-      </w:pPr>
-    </w:p>
-    <w:p>
-      <w:pPr>
-        <w:spacing w:line="360" w:lineRule="auto"/>
-      </w:pPr>
-      <w:r>
-        <w:lastRenderedPageBreak/>
-        <w:t xml:space="preserve">The famous indie games on the market </w:t>
-      </w:r>
-      <w:r>
-        <w:t xml:space="preserve">are invoking the ‘self-deprecating’ behavior, high transparency and revolution against the capitalists who had exploited people. It </w:t>
-      </w:r>
-      <w:r>
-        <w:t xml:space="preserve">is </w:t>
-      </w:r>
-      <w:r>
-        <w:t xml:space="preserve">absolutely funny how </w:t>
-      </w:r>
-      <w:r>
-        <w:t xml:space="preserve">the pro-capitalist rhetoric </w:t>
-      </w:r>
-      <w:r>
-        <w:t xml:space="preserve">in the 90s/2000s </w:t>
-      </w:r>
-      <w:r>
-        <w:t xml:space="preserve">becomes increasingly </w:t>
-      </w:r>
-      <w:r>
-        <w:t>turns</w:t>
-      </w:r>
-      <w:r>
-        <w:t xml:space="preserve"> to negative in this decade</w:t>
-      </w:r>
-      <w:r>
-        <w:t xml:space="preserve"> which </w:t>
-      </w:r>
-      <w:r>
-        <w:t xml:space="preserve">explained the ‘self-deprecating’ and pro-indie behavior in </w:t>
-      </w:r>
-      <w:r>
-        <w:t xml:space="preserve">the </w:t>
-      </w:r>
-      <w:r>
-        <w:t>video game industry</w:t>
-      </w:r>
-      <w:r>
-        <w:t>:</w:t>
+        <w:t>itself. Relying only on gameplay/graphics without narrative or being branded as a ‘generic game’ will spell doom to Indonesian game developer.</w:t>
+      </w:r>
+    </w:p>
+    <w:p>
+      <w:pPr>
+        <w:spacing w:line="360" w:lineRule="auto"/>
+      </w:pPr>
+      <w:r>
+        <w:t>According to the dev, the best way to thrive in the difficult, narrow passage is the following:</w:t>
       </w:r>
     </w:p>
     <w:p>
@@ -4265,28 +4132,7 @@
         <w:spacing w:line="360" w:lineRule="auto"/>
       </w:pPr>
       <w:r>
-        <w:t xml:space="preserve">The NES, </w:t>
-      </w:r>
-      <w:r>
-        <w:t xml:space="preserve">SNES, </w:t>
-      </w:r>
-      <w:r>
-        <w:t xml:space="preserve">PS1 and PS2 graphics were </w:t>
-      </w:r>
-      <w:r>
-        <w:t xml:space="preserve">to evoke the nostalgia of the masses who were estranged by </w:t>
-      </w:r>
-      <w:r>
-        <w:t>the current era</w:t>
-      </w:r>
-      <w:r>
-        <w:t xml:space="preserve">, they lived in a world they no longer </w:t>
-      </w:r>
-      <w:r>
-        <w:t>know</w:t>
-      </w:r>
-      <w:r>
-        <w:t xml:space="preserve"> about.</w:t>
+        <w:t>An ‘artistic game’ with unique and distinct narrative that cannot be done by bigger game studios or ‘too risky’.</w:t>
       </w:r>
     </w:p>
     <w:p>
@@ -4299,872 +4145,7 @@
         <w:spacing w:line="360" w:lineRule="auto"/>
       </w:pPr>
       <w:r>
-        <w:t xml:space="preserve">With retro games existed for a generation and what works has been proven, it meant indie </w:t>
-      </w:r>
-      <w:r>
-        <w:t>developers</w:t>
-      </w:r>
-      <w:r>
-        <w:t xml:space="preserve"> only need to cheat</w:t>
-      </w:r>
-      <w:r>
-        <w:t>, analyze</w:t>
-      </w:r>
-      <w:r>
-        <w:t xml:space="preserve"> and do ‘quality of life’ improvements</w:t>
-      </w:r>
-      <w:r>
-        <w:t>.</w:t>
-      </w:r>
-    </w:p>
-    <w:p>
-      <w:pPr>
-        <w:spacing w:line="360" w:lineRule="auto"/>
-      </w:pPr>
-    </w:p>
-    <w:p>
-      <w:pPr>
-        <w:spacing w:line="360" w:lineRule="auto"/>
-      </w:pPr>
-      <w:r>
-        <w:t xml:space="preserve">In Indonesia there had been an urge of UMKM (small-micro scale enterprises) or small indie studios. However, the fetishism of small indie studios is absolutely ridiculously unsustainable. The </w:t>
-      </w:r>
-      <w:r>
-        <w:t xml:space="preserve">madness </w:t>
-      </w:r>
-      <w:r>
-        <w:t xml:space="preserve">fetishism </w:t>
-      </w:r>
-      <w:r>
-        <w:t xml:space="preserve">of Western </w:t>
-      </w:r>
-      <w:r>
-        <w:t>indie developers who wants to</w:t>
-      </w:r>
-      <w:r>
-        <w:t xml:space="preserve"> solo dev </w:t>
-      </w:r>
-      <w:r>
-        <w:t>is</w:t>
-      </w:r>
-      <w:r>
-        <w:t xml:space="preserve"> extremely skewed with survivor bias.</w:t>
-      </w:r>
-      <w:r>
-        <w:t xml:space="preserve"> 10,000</w:t>
-      </w:r>
-      <w:r>
-        <w:t xml:space="preserve"> small size</w:t>
-      </w:r>
-      <w:r>
-        <w:t xml:space="preserve"> indie studio </w:t>
-      </w:r>
-      <w:r>
-        <w:t xml:space="preserve">will inevitably </w:t>
-      </w:r>
-      <w:r>
-        <w:t>use</w:t>
-      </w:r>
-      <w:r>
-        <w:t xml:space="preserve"> some kind of similar strategy</w:t>
-      </w:r>
-      <w:r>
-        <w:t>; a common pattern. This</w:t>
-      </w:r>
-      <w:r>
-        <w:t xml:space="preserve"> increas</w:t>
-      </w:r>
-      <w:r>
-        <w:t>ed</w:t>
-      </w:r>
-      <w:r>
-        <w:t xml:space="preserve"> its </w:t>
-      </w:r>
-      <w:r>
-        <w:t>competition and the wiggle room will be very tight.</w:t>
-      </w:r>
-      <w:r>
-        <w:t xml:space="preserve"> It is</w:t>
-      </w:r>
-      <w:r>
-        <w:t xml:space="preserve"> similar to the basic theory of division of labor. The more ‘indie’ you are, the more you will be a generalist, stretching too thin across marketing, </w:t>
-      </w:r>
-      <w:r>
-        <w:t>programming</w:t>
-      </w:r>
-      <w:r>
-        <w:t xml:space="preserve">, art and </w:t>
-      </w:r>
-      <w:r>
-        <w:t xml:space="preserve">becoming the best of none. </w:t>
-      </w:r>
-      <w:r>
-        <w:t xml:space="preserve">Only by establishing an ecosystem </w:t>
-      </w:r>
-      <w:r>
-        <w:t>of a medium-sized game studio (50-100 people) which has 8-10 teams develop its own game</w:t>
-      </w:r>
-      <w:r>
-        <w:t xml:space="preserve"> (essentially ‘indie-dev’ within a company)</w:t>
-      </w:r>
-      <w:r>
-        <w:t>, could it possibly</w:t>
-      </w:r>
-      <w:r>
-        <w:t xml:space="preserve"> sustain and establish a good </w:t>
-      </w:r>
-      <w:r>
-        <w:t xml:space="preserve">game development </w:t>
-      </w:r>
-      <w:r>
-        <w:t>environment</w:t>
-      </w:r>
-      <w:r>
-        <w:t>: sharing resources, knowledge, skills and manpower</w:t>
-      </w:r>
-      <w:r>
-        <w:t xml:space="preserve">; </w:t>
-      </w:r>
-      <w:r>
-        <w:t xml:space="preserve">some </w:t>
-      </w:r>
-      <w:r>
-        <w:t xml:space="preserve">specialist who were already </w:t>
-      </w:r>
-    </w:p>
-    <w:p>
-      <w:pPr>
-        <w:spacing w:line="360" w:lineRule="auto"/>
-      </w:pPr>
-    </w:p>
-    <w:p>
-      <w:pPr>
-        <w:spacing w:line="360" w:lineRule="auto"/>
-      </w:pPr>
-    </w:p>
-    <w:p>
-      <w:pPr>
-        <w:pStyle w:val="Heading2"/>
-      </w:pPr>
-      <w:r>
-        <w:t>Madness of Today</w:t>
-      </w:r>
-    </w:p>
-    <w:p/>
-    <w:p>
-      <w:pPr>
-        <w:spacing w:line="360" w:lineRule="auto"/>
-      </w:pPr>
-      <w:r>
-        <w:t xml:space="preserve">The unresolved </w:t>
-      </w:r>
-      <w:r>
-        <w:t>ideological conflict</w:t>
-      </w:r>
-      <w:r>
-        <w:t xml:space="preserve"> </w:t>
-      </w:r>
-      <w:r>
-        <w:t>of religions, progressivism,</w:t>
-      </w:r>
-      <w:r>
-        <w:t xml:space="preserve"> LGBT, </w:t>
-      </w:r>
-      <w:r>
-        <w:t xml:space="preserve">political ideology and countries </w:t>
-      </w:r>
-      <w:r>
-        <w:t>are issues</w:t>
-      </w:r>
-      <w:r>
-        <w:t xml:space="preserve"> that will explode in the future</w:t>
-      </w:r>
-      <w:r>
-        <w:t xml:space="preserve"> if left untreated</w:t>
-      </w:r>
-      <w:r>
-        <w:t>.</w:t>
-      </w:r>
-      <w:r>
-        <w:t xml:space="preserve"> It is the madness of many </w:t>
-      </w:r>
-      <w:r>
-        <w:t xml:space="preserve">ideologies and movements in the world that is </w:t>
-      </w:r>
-      <w:r>
-        <w:t>sometimes has its elements opposite of each other or contradict others.</w:t>
-      </w:r>
-      <w:r>
-        <w:t xml:space="preserve"> </w:t>
-      </w:r>
-      <w:r>
-        <w:t>Timekeeper Testaments and the lore attempts to address its problems</w:t>
-      </w:r>
-      <w:r>
-        <w:t xml:space="preserve"> </w:t>
-      </w:r>
-      <w:r>
-        <w:t>by not</w:t>
-      </w:r>
-      <w:r>
-        <w:t xml:space="preserve"> only</w:t>
-      </w:r>
-      <w:r>
-        <w:t xml:space="preserve"> analyze it but by dumping the humanity’s history to the trash by introducing </w:t>
-      </w:r>
-      <w:r>
-        <w:t xml:space="preserve">a parallel history with the existence of </w:t>
-      </w:r>
-      <w:r>
-        <w:t xml:space="preserve">aliens/extraterrestrial race and have the </w:t>
-      </w:r>
-      <w:r>
-        <w:lastRenderedPageBreak/>
-        <w:t>Sixtusian Empire rewrote humanity’s history</w:t>
-      </w:r>
-      <w:r>
-        <w:t xml:space="preserve"> like how European </w:t>
-      </w:r>
-      <w:r>
-        <w:t>overrides</w:t>
-      </w:r>
-      <w:r>
-        <w:t xml:space="preserve"> the history of the natives and other cultures</w:t>
-      </w:r>
-      <w:r>
-        <w:t xml:space="preserve"> in a somewhat ‘cultural genocide</w:t>
-      </w:r>
-      <w:r>
-        <w:t>’</w:t>
-      </w:r>
-      <w:r>
-        <w:t>.</w:t>
-      </w:r>
-      <w:r>
-        <w:t xml:space="preserve"> </w:t>
-      </w:r>
-      <w:r>
-        <w:t xml:space="preserve">The game’s heavy lore and </w:t>
-      </w:r>
-      <w:r>
-        <w:t>i</w:t>
-      </w:r>
-      <w:r>
-        <w:t>t takes a parallel world of the Sixtusian Empire</w:t>
-      </w:r>
-      <w:r>
-        <w:t xml:space="preserve"> so </w:t>
-      </w:r>
-      <w:r>
-        <w:t>we</w:t>
-      </w:r>
-      <w:r>
-        <w:t xml:space="preserve"> </w:t>
-      </w:r>
-      <w:r>
-        <w:t>can</w:t>
-      </w:r>
-      <w:r>
-        <w:t xml:space="preserve"> observe</w:t>
-      </w:r>
-      <w:r>
-        <w:t xml:space="preserve"> our </w:t>
-      </w:r>
-      <w:r>
-        <w:t>history</w:t>
-      </w:r>
-      <w:r>
-        <w:t xml:space="preserve"> in the least bias perspective.</w:t>
-      </w:r>
-    </w:p>
-    <w:p>
-      <w:pPr>
-        <w:spacing w:line="360" w:lineRule="auto"/>
-      </w:pPr>
-    </w:p>
-    <w:p>
-      <w:pPr>
-        <w:spacing w:line="360" w:lineRule="auto"/>
-      </w:pPr>
-      <w:r>
-        <w:t xml:space="preserve">When religion institutions </w:t>
-      </w:r>
-      <w:r>
-        <w:t>and the</w:t>
-      </w:r>
-      <w:r>
-        <w:t xml:space="preserve"> </w:t>
-      </w:r>
-      <w:r>
-        <w:t>Age of Enlightenment</w:t>
-      </w:r>
-      <w:r>
-        <w:t xml:space="preserve"> philosophies </w:t>
-      </w:r>
-      <w:r>
-        <w:t xml:space="preserve">co-exist in the same space, </w:t>
-      </w:r>
-      <w:r>
-        <w:t>it is from the main dev’ perspective: an utter madness.</w:t>
-      </w:r>
-      <w:r>
-        <w:t xml:space="preserve"> Obsolete </w:t>
-      </w:r>
-      <w:r>
-        <w:t xml:space="preserve">ideologies dated from the medieval somewhat </w:t>
-      </w:r>
-      <w:r>
-        <w:t>still prevalent</w:t>
-      </w:r>
-      <w:r>
-        <w:t xml:space="preserve"> even with the existence of continental philosophy</w:t>
-      </w:r>
-      <w:r>
-        <w:t>.</w:t>
-      </w:r>
-      <w:r>
-        <w:t xml:space="preserve"> It is according to the dev: “Madness of our Epoch”.</w:t>
-      </w:r>
-    </w:p>
-    <w:p>
-      <w:pPr>
-        <w:spacing w:line="360" w:lineRule="auto"/>
-      </w:pPr>
-    </w:p>
-    <w:p>
-      <w:pPr>
-        <w:spacing w:line="360" w:lineRule="auto"/>
-      </w:pPr>
-    </w:p>
-    <w:p>
-      <w:pPr>
-        <w:pStyle w:val="Heading2"/>
-      </w:pPr>
-      <w:r>
-        <w:t>Madness of the Lore</w:t>
-      </w:r>
-    </w:p>
-    <w:p/>
-    <w:p>
-      <w:pPr>
-        <w:spacing w:line="360" w:lineRule="auto"/>
-      </w:pPr>
-      <w:r>
-        <w:t>Because we are humans, t</w:t>
-      </w:r>
-      <w:r>
-        <w:t>he Sixtusian Empire</w:t>
-      </w:r>
-      <w:r>
-        <w:t>’s</w:t>
-      </w:r>
-      <w:r>
-        <w:t xml:space="preserve"> arriv</w:t>
-      </w:r>
-      <w:r>
-        <w:t>al</w:t>
-      </w:r>
-      <w:r>
-        <w:t xml:space="preserve"> on Earth </w:t>
-      </w:r>
-      <w:r>
-        <w:t>is intended as a story instrument to tell the story from a human (our) perspective of the world</w:t>
-      </w:r>
-      <w:r>
-        <w:t xml:space="preserve"> hence why there is humans on the lore</w:t>
-      </w:r>
-      <w:r>
-        <w:t>.</w:t>
-      </w:r>
-      <w:r>
-        <w:t xml:space="preserve"> </w:t>
-      </w:r>
-      <w:r>
-        <w:t xml:space="preserve">The Sixtusian Empire as </w:t>
-      </w:r>
-      <w:r>
-        <w:t>an</w:t>
-      </w:r>
-      <w:r>
-        <w:t xml:space="preserve"> external threat is the</w:t>
-      </w:r>
-      <w:r>
-        <w:t xml:space="preserve"> only way for </w:t>
-      </w:r>
-      <w:r>
-        <w:t>humans</w:t>
-      </w:r>
-      <w:r>
-        <w:t xml:space="preserve"> of different values and cultures to unite</w:t>
-      </w:r>
-      <w:r>
-        <w:t xml:space="preserve"> under one banner</w:t>
-      </w:r>
-      <w:r>
-        <w:t xml:space="preserve">. </w:t>
-      </w:r>
-      <w:r>
-        <w:t>It is</w:t>
-      </w:r>
-      <w:r>
-        <w:t xml:space="preserve"> a grand narrative ‘against the external threats’ or ‘the other’</w:t>
-      </w:r>
-      <w:r>
-        <w:t xml:space="preserve">, with the </w:t>
-      </w:r>
-      <w:r>
-        <w:t>Sixtusian Empire’s colonization of Earth</w:t>
-      </w:r>
-      <w:r>
-        <w:t xml:space="preserve"> as the </w:t>
-      </w:r>
-      <w:r>
-        <w:t>easy point for humans</w:t>
-      </w:r>
-      <w:r>
-        <w:t xml:space="preserve"> like us</w:t>
-      </w:r>
-      <w:r>
-        <w:t xml:space="preserve"> to understand the lore of </w:t>
-      </w:r>
-      <w:proofErr w:type="spellStart"/>
-      <w:r>
-        <w:t>Hypatios</w:t>
-      </w:r>
-      <w:proofErr w:type="spellEnd"/>
-      <w:r>
-        <w:t>.</w:t>
-      </w:r>
-    </w:p>
-    <w:p>
-      <w:pPr>
-        <w:spacing w:line="360" w:lineRule="auto"/>
-      </w:pPr>
-    </w:p>
-    <w:p>
-      <w:pPr>
-        <w:spacing w:line="360" w:lineRule="auto"/>
-      </w:pPr>
-      <w:r>
-        <w:t>The Timekeeper</w:t>
-      </w:r>
-      <w:r>
-        <w:t>s is the result of the game’s roguelite genre.</w:t>
-      </w:r>
-      <w:r>
-        <w:t xml:space="preserve"> It is </w:t>
-      </w:r>
-      <w:r>
-        <w:t xml:space="preserve">one </w:t>
-      </w:r>
-      <w:r>
-        <w:t>who has the ability to relive</w:t>
-      </w:r>
-      <w:r>
-        <w:t xml:space="preserve"> the same moments over and over after dying: </w:t>
-      </w:r>
-      <w:r>
-        <w:t xml:space="preserve">a </w:t>
-      </w:r>
-      <w:r>
-        <w:t>time loop.</w:t>
-      </w:r>
-      <w:r>
-        <w:t xml:space="preserve"> </w:t>
-      </w:r>
-      <w:r>
-        <w:t>The Machine of Madness is a</w:t>
-      </w:r>
-      <w:r>
-        <w:t xml:space="preserve"> plot device</w:t>
-      </w:r>
-      <w:r>
-        <w:t>, a ‘</w:t>
-      </w:r>
-      <w:proofErr w:type="spellStart"/>
-      <w:r>
-        <w:t>macguffin</w:t>
-      </w:r>
-      <w:proofErr w:type="spellEnd"/>
-      <w:r>
-        <w:t>’</w:t>
-      </w:r>
-      <w:r>
-        <w:t>, the ‘artifact of the universe’</w:t>
-      </w:r>
-      <w:r>
-        <w:t xml:space="preserve"> </w:t>
-      </w:r>
-      <w:r>
-        <w:t xml:space="preserve">intended to </w:t>
-      </w:r>
-      <w:r>
-        <w:t>give the Kaiser absolute control of time</w:t>
-      </w:r>
-      <w:r>
-        <w:t xml:space="preserve"> and give the story of </w:t>
-      </w:r>
-      <w:r>
-        <w:t>‘</w:t>
-      </w:r>
-      <w:r>
-        <w:rPr>
-          <w:b/>
-        </w:rPr>
-        <w:t>great</w:t>
-      </w:r>
-      <w:r>
-        <w:t xml:space="preserve"> </w:t>
-      </w:r>
-      <w:r>
-        <w:rPr>
-          <w:b/>
-        </w:rPr>
-        <w:t>man</w:t>
-      </w:r>
-      <w:r>
-        <w:rPr>
-          <w:b/>
-        </w:rPr>
-        <w:t xml:space="preserve"> theory</w:t>
-      </w:r>
-      <w:r>
-        <w:rPr>
-          <w:b/>
-        </w:rPr>
-        <w:t>’</w:t>
-      </w:r>
-      <w:r>
-        <w:t xml:space="preserve"> that changes the state of the galaxy within a short timeframe</w:t>
-      </w:r>
-      <w:r>
-        <w:t>.</w:t>
-      </w:r>
-      <w:r>
-        <w:t xml:space="preserve"> </w:t>
-      </w:r>
-      <w:r>
-        <w:t xml:space="preserve">The lore: </w:t>
-      </w:r>
-      <w:proofErr w:type="spellStart"/>
-      <w:r>
-        <w:t>Elistar</w:t>
-      </w:r>
-      <w:proofErr w:type="spellEnd"/>
-      <w:r>
-        <w:t xml:space="preserve"> Empire</w:t>
-      </w:r>
-      <w:r>
-        <w:t xml:space="preserve">, United </w:t>
-      </w:r>
-      <w:proofErr w:type="spellStart"/>
-      <w:r>
-        <w:t>Dionary</w:t>
-      </w:r>
-      <w:proofErr w:type="spellEnd"/>
-      <w:r>
-        <w:t xml:space="preserve"> Empire</w:t>
-      </w:r>
-      <w:r>
-        <w:t xml:space="preserve"> and Alpha Empire </w:t>
-      </w:r>
-      <w:r>
-        <w:t>is main power of the galaxy</w:t>
-      </w:r>
-      <w:r>
-        <w:t xml:space="preserve"> for around several millennia.</w:t>
-      </w:r>
-      <w:r>
-        <w:t xml:space="preserve"> The Kaiser</w:t>
-      </w:r>
-      <w:r>
-        <w:t>, Sixtusian Empire</w:t>
-      </w:r>
-      <w:r>
-        <w:t xml:space="preserve"> and Machine of Madness was int</w:t>
-      </w:r>
-      <w:r>
-        <w:t xml:space="preserve">ended to mark a ‘total </w:t>
-      </w:r>
-      <w:r>
-        <w:t>overhaul’</w:t>
-      </w:r>
-      <w:r>
-        <w:t xml:space="preserve"> of the </w:t>
-      </w:r>
-      <w:r>
-        <w:t>galactic power balance.</w:t>
-      </w:r>
-      <w:r>
-        <w:t xml:space="preserve"> Kaiser being the Timekeeper with powerful background, possess Machine of Madness and being in the right place and time </w:t>
-      </w:r>
-      <w:r>
-        <w:t>are ingredients</w:t>
-      </w:r>
-      <w:r>
-        <w:t xml:space="preserve"> basically all mixed</w:t>
-      </w:r>
-      <w:r>
-        <w:t xml:space="preserve"> up</w:t>
-      </w:r>
-      <w:r>
-        <w:t xml:space="preserve"> together into one powerful destructive force that screw up the </w:t>
-      </w:r>
-      <w:r>
-        <w:t>galaxy</w:t>
-      </w:r>
-      <w:r>
-        <w:t>.</w:t>
-      </w:r>
-    </w:p>
-    <w:p>
-      <w:pPr>
-        <w:spacing w:line="360" w:lineRule="auto"/>
-      </w:pPr>
-    </w:p>
-    <w:p>
-      <w:pPr>
-        <w:spacing w:line="360" w:lineRule="auto"/>
-      </w:pPr>
-    </w:p>
-    <w:p>
-      <w:pPr>
-        <w:spacing w:line="360" w:lineRule="auto"/>
-      </w:pPr>
-      <w:r>
-        <w:t>The game references Kaiser and Machine of Madness quite a lot because the consequence</w:t>
-      </w:r>
-      <w:r>
-        <w:t xml:space="preserve"> </w:t>
-      </w:r>
-      <w:r>
-        <w:t>is</w:t>
-      </w:r>
-      <w:r>
-        <w:t xml:space="preserve"> clear: if one could rewind time (only Timekeepers can experience time vortex) then</w:t>
-      </w:r>
-      <w:r>
-        <w:t xml:space="preserve"> </w:t>
-      </w:r>
-      <w:r>
-        <w:t xml:space="preserve">everything is under </w:t>
-      </w:r>
-      <w:r>
-        <w:t>one’s</w:t>
-      </w:r>
-      <w:r>
-        <w:t xml:space="preserve"> control</w:t>
-      </w:r>
-      <w:r>
-        <w:t xml:space="preserve"> and it will obtain forbidden knowledge from the future and bring it to the past</w:t>
-      </w:r>
-      <w:r>
-        <w:t xml:space="preserve"> to screw up the past</w:t>
-      </w:r>
-      <w:r>
-        <w:t>.</w:t>
-      </w:r>
-      <w:r>
-        <w:t xml:space="preserve"> </w:t>
-      </w:r>
-    </w:p>
-    <w:p>
-      <w:pPr>
-        <w:spacing w:line="360" w:lineRule="auto"/>
-      </w:pPr>
-    </w:p>
-    <w:p>
-      <w:pPr>
-        <w:spacing w:line="360" w:lineRule="auto"/>
-      </w:pPr>
-      <w:r>
-        <w:t xml:space="preserve">In the ‘great man theory’ usually a great man is only possible because it is the product of its time. </w:t>
-      </w:r>
-      <w:r>
-        <w:t>Kaiser</w:t>
-      </w:r>
-      <w:r>
-        <w:t xml:space="preserve"> </w:t>
-      </w:r>
-      <w:r>
-        <w:t>being a Timekeeper and the Machine of Madness</w:t>
-      </w:r>
-      <w:r>
-        <w:t xml:space="preserve"> </w:t>
-      </w:r>
-      <w:r>
-        <w:t>intended to eliminate the historical factor as much as possible and totally elevated the Kaiser as</w:t>
-      </w:r>
-      <w:r>
-        <w:t xml:space="preserve"> single-handedly changed the course of fate of the galaxy</w:t>
-      </w:r>
-      <w:r>
-        <w:t xml:space="preserve"> without the help of the non-Timekeepers</w:t>
-      </w:r>
-      <w:r>
-        <w:t>.</w:t>
-      </w:r>
-    </w:p>
-    <w:p>
-      <w:pPr>
-        <w:spacing w:line="360" w:lineRule="auto"/>
-      </w:pPr>
-    </w:p>
-    <w:p>
-      <w:pPr>
-        <w:spacing w:line="360" w:lineRule="auto"/>
-      </w:pPr>
-      <w:r>
-        <w:t>Due to resources constraint</w:t>
-      </w:r>
-      <w:r>
-        <w:t xml:space="preserve"> and our perception of </w:t>
-      </w:r>
-      <w:r>
-        <w:t xml:space="preserve">historical period &amp; </w:t>
-      </w:r>
-      <w:r>
-        <w:t xml:space="preserve">time has already been contaminated with </w:t>
-      </w:r>
-      <w:r>
-        <w:rPr>
-          <w:i/>
-        </w:rPr>
-        <w:t xml:space="preserve">Georgian </w:t>
-      </w:r>
-      <w:r>
-        <w:t>calendar</w:t>
-      </w:r>
-      <w:r>
-        <w:t>,</w:t>
-      </w:r>
-      <w:r>
-        <w:t xml:space="preserve"> the year</w:t>
-      </w:r>
-      <w:r>
-        <w:t xml:space="preserve"> of like 2044 (Kaiser’s fall)</w:t>
-      </w:r>
-      <w:r>
-        <w:t xml:space="preserve"> is the </w:t>
-      </w:r>
-      <w:r>
-        <w:t>universal date</w:t>
-      </w:r>
-      <w:r>
-        <w:t xml:space="preserve"> similar to human’s date</w:t>
-      </w:r>
-      <w:r>
-        <w:t xml:space="preserve"> </w:t>
-      </w:r>
-      <w:r>
-        <w:t xml:space="preserve">because if uses Sixtusian’ </w:t>
-      </w:r>
-      <w:r>
-        <w:t>calendar</w:t>
-      </w:r>
-      <w:r>
-        <w:t xml:space="preserve">, it will </w:t>
-      </w:r>
-      <w:r>
-        <w:t>fuck</w:t>
-      </w:r>
-      <w:r>
-        <w:t xml:space="preserve"> up the worldbuilding and made it unnecessarily complicated.</w:t>
-      </w:r>
-    </w:p>
-    <w:p>
-      <w:pPr>
-        <w:spacing w:line="360" w:lineRule="auto"/>
-      </w:pPr>
-    </w:p>
-    <w:p>
-      <w:pPr>
-        <w:spacing w:line="360" w:lineRule="auto"/>
-      </w:pPr>
-    </w:p>
-    <w:p>
-      <w:pPr>
-        <w:spacing w:line="360" w:lineRule="auto"/>
-      </w:pPr>
-      <w:r>
-        <w:t xml:space="preserve">The lore of </w:t>
-      </w:r>
-      <w:proofErr w:type="spellStart"/>
-      <w:r>
-        <w:t>Hypatios</w:t>
-      </w:r>
-      <w:proofErr w:type="spellEnd"/>
-      <w:r>
-        <w:t xml:space="preserve"> can be ridiculous: </w:t>
-      </w:r>
-      <w:r>
-        <w:t>The</w:t>
-      </w:r>
-      <w:r>
-        <w:t xml:space="preserve"> Elven and Titan </w:t>
-      </w:r>
-      <w:r>
-        <w:t>(Elder Race)</w:t>
-      </w:r>
-      <w:r>
-        <w:t xml:space="preserve"> seems idiotic and especially their intervention of the lesser race</w:t>
-      </w:r>
-      <w:r>
-        <w:t xml:space="preserve"> (humans, </w:t>
-      </w:r>
-      <w:proofErr w:type="spellStart"/>
-      <w:r>
-        <w:t>Dionarian</w:t>
-      </w:r>
-      <w:proofErr w:type="spellEnd"/>
-      <w:r>
-        <w:t xml:space="preserve">, </w:t>
-      </w:r>
-      <w:proofErr w:type="spellStart"/>
-      <w:r>
-        <w:t>Safarian</w:t>
-      </w:r>
-      <w:proofErr w:type="spellEnd"/>
-      <w:r>
-        <w:t xml:space="preserve">) but </w:t>
-      </w:r>
-      <w:r>
-        <w:t xml:space="preserve">these two races are intended as a </w:t>
-      </w:r>
-      <w:r>
-        <w:t xml:space="preserve">story instrument of how the Kaiser could easily take over the galaxy: by </w:t>
-      </w:r>
-      <w:r>
-        <w:t xml:space="preserve">simply </w:t>
-      </w:r>
-      <w:r>
-        <w:t>stealing its knowledge and technology.</w:t>
-      </w:r>
-    </w:p>
-    <w:p>
-      <w:pPr>
-        <w:spacing w:line="360" w:lineRule="auto"/>
-      </w:pPr>
-      <w:r>
-        <w:t>Th</w:t>
-      </w:r>
-      <w:r>
-        <w:t xml:space="preserve">ings exists due to </w:t>
-      </w:r>
-      <w:r>
-        <w:t xml:space="preserve">as a </w:t>
-      </w:r>
-      <w:r>
-        <w:t>storytelling</w:t>
-      </w:r>
-      <w:r>
-        <w:t xml:space="preserve"> device</w:t>
-      </w:r>
-      <w:r>
-        <w:t xml:space="preserve"> and its somewhat believability</w:t>
-      </w:r>
-      <w:r>
-        <w:t>:</w:t>
+        <w:t>Being indie or small, make risky, niche game is an absolute to survive. Any ideas that sound ‘good’ and ‘safe’ is more than likely already taken by game studios. No one would dare to criticize a ‘small’ indie developer. Making offensive things is good.</w:t>
       </w:r>
     </w:p>
     <w:p>
@@ -5177,133 +4158,7 @@
         <w:spacing w:line="360" w:lineRule="auto"/>
       </w:pPr>
       <w:r>
-        <w:rPr>
-          <w:b/>
-        </w:rPr>
-        <w:t>It is set in space</w:t>
-      </w:r>
-      <w:r>
-        <w:rPr>
-          <w:b/>
-        </w:rPr>
-        <w:t xml:space="preserve"> &amp; </w:t>
-      </w:r>
-      <w:r>
-        <w:rPr>
-          <w:b/>
-        </w:rPr>
-        <w:t xml:space="preserve">sci-fi </w:t>
-      </w:r>
-      <w:r>
-        <w:rPr>
-          <w:b/>
-        </w:rPr>
-        <w:t>modern setting</w:t>
-      </w:r>
-      <w:r>
-        <w:rPr>
-          <w:b/>
-        </w:rPr>
-        <w:t>, where the races</w:t>
-      </w:r>
-      <w:r>
-        <w:rPr>
-          <w:b/>
-        </w:rPr>
-        <w:t xml:space="preserve"> </w:t>
-      </w:r>
-      <w:r>
-        <w:rPr>
-          <w:b/>
-        </w:rPr>
-        <w:t xml:space="preserve">are </w:t>
-      </w:r>
-      <w:r>
-        <w:rPr>
-          <w:b/>
-        </w:rPr>
-        <w:t>living</w:t>
-      </w:r>
-      <w:r>
-        <w:rPr>
-          <w:b/>
-        </w:rPr>
-        <w:t xml:space="preserve"> in </w:t>
-      </w:r>
-      <w:r>
-        <w:rPr>
-          <w:b/>
-        </w:rPr>
-        <w:t xml:space="preserve">each their own </w:t>
-      </w:r>
-      <w:r>
-        <w:rPr>
-          <w:b/>
-        </w:rPr>
-        <w:t>planets</w:t>
-      </w:r>
-      <w:r>
-        <w:t xml:space="preserve">. </w:t>
-      </w:r>
-      <w:r>
-        <w:t xml:space="preserve">This </w:t>
-      </w:r>
-      <w:r>
-        <w:t>could easily a fantasy world</w:t>
-      </w:r>
-      <w:r>
-        <w:t xml:space="preserve"> </w:t>
-      </w:r>
-      <w:r>
-        <w:t xml:space="preserve">which was the very first intention of the lore </w:t>
-      </w:r>
-      <w:r>
-        <w:t xml:space="preserve">but </w:t>
-      </w:r>
-      <w:r>
-        <w:t xml:space="preserve">the problem </w:t>
-      </w:r>
-      <w:r>
-        <w:t xml:space="preserve">is that fantasy setting </w:t>
-      </w:r>
-      <w:r>
-        <w:t>meant magics</w:t>
-      </w:r>
-      <w:r>
-        <w:t>:</w:t>
-      </w:r>
-      <w:r>
-        <w:t xml:space="preserve"> which</w:t>
-      </w:r>
-      <w:r>
-        <w:t xml:space="preserve"> will</w:t>
-      </w:r>
-      <w:r>
-        <w:t xml:space="preserve"> unnecessarily</w:t>
-      </w:r>
-      <w:r>
-        <w:t xml:space="preserve"> complexify the worldbuilding</w:t>
-      </w:r>
-      <w:r>
-        <w:t xml:space="preserve"> and </w:t>
-      </w:r>
-      <w:r>
-        <w:t>the primary reason is that there is</w:t>
-      </w:r>
-      <w:r>
-        <w:t xml:space="preserve"> big urge to add our/human history into the lore or else people could</w:t>
-      </w:r>
-      <w:r>
-        <w:t xml:space="preserve"> not</w:t>
-      </w:r>
-      <w:r>
-        <w:t xml:space="preserve"> relate to the </w:t>
-      </w:r>
-      <w:r>
-        <w:t>world</w:t>
-      </w:r>
-      <w:r>
-        <w:t>.</w:t>
+        <w:t>China and other countries are mostly likely unable to make an ‘artistic’ game with unique narrative that is potentially political or an attack to some identity. We could use this as our advantage if we can ‘packaging’ it nicely.</w:t>
       </w:r>
     </w:p>
     <w:p>
@@ -5316,6 +4171,1322 @@
         <w:spacing w:line="360" w:lineRule="auto"/>
       </w:pPr>
       <w:r>
+        <w:t>Standing out from the masses. Being different while able to ‘sympathize’ and ‘understandable’ by many is the core of successful ‘art’ game.</w:t>
+      </w:r>
+    </w:p>
+    <w:p>
+      <w:pPr>
+        <w:spacing w:line="360" w:lineRule="auto"/>
+      </w:pPr>
+    </w:p>
+    <w:p>
+      <w:pPr>
+        <w:pStyle w:val="Heading2"/>
+      </w:pPr>
+      <w:r>
+        <w:t>Timekeeper Testaments</w:t>
+      </w:r>
+    </w:p>
+    <w:p/>
+    <w:p>
+      <w:pPr>
+        <w:spacing w:line="360" w:lineRule="auto"/>
+      </w:pPr>
+      <w:r>
+        <w:t xml:space="preserve">The </w:t>
+      </w:r>
+      <w:r>
+        <w:t xml:space="preserve">Timekeeper Testaments is </w:t>
+      </w:r>
+      <w:r>
+        <w:t>an</w:t>
+      </w:r>
+      <w:r>
+        <w:t xml:space="preserve"> incomplete book that is far from finish. </w:t>
+      </w:r>
+      <w:r>
+        <w:t>I</w:t>
+      </w:r>
+      <w:r>
+        <w:t xml:space="preserve">t is planned to </w:t>
+      </w:r>
+      <w:r>
+        <w:t>be continued later.</w:t>
+      </w:r>
+    </w:p>
+    <w:p>
+      <w:pPr>
+        <w:spacing w:line="360" w:lineRule="auto"/>
+      </w:pPr>
+    </w:p>
+    <w:p>
+      <w:pPr>
+        <w:spacing w:line="360" w:lineRule="auto"/>
+      </w:pPr>
+    </w:p>
+    <w:p>
+      <w:pPr>
+        <w:spacing w:line="360" w:lineRule="auto"/>
+      </w:pPr>
+    </w:p>
+    <w:p>
+      <w:pPr>
+        <w:pStyle w:val="Heading1"/>
+      </w:pPr>
+      <w:bookmarkStart w:id="10" w:name="_Toc152931923"/>
+      <w:r>
+        <w:t>[Madness of the Current Epoch]</w:t>
+      </w:r>
+      <w:bookmarkEnd w:id="10"/>
+    </w:p>
+    <w:p/>
+    <w:p>
+      <w:pPr>
+        <w:pStyle w:val="Heading2"/>
+      </w:pPr>
+      <w:bookmarkStart w:id="11" w:name="_Toc152931924"/>
+      <w:r>
+        <w:t>Madness of the Indie</w:t>
+      </w:r>
+      <w:r>
+        <w:t xml:space="preserve"> Scene</w:t>
+      </w:r>
+      <w:bookmarkEnd w:id="11"/>
+    </w:p>
+    <w:p/>
+    <w:p>
+      <w:pPr>
+        <w:spacing w:line="360" w:lineRule="auto"/>
+      </w:pPr>
+      <w:r>
+        <w:t xml:space="preserve">One of the great madness of the indie scene is that </w:t>
+      </w:r>
+      <w:r>
+        <w:t>the degeneracy of some indie developers of pursuing shit graphics.</w:t>
+      </w:r>
+      <w:r>
+        <w:t xml:space="preserve"> </w:t>
+      </w:r>
+      <w:r>
+        <w:t xml:space="preserve">The main goal of creating </w:t>
+      </w:r>
+      <w:r>
+        <w:t xml:space="preserve">games with bad graphics </w:t>
+      </w:r>
+      <w:r>
+        <w:t>stemmed of</w:t>
+      </w:r>
+      <w:r>
+        <w:t xml:space="preserve"> </w:t>
+      </w:r>
+      <w:r>
+        <w:t>‘getting rich quick’</w:t>
+      </w:r>
+      <w:r>
+        <w:t>. Most were in the mindset of being</w:t>
+      </w:r>
+      <w:r>
+        <w:t xml:space="preserve"> able to make games with low effort while </w:t>
+      </w:r>
+      <w:r>
+        <w:t>getting success and rich quick</w:t>
+      </w:r>
+      <w:r>
+        <w:t>.</w:t>
+      </w:r>
+      <w:r>
+        <w:t xml:space="preserve"> This is clear survivorship bias.</w:t>
+      </w:r>
+    </w:p>
+    <w:p>
+      <w:pPr>
+        <w:spacing w:line="360" w:lineRule="auto"/>
+      </w:pPr>
+      <w:r>
+        <w:lastRenderedPageBreak/>
+        <w:t xml:space="preserve">It is not the ‘retro’ graphics is the problem but rather, the reaction of people and its frenzy. </w:t>
+      </w:r>
+      <w:r>
+        <w:t xml:space="preserve">Those who saw ‘low-effort’ games evoke the reaction of ‘I can make game like this’ only for it to fail. Greatly overestimating one’s ability. </w:t>
+      </w:r>
+      <w:r>
+        <w:t>As the game increasingly saturated with retro graphics, it will then become stale as it is only a trend. With it, the market will mature and only the popular ones will triumph. The rest will die</w:t>
+      </w:r>
+      <w:r>
+        <w:t xml:space="preserve"> as the competition gets fiercer</w:t>
+      </w:r>
+      <w:r>
+        <w:t>.</w:t>
+      </w:r>
+      <w:r>
+        <w:t xml:space="preserve"> </w:t>
+      </w:r>
+    </w:p>
+    <w:p>
+      <w:pPr>
+        <w:spacing w:line="360" w:lineRule="auto"/>
+      </w:pPr>
+      <w:r>
+        <w:t xml:space="preserve">There is </w:t>
+      </w:r>
+      <w:r>
+        <w:t>a game theory, where one will triumph the other.</w:t>
+      </w:r>
+    </w:p>
+    <w:p>
+      <w:pPr>
+        <w:spacing w:line="360" w:lineRule="auto"/>
+      </w:pPr>
+    </w:p>
+    <w:p>
+      <w:pPr>
+        <w:spacing w:line="360" w:lineRule="auto"/>
+      </w:pPr>
+      <w:r>
+        <w:t xml:space="preserve">The low poly, PS1, N64, pixel art </w:t>
+      </w:r>
+      <w:r>
+        <w:t>is</w:t>
+      </w:r>
+      <w:r>
+        <w:t xml:space="preserve"> all </w:t>
+      </w:r>
+      <w:r>
+        <w:t xml:space="preserve">pursued by indie developers with no clear idea other than low effort and self-imposing limitations. </w:t>
+      </w:r>
+      <w:r>
+        <w:t>The stupid self-imposing limitations</w:t>
+      </w:r>
+      <w:r>
+        <w:t xml:space="preserve"> locked one’s potentiality to create better games</w:t>
+      </w:r>
+      <w:r>
+        <w:t xml:space="preserve"> hence they only make pixel arts </w:t>
+      </w:r>
+      <w:r>
+        <w:t>or low poly pathetic models</w:t>
+      </w:r>
+      <w:r>
+        <w:t>.</w:t>
+      </w:r>
+    </w:p>
+    <w:p>
+      <w:pPr>
+        <w:spacing w:line="360" w:lineRule="auto"/>
+      </w:pPr>
+    </w:p>
+    <w:p>
+      <w:pPr>
+        <w:spacing w:line="360" w:lineRule="auto"/>
+      </w:pPr>
+      <w:r>
+        <w:t xml:space="preserve">The famous indie games on the market </w:t>
+      </w:r>
+      <w:r>
+        <w:t xml:space="preserve">are invoking the ‘self-deprecating’ behavior, high transparency and revolution against the capitalists who had exploited people. It </w:t>
+      </w:r>
+      <w:r>
+        <w:t xml:space="preserve">is </w:t>
+      </w:r>
+      <w:r>
+        <w:t xml:space="preserve">absolutely funny how </w:t>
+      </w:r>
+      <w:r>
+        <w:t xml:space="preserve">the pro-capitalist rhetoric </w:t>
+      </w:r>
+      <w:r>
+        <w:t xml:space="preserve">in the 90s/2000s </w:t>
+      </w:r>
+      <w:r>
+        <w:t xml:space="preserve">becomes increasingly </w:t>
+      </w:r>
+      <w:r>
+        <w:t>turns</w:t>
+      </w:r>
+      <w:r>
+        <w:t xml:space="preserve"> to negative in this decade</w:t>
+      </w:r>
+      <w:r>
+        <w:t xml:space="preserve"> which </w:t>
+      </w:r>
+      <w:r>
+        <w:t xml:space="preserve">explained the ‘self-deprecating’ and pro-indie behavior in </w:t>
+      </w:r>
+      <w:r>
+        <w:t xml:space="preserve">the </w:t>
+      </w:r>
+      <w:r>
+        <w:t>video game industry</w:t>
+      </w:r>
+      <w:r>
+        <w:t>:</w:t>
+      </w:r>
+    </w:p>
+    <w:p>
+      <w:pPr>
+        <w:pStyle w:val="ListParagraph"/>
+        <w:numPr>
+          <w:ilvl w:val="0"/>
+          <w:numId w:val="3"/>
+        </w:numPr>
+        <w:spacing w:line="360" w:lineRule="auto"/>
+      </w:pPr>
+      <w:r>
+        <w:t xml:space="preserve">The NES, </w:t>
+      </w:r>
+      <w:r>
+        <w:t xml:space="preserve">SNES, </w:t>
+      </w:r>
+      <w:r>
+        <w:t xml:space="preserve">PS1 and PS2 graphics were </w:t>
+      </w:r>
+      <w:r>
+        <w:t xml:space="preserve">to evoke the nostalgia of the masses who were estranged by </w:t>
+      </w:r>
+      <w:r>
+        <w:t>the current era</w:t>
+      </w:r>
+      <w:r>
+        <w:t xml:space="preserve">, they lived in a world they no longer </w:t>
+      </w:r>
+      <w:r>
+        <w:t>know</w:t>
+      </w:r>
+      <w:r>
+        <w:t xml:space="preserve"> about.</w:t>
+      </w:r>
+    </w:p>
+    <w:p>
+      <w:pPr>
+        <w:pStyle w:val="ListParagraph"/>
+        <w:numPr>
+          <w:ilvl w:val="0"/>
+          <w:numId w:val="3"/>
+        </w:numPr>
+        <w:spacing w:line="360" w:lineRule="auto"/>
+      </w:pPr>
+      <w:r>
+        <w:t xml:space="preserve">With retro games existed for a generation and what works has been proven, it meant indie </w:t>
+      </w:r>
+      <w:r>
+        <w:t>developers</w:t>
+      </w:r>
+      <w:r>
+        <w:t xml:space="preserve"> only need to cheat</w:t>
+      </w:r>
+      <w:r>
+        <w:t>, analyze</w:t>
+      </w:r>
+      <w:r>
+        <w:t xml:space="preserve"> and do ‘quality of life’ improvements</w:t>
+      </w:r>
+      <w:r>
+        <w:t>.</w:t>
+      </w:r>
+    </w:p>
+    <w:p>
+      <w:pPr>
+        <w:spacing w:line="360" w:lineRule="auto"/>
+      </w:pPr>
+    </w:p>
+    <w:p>
+      <w:pPr>
+        <w:spacing w:line="360" w:lineRule="auto"/>
+      </w:pPr>
+      <w:r>
+        <w:t xml:space="preserve">In Indonesia there had been an urge of UMKM (small-micro scale enterprises) or small indie studios. However, the fetishism of small indie studios is absolutely ridiculously unsustainable. The </w:t>
+      </w:r>
+      <w:r>
+        <w:t xml:space="preserve">madness </w:t>
+      </w:r>
+      <w:r>
+        <w:t xml:space="preserve">fetishism </w:t>
+      </w:r>
+      <w:r>
+        <w:t xml:space="preserve">of Western </w:t>
+      </w:r>
+      <w:r>
+        <w:t>indie developers who wants to</w:t>
+      </w:r>
+      <w:r>
+        <w:t xml:space="preserve"> solo dev </w:t>
+      </w:r>
+      <w:r>
+        <w:t>is</w:t>
+      </w:r>
+      <w:r>
+        <w:t xml:space="preserve"> extremely skewed with survivor bias.</w:t>
+      </w:r>
+      <w:r>
+        <w:t xml:space="preserve"> 10,000</w:t>
+      </w:r>
+      <w:r>
+        <w:t xml:space="preserve"> small size</w:t>
+      </w:r>
+      <w:r>
+        <w:t xml:space="preserve"> indie studio </w:t>
+      </w:r>
+      <w:r>
+        <w:t xml:space="preserve">will inevitably </w:t>
+      </w:r>
+      <w:r>
+        <w:t>use</w:t>
+      </w:r>
+      <w:r>
+        <w:t xml:space="preserve"> some kind of similar strategy</w:t>
+      </w:r>
+      <w:r>
+        <w:t>; a common pattern. This</w:t>
+      </w:r>
+      <w:r>
+        <w:t xml:space="preserve"> increas</w:t>
+      </w:r>
+      <w:r>
+        <w:t>ed</w:t>
+      </w:r>
+      <w:r>
+        <w:t xml:space="preserve"> its </w:t>
+      </w:r>
+      <w:r>
+        <w:t>competition and the wiggle room will be very tight.</w:t>
+      </w:r>
+      <w:r>
+        <w:t xml:space="preserve"> It is</w:t>
+      </w:r>
+      <w:r>
+        <w:t xml:space="preserve"> similar to the basic theory of division of labor. The more ‘indie’ you are, the more you will be a generalist, stretching too thin across marketing, </w:t>
+      </w:r>
+      <w:r>
+        <w:t>programming</w:t>
+      </w:r>
+      <w:r>
+        <w:t xml:space="preserve">, art and </w:t>
+      </w:r>
+      <w:r>
+        <w:t xml:space="preserve">becoming the best of none. </w:t>
+      </w:r>
+      <w:r>
+        <w:t xml:space="preserve">Only by establishing an ecosystem </w:t>
+      </w:r>
+      <w:r>
+        <w:t>of a medium-sized game studio (50-100 people) which has 8-10 teams develop its own game</w:t>
+      </w:r>
+      <w:r>
+        <w:t xml:space="preserve"> </w:t>
+      </w:r>
+      <w:r>
+        <w:lastRenderedPageBreak/>
+        <w:t>(essentially ‘indie-dev’ within a company)</w:t>
+      </w:r>
+      <w:r>
+        <w:t>, could it possibly</w:t>
+      </w:r>
+      <w:r>
+        <w:t xml:space="preserve"> sustain and establish a good </w:t>
+      </w:r>
+      <w:r>
+        <w:t xml:space="preserve">game development </w:t>
+      </w:r>
+      <w:r>
+        <w:t>environment</w:t>
+      </w:r>
+      <w:r>
+        <w:t>: sharing resources, knowledge, skills and manpower</w:t>
+      </w:r>
+      <w:r>
+        <w:t xml:space="preserve">; </w:t>
+      </w:r>
+      <w:r>
+        <w:t xml:space="preserve">some </w:t>
+      </w:r>
+      <w:r>
+        <w:t xml:space="preserve">specialist who were already </w:t>
+      </w:r>
+    </w:p>
+    <w:p>
+      <w:pPr>
+        <w:spacing w:line="360" w:lineRule="auto"/>
+      </w:pPr>
+    </w:p>
+    <w:p>
+      <w:pPr>
+        <w:spacing w:line="360" w:lineRule="auto"/>
+      </w:pPr>
+    </w:p>
+    <w:p>
+      <w:pPr>
+        <w:pStyle w:val="Heading2"/>
+      </w:pPr>
+      <w:r>
+        <w:t>Madness of Today</w:t>
+      </w:r>
+    </w:p>
+    <w:p/>
+    <w:p>
+      <w:pPr>
+        <w:spacing w:line="360" w:lineRule="auto"/>
+      </w:pPr>
+      <w:r>
+        <w:t xml:space="preserve">The unresolved </w:t>
+      </w:r>
+      <w:r>
+        <w:t>ideological conflict</w:t>
+      </w:r>
+      <w:r>
+        <w:t xml:space="preserve"> </w:t>
+      </w:r>
+      <w:r>
+        <w:t>of religions, progressivism,</w:t>
+      </w:r>
+      <w:r>
+        <w:t xml:space="preserve"> LGBT, </w:t>
+      </w:r>
+      <w:r>
+        <w:t xml:space="preserve">political ideology and countries </w:t>
+      </w:r>
+      <w:r>
+        <w:t>are issues</w:t>
+      </w:r>
+      <w:r>
+        <w:t xml:space="preserve"> that will explode in the future</w:t>
+      </w:r>
+      <w:r>
+        <w:t xml:space="preserve"> if left untreated</w:t>
+      </w:r>
+      <w:r>
+        <w:t>.</w:t>
+      </w:r>
+      <w:r>
+        <w:t xml:space="preserve"> It is the madness of many </w:t>
+      </w:r>
+      <w:r>
+        <w:t xml:space="preserve">ideologies and movements in the world that is </w:t>
+      </w:r>
+      <w:r>
+        <w:t>sometimes has its elements opposite of each other or contradict others.</w:t>
+      </w:r>
+      <w:r>
+        <w:t xml:space="preserve"> </w:t>
+      </w:r>
+      <w:r>
+        <w:t>Timekeeper Testaments and the lore attempts to address its problems</w:t>
+      </w:r>
+      <w:r>
+        <w:t xml:space="preserve"> </w:t>
+      </w:r>
+      <w:r>
+        <w:t>by not</w:t>
+      </w:r>
+      <w:r>
+        <w:t xml:space="preserve"> only</w:t>
+      </w:r>
+      <w:r>
+        <w:t xml:space="preserve"> analyze it but by dumping the humanity’s history to the trash by introducing </w:t>
+      </w:r>
+      <w:r>
+        <w:t xml:space="preserve">a parallel history with the existence of </w:t>
+      </w:r>
+      <w:r>
+        <w:t>aliens/extraterrestrial race and have the Sixtusian Empire rewrote humanity’s history</w:t>
+      </w:r>
+      <w:r>
+        <w:t xml:space="preserve"> like how European </w:t>
+      </w:r>
+      <w:r>
+        <w:t>overrides</w:t>
+      </w:r>
+      <w:r>
+        <w:t xml:space="preserve"> the history of the natives and other cultures</w:t>
+      </w:r>
+      <w:r>
+        <w:t xml:space="preserve"> in a somewhat ‘cultural genocide</w:t>
+      </w:r>
+      <w:r>
+        <w:t>’</w:t>
+      </w:r>
+      <w:r>
+        <w:t>.</w:t>
+      </w:r>
+      <w:r>
+        <w:t xml:space="preserve"> </w:t>
+      </w:r>
+      <w:r>
+        <w:t xml:space="preserve">The game’s heavy lore and </w:t>
+      </w:r>
+      <w:r>
+        <w:t>i</w:t>
+      </w:r>
+      <w:r>
+        <w:t>t takes a parallel world of the Sixtusian Empire</w:t>
+      </w:r>
+      <w:r>
+        <w:t xml:space="preserve"> so </w:t>
+      </w:r>
+      <w:r>
+        <w:t>we</w:t>
+      </w:r>
+      <w:r>
+        <w:t xml:space="preserve"> </w:t>
+      </w:r>
+      <w:r>
+        <w:t>can</w:t>
+      </w:r>
+      <w:r>
+        <w:t xml:space="preserve"> observe</w:t>
+      </w:r>
+      <w:r>
+        <w:t xml:space="preserve"> our </w:t>
+      </w:r>
+      <w:r>
+        <w:t>history</w:t>
+      </w:r>
+      <w:r>
+        <w:t xml:space="preserve"> in the least bias perspective.</w:t>
+      </w:r>
+    </w:p>
+    <w:p>
+      <w:pPr>
+        <w:spacing w:line="360" w:lineRule="auto"/>
+      </w:pPr>
+    </w:p>
+    <w:p>
+      <w:pPr>
+        <w:spacing w:line="360" w:lineRule="auto"/>
+      </w:pPr>
+      <w:r>
+        <w:t xml:space="preserve">When religion institutions </w:t>
+      </w:r>
+      <w:r>
+        <w:t>and the</w:t>
+      </w:r>
+      <w:r>
+        <w:t xml:space="preserve"> </w:t>
+      </w:r>
+      <w:r>
+        <w:t>Age of Enlightenment</w:t>
+      </w:r>
+      <w:r>
+        <w:t xml:space="preserve"> philosophies </w:t>
+      </w:r>
+      <w:r>
+        <w:t xml:space="preserve">co-exist in the same space, </w:t>
+      </w:r>
+      <w:r>
+        <w:t>it is from the main dev’ perspective: an utter madness.</w:t>
+      </w:r>
+      <w:r>
+        <w:t xml:space="preserve"> Obsolete </w:t>
+      </w:r>
+      <w:r>
+        <w:t xml:space="preserve">ideologies dated from the medieval somewhat </w:t>
+      </w:r>
+      <w:r>
+        <w:t>still prevalent</w:t>
+      </w:r>
+      <w:r>
+        <w:t xml:space="preserve"> even with the existence of continental philosophy</w:t>
+      </w:r>
+      <w:r>
+        <w:t>.</w:t>
+      </w:r>
+      <w:r>
+        <w:t xml:space="preserve"> It is according to the dev: “Madness of our Epoch”.</w:t>
+      </w:r>
+    </w:p>
+    <w:p>
+      <w:pPr>
+        <w:spacing w:line="360" w:lineRule="auto"/>
+      </w:pPr>
+    </w:p>
+    <w:p>
+      <w:pPr>
+        <w:spacing w:line="360" w:lineRule="auto"/>
+      </w:pPr>
+    </w:p>
+    <w:p>
+      <w:pPr>
+        <w:pStyle w:val="Heading2"/>
+      </w:pPr>
+      <w:r>
+        <w:t>Madness of the Lore</w:t>
+      </w:r>
+    </w:p>
+    <w:p/>
+    <w:p>
+      <w:pPr>
+        <w:spacing w:line="360" w:lineRule="auto"/>
+      </w:pPr>
+      <w:r>
+        <w:t>Because we are humans, t</w:t>
+      </w:r>
+      <w:r>
+        <w:t>he Sixtusian Empire</w:t>
+      </w:r>
+      <w:r>
+        <w:t>’s</w:t>
+      </w:r>
+      <w:r>
+        <w:t xml:space="preserve"> arriv</w:t>
+      </w:r>
+      <w:r>
+        <w:t>al</w:t>
+      </w:r>
+      <w:r>
+        <w:t xml:space="preserve"> on Earth </w:t>
+      </w:r>
+      <w:r>
+        <w:t>is intended as a story instrument to tell the story from a human (our) perspective of the world</w:t>
+      </w:r>
+      <w:r>
+        <w:t xml:space="preserve"> hence why there is humans on the lore</w:t>
+      </w:r>
+      <w:r>
+        <w:t>.</w:t>
+      </w:r>
+      <w:r>
+        <w:t xml:space="preserve"> </w:t>
+      </w:r>
+      <w:r>
+        <w:t xml:space="preserve">The Sixtusian Empire as </w:t>
+      </w:r>
+      <w:r>
+        <w:t>an</w:t>
+      </w:r>
+      <w:r>
+        <w:t xml:space="preserve"> external threat is the</w:t>
+      </w:r>
+      <w:r>
+        <w:t xml:space="preserve"> only way for </w:t>
+      </w:r>
+      <w:r>
+        <w:t>humans</w:t>
+      </w:r>
+      <w:r>
+        <w:t xml:space="preserve"> of different values and cultures to unite</w:t>
+      </w:r>
+      <w:r>
+        <w:t xml:space="preserve"> under one banner</w:t>
+      </w:r>
+      <w:r>
+        <w:t xml:space="preserve">. </w:t>
+      </w:r>
+      <w:r>
+        <w:t>It is</w:t>
+      </w:r>
+      <w:r>
+        <w:t xml:space="preserve"> a grand narrative ‘against the </w:t>
+      </w:r>
+      <w:r>
+        <w:lastRenderedPageBreak/>
+        <w:t>external threats’ or ‘the other’</w:t>
+      </w:r>
+      <w:r>
+        <w:t xml:space="preserve">, with the </w:t>
+      </w:r>
+      <w:r>
+        <w:t>Sixtusian Empire’s colonization of Earth</w:t>
+      </w:r>
+      <w:r>
+        <w:t xml:space="preserve"> as the </w:t>
+      </w:r>
+      <w:r>
+        <w:t>easy point for humans</w:t>
+      </w:r>
+      <w:r>
+        <w:t xml:space="preserve"> like us</w:t>
+      </w:r>
+      <w:r>
+        <w:t xml:space="preserve"> to understand the lore of </w:t>
+      </w:r>
+      <w:proofErr w:type="spellStart"/>
+      <w:r>
+        <w:t>Hypatios</w:t>
+      </w:r>
+      <w:proofErr w:type="spellEnd"/>
+      <w:r>
+        <w:t>.</w:t>
+      </w:r>
+    </w:p>
+    <w:p>
+      <w:pPr>
+        <w:spacing w:line="360" w:lineRule="auto"/>
+      </w:pPr>
+    </w:p>
+    <w:p>
+      <w:pPr>
+        <w:spacing w:line="360" w:lineRule="auto"/>
+      </w:pPr>
+      <w:r>
+        <w:t>The Timekeeper</w:t>
+      </w:r>
+      <w:r>
+        <w:t>s is the result of the game’s roguelite genre.</w:t>
+      </w:r>
+      <w:r>
+        <w:t xml:space="preserve"> It is </w:t>
+      </w:r>
+      <w:r>
+        <w:t xml:space="preserve">one </w:t>
+      </w:r>
+      <w:r>
+        <w:t>who has the ability to relive</w:t>
+      </w:r>
+      <w:r>
+        <w:t xml:space="preserve"> the same moments over and over after dying: </w:t>
+      </w:r>
+      <w:r>
+        <w:t xml:space="preserve">a </w:t>
+      </w:r>
+      <w:r>
+        <w:t>time loop.</w:t>
+      </w:r>
+      <w:r>
+        <w:t xml:space="preserve"> </w:t>
+      </w:r>
+      <w:r>
+        <w:t>The Machine of Madness is a</w:t>
+      </w:r>
+      <w:r>
+        <w:t xml:space="preserve"> plot device</w:t>
+      </w:r>
+      <w:r>
+        <w:t>, a ‘</w:t>
+      </w:r>
+      <w:proofErr w:type="spellStart"/>
+      <w:r>
+        <w:t>macguffin</w:t>
+      </w:r>
+      <w:proofErr w:type="spellEnd"/>
+      <w:r>
+        <w:t>’</w:t>
+      </w:r>
+      <w:r>
+        <w:t>, the ‘artifact of the universe’</w:t>
+      </w:r>
+      <w:r>
+        <w:t xml:space="preserve"> </w:t>
+      </w:r>
+      <w:r>
+        <w:t xml:space="preserve">intended to </w:t>
+      </w:r>
+      <w:r>
+        <w:t>give the Kaiser absolute control of time</w:t>
+      </w:r>
+      <w:r>
+        <w:t xml:space="preserve"> and give the story of </w:t>
+      </w:r>
+      <w:r>
+        <w:t>‘</w:t>
+      </w:r>
+      <w:r>
+        <w:rPr>
+          <w:b/>
+        </w:rPr>
+        <w:t>great</w:t>
+      </w:r>
+      <w:r>
+        <w:t xml:space="preserve"> </w:t>
+      </w:r>
+      <w:r>
+        <w:rPr>
+          <w:b/>
+        </w:rPr>
+        <w:t>man</w:t>
+      </w:r>
+      <w:r>
+        <w:rPr>
+          <w:b/>
+        </w:rPr>
+        <w:t xml:space="preserve"> theory</w:t>
+      </w:r>
+      <w:r>
+        <w:rPr>
+          <w:b/>
+        </w:rPr>
+        <w:t>’</w:t>
+      </w:r>
+      <w:r>
+        <w:t xml:space="preserve"> that changes the state of the galaxy within a short timeframe</w:t>
+      </w:r>
+      <w:r>
+        <w:t>.</w:t>
+      </w:r>
+      <w:r>
+        <w:t xml:space="preserve"> </w:t>
+      </w:r>
+      <w:r>
+        <w:t xml:space="preserve">The lore: </w:t>
+      </w:r>
+      <w:proofErr w:type="spellStart"/>
+      <w:r>
+        <w:t>Elistar</w:t>
+      </w:r>
+      <w:proofErr w:type="spellEnd"/>
+      <w:r>
+        <w:t xml:space="preserve"> Empire</w:t>
+      </w:r>
+      <w:r>
+        <w:t xml:space="preserve">, United </w:t>
+      </w:r>
+      <w:proofErr w:type="spellStart"/>
+      <w:r>
+        <w:t>Dionary</w:t>
+      </w:r>
+      <w:proofErr w:type="spellEnd"/>
+      <w:r>
+        <w:t xml:space="preserve"> Empire</w:t>
+      </w:r>
+      <w:r>
+        <w:t xml:space="preserve"> and Alpha Empire </w:t>
+      </w:r>
+      <w:r>
+        <w:t>is main power of the galaxy</w:t>
+      </w:r>
+      <w:r>
+        <w:t xml:space="preserve"> for around several millennia.</w:t>
+      </w:r>
+      <w:r>
+        <w:t xml:space="preserve"> The Kaiser</w:t>
+      </w:r>
+      <w:r>
+        <w:t>, Sixtusian Empire</w:t>
+      </w:r>
+      <w:r>
+        <w:t xml:space="preserve"> and Machine of Madness was int</w:t>
+      </w:r>
+      <w:r>
+        <w:t xml:space="preserve">ended to mark a ‘total </w:t>
+      </w:r>
+      <w:r>
+        <w:t>overhaul’</w:t>
+      </w:r>
+      <w:r>
+        <w:t xml:space="preserve"> of the </w:t>
+      </w:r>
+      <w:r>
+        <w:t>galactic power balance.</w:t>
+      </w:r>
+      <w:r>
+        <w:t xml:space="preserve"> Kaiser being the Timekeeper with powerful background, possess Machine of Madness and being in the right place and time </w:t>
+      </w:r>
+      <w:r>
+        <w:t>are ingredients</w:t>
+      </w:r>
+      <w:r>
+        <w:t xml:space="preserve"> basically all mixed</w:t>
+      </w:r>
+      <w:r>
+        <w:t xml:space="preserve"> up</w:t>
+      </w:r>
+      <w:r>
+        <w:t xml:space="preserve"> together into one powerful destructive force that screw up the </w:t>
+      </w:r>
+      <w:r>
+        <w:t>galaxy</w:t>
+      </w:r>
+      <w:r>
+        <w:t>.</w:t>
+      </w:r>
+    </w:p>
+    <w:p>
+      <w:pPr>
+        <w:spacing w:line="360" w:lineRule="auto"/>
+      </w:pPr>
+    </w:p>
+    <w:p>
+      <w:pPr>
+        <w:spacing w:line="360" w:lineRule="auto"/>
+      </w:pPr>
+    </w:p>
+    <w:p>
+      <w:pPr>
+        <w:spacing w:line="360" w:lineRule="auto"/>
+      </w:pPr>
+      <w:r>
+        <w:t>The game references Kaiser and Machine of Madness quite a lot because the consequence</w:t>
+      </w:r>
+      <w:r>
+        <w:t xml:space="preserve"> </w:t>
+      </w:r>
+      <w:r>
+        <w:t>is</w:t>
+      </w:r>
+      <w:r>
+        <w:t xml:space="preserve"> clear: if one could rewind time (only Timekeepers can experience time vortex) then</w:t>
+      </w:r>
+      <w:r>
+        <w:t xml:space="preserve"> </w:t>
+      </w:r>
+      <w:r>
+        <w:t xml:space="preserve">everything is under </w:t>
+      </w:r>
+      <w:r>
+        <w:t>one’s</w:t>
+      </w:r>
+      <w:r>
+        <w:t xml:space="preserve"> control</w:t>
+      </w:r>
+      <w:r>
+        <w:t xml:space="preserve"> and it will obtain forbidden knowledge from the future and bring it to the past</w:t>
+      </w:r>
+      <w:r>
+        <w:t xml:space="preserve"> to screw up the past</w:t>
+      </w:r>
+      <w:r>
+        <w:t>.</w:t>
+      </w:r>
+      <w:r>
+        <w:t xml:space="preserve"> </w:t>
+      </w:r>
+    </w:p>
+    <w:p>
+      <w:pPr>
+        <w:spacing w:line="360" w:lineRule="auto"/>
+      </w:pPr>
+    </w:p>
+    <w:p>
+      <w:pPr>
+        <w:spacing w:line="360" w:lineRule="auto"/>
+      </w:pPr>
+      <w:r>
+        <w:t xml:space="preserve">In the ‘great man theory’ usually a great man is only possible because it is the product of its time. </w:t>
+      </w:r>
+      <w:r>
+        <w:t>Kaiser</w:t>
+      </w:r>
+      <w:r>
+        <w:t xml:space="preserve"> </w:t>
+      </w:r>
+      <w:r>
+        <w:t>being a Timekeeper and the Machine of Madness</w:t>
+      </w:r>
+      <w:r>
+        <w:t xml:space="preserve"> </w:t>
+      </w:r>
+      <w:r>
+        <w:t>intended to eliminate the historical factor as much as possible and totally elevated the Kaiser as</w:t>
+      </w:r>
+      <w:r>
+        <w:t xml:space="preserve"> single-handedly changed the course of fate of the galaxy</w:t>
+      </w:r>
+      <w:r>
+        <w:t xml:space="preserve"> without the help of the non-Timekeepers</w:t>
+      </w:r>
+      <w:r>
+        <w:t>.</w:t>
+      </w:r>
+    </w:p>
+    <w:p>
+      <w:pPr>
+        <w:spacing w:line="360" w:lineRule="auto"/>
+      </w:pPr>
+    </w:p>
+    <w:p>
+      <w:pPr>
+        <w:spacing w:line="360" w:lineRule="auto"/>
+      </w:pPr>
+      <w:r>
+        <w:t>Due to resources constraint</w:t>
+      </w:r>
+      <w:r>
+        <w:t xml:space="preserve"> and our perception of </w:t>
+      </w:r>
+      <w:r>
+        <w:t xml:space="preserve">historical period &amp; </w:t>
+      </w:r>
+      <w:r>
+        <w:t xml:space="preserve">time has already been contaminated with </w:t>
+      </w:r>
+      <w:r>
+        <w:rPr>
+          <w:i/>
+        </w:rPr>
+        <w:t xml:space="preserve">Georgian </w:t>
+      </w:r>
+      <w:r>
+        <w:t>calendar</w:t>
+      </w:r>
+      <w:r>
+        <w:t>,</w:t>
+      </w:r>
+      <w:r>
+        <w:t xml:space="preserve"> the year</w:t>
+      </w:r>
+      <w:r>
+        <w:t xml:space="preserve"> of like 2044 (Kaiser’s fall)</w:t>
+      </w:r>
+      <w:r>
+        <w:t xml:space="preserve"> is the </w:t>
+      </w:r>
+      <w:r>
+        <w:t>universal date</w:t>
+      </w:r>
+      <w:r>
+        <w:t xml:space="preserve"> similar to human’s date</w:t>
+      </w:r>
+      <w:r>
+        <w:t xml:space="preserve"> </w:t>
+      </w:r>
+      <w:r>
+        <w:t xml:space="preserve">because if uses Sixtusian’ </w:t>
+      </w:r>
+      <w:r>
+        <w:t>calendar</w:t>
+      </w:r>
+      <w:r>
+        <w:t xml:space="preserve">, it will </w:t>
+      </w:r>
+      <w:r>
+        <w:t>fuck</w:t>
+      </w:r>
+      <w:r>
+        <w:t xml:space="preserve"> up the worldbuilding and made it unnecessarily complicated.</w:t>
+      </w:r>
+    </w:p>
+    <w:p>
+      <w:pPr>
+        <w:spacing w:line="360" w:lineRule="auto"/>
+      </w:pPr>
+    </w:p>
+    <w:p>
+      <w:pPr>
+        <w:spacing w:line="360" w:lineRule="auto"/>
+      </w:pPr>
+    </w:p>
+    <w:p>
+      <w:pPr>
+        <w:spacing w:line="360" w:lineRule="auto"/>
+      </w:pPr>
+      <w:r>
+        <w:t xml:space="preserve">The lore of </w:t>
+      </w:r>
+      <w:proofErr w:type="spellStart"/>
+      <w:r>
+        <w:t>Hypatios</w:t>
+      </w:r>
+      <w:proofErr w:type="spellEnd"/>
+      <w:r>
+        <w:t xml:space="preserve"> can be ridiculous: </w:t>
+      </w:r>
+      <w:r>
+        <w:t>The</w:t>
+      </w:r>
+      <w:r>
+        <w:t xml:space="preserve"> Elven and Titan </w:t>
+      </w:r>
+      <w:r>
+        <w:t>(Elder Race)</w:t>
+      </w:r>
+      <w:r>
+        <w:t xml:space="preserve"> seems idiotic and especially their intervention of the lesser race</w:t>
+      </w:r>
+      <w:r>
+        <w:t xml:space="preserve"> (humans, </w:t>
+      </w:r>
+      <w:proofErr w:type="spellStart"/>
+      <w:r>
+        <w:t>Dionarian</w:t>
+      </w:r>
+      <w:proofErr w:type="spellEnd"/>
+      <w:r>
+        <w:t xml:space="preserve">, </w:t>
+      </w:r>
+      <w:proofErr w:type="spellStart"/>
+      <w:r>
+        <w:t>Safarian</w:t>
+      </w:r>
+      <w:proofErr w:type="spellEnd"/>
+      <w:r>
+        <w:t xml:space="preserve">) but </w:t>
+      </w:r>
+      <w:r>
+        <w:t xml:space="preserve">these two races are intended as a </w:t>
+      </w:r>
+      <w:r>
+        <w:t xml:space="preserve">story instrument of how the Kaiser could easily take over the galaxy: by </w:t>
+      </w:r>
+      <w:r>
+        <w:t xml:space="preserve">simply </w:t>
+      </w:r>
+      <w:r>
+        <w:t>stealing its knowledge and technology.</w:t>
+      </w:r>
+    </w:p>
+    <w:p>
+      <w:pPr>
+        <w:spacing w:line="360" w:lineRule="auto"/>
+      </w:pPr>
+      <w:r>
+        <w:t>Th</w:t>
+      </w:r>
+      <w:r>
+        <w:t xml:space="preserve">ings exists due to </w:t>
+      </w:r>
+      <w:r>
+        <w:t xml:space="preserve">as a </w:t>
+      </w:r>
+      <w:r>
+        <w:t>storytelling</w:t>
+      </w:r>
+      <w:r>
+        <w:t xml:space="preserve"> device</w:t>
+      </w:r>
+      <w:r>
+        <w:t xml:space="preserve"> and its somewhat believability</w:t>
+      </w:r>
+      <w:r>
+        <w:t>:</w:t>
+      </w:r>
+    </w:p>
+    <w:p>
+      <w:pPr>
+        <w:pStyle w:val="ListParagraph"/>
+        <w:numPr>
+          <w:ilvl w:val="0"/>
+          <w:numId w:val="3"/>
+        </w:numPr>
+        <w:spacing w:line="360" w:lineRule="auto"/>
+      </w:pPr>
+      <w:r>
+        <w:rPr>
+          <w:b/>
+        </w:rPr>
+        <w:t>It is set in space</w:t>
+      </w:r>
+      <w:r>
+        <w:rPr>
+          <w:b/>
+        </w:rPr>
+        <w:t xml:space="preserve"> &amp; </w:t>
+      </w:r>
+      <w:r>
+        <w:rPr>
+          <w:b/>
+        </w:rPr>
+        <w:t xml:space="preserve">sci-fi </w:t>
+      </w:r>
+      <w:r>
+        <w:rPr>
+          <w:b/>
+        </w:rPr>
+        <w:t>modern setting</w:t>
+      </w:r>
+      <w:r>
+        <w:rPr>
+          <w:b/>
+        </w:rPr>
+        <w:t>, where the races</w:t>
+      </w:r>
+      <w:r>
+        <w:rPr>
+          <w:b/>
+        </w:rPr>
+        <w:t xml:space="preserve"> </w:t>
+      </w:r>
+      <w:r>
+        <w:rPr>
+          <w:b/>
+        </w:rPr>
+        <w:t xml:space="preserve">are </w:t>
+      </w:r>
+      <w:r>
+        <w:rPr>
+          <w:b/>
+        </w:rPr>
+        <w:t>living</w:t>
+      </w:r>
+      <w:r>
+        <w:rPr>
+          <w:b/>
+        </w:rPr>
+        <w:t xml:space="preserve"> in </w:t>
+      </w:r>
+      <w:r>
+        <w:rPr>
+          <w:b/>
+        </w:rPr>
+        <w:t xml:space="preserve">each their own </w:t>
+      </w:r>
+      <w:r>
+        <w:rPr>
+          <w:b/>
+        </w:rPr>
+        <w:t>planets</w:t>
+      </w:r>
+      <w:r>
+        <w:t xml:space="preserve">. </w:t>
+      </w:r>
+      <w:r>
+        <w:t xml:space="preserve">This </w:t>
+      </w:r>
+      <w:r>
+        <w:t>could easily a fantasy world</w:t>
+      </w:r>
+      <w:r>
+        <w:t xml:space="preserve"> </w:t>
+      </w:r>
+      <w:r>
+        <w:t xml:space="preserve">which was the very first intention of the lore </w:t>
+      </w:r>
+      <w:r>
+        <w:t xml:space="preserve">but </w:t>
+      </w:r>
+      <w:r>
+        <w:t xml:space="preserve">the problem </w:t>
+      </w:r>
+      <w:r>
+        <w:t xml:space="preserve">is that fantasy setting </w:t>
+      </w:r>
+      <w:r>
+        <w:t>meant magics</w:t>
+      </w:r>
+      <w:r>
+        <w:t>:</w:t>
+      </w:r>
+      <w:r>
+        <w:t xml:space="preserve"> which</w:t>
+      </w:r>
+      <w:r>
+        <w:t xml:space="preserve"> will</w:t>
+      </w:r>
+      <w:r>
+        <w:t xml:space="preserve"> unnecessarily</w:t>
+      </w:r>
+      <w:r>
+        <w:t xml:space="preserve"> complexify the worldbuilding</w:t>
+      </w:r>
+      <w:r>
+        <w:t xml:space="preserve"> and </w:t>
+      </w:r>
+      <w:r>
+        <w:t>the primary reason is that there is</w:t>
+      </w:r>
+      <w:r>
+        <w:t xml:space="preserve"> big urge to add our/human history into the lore or else people could</w:t>
+      </w:r>
+      <w:r>
+        <w:t xml:space="preserve"> not</w:t>
+      </w:r>
+      <w:r>
+        <w:t xml:space="preserve"> relate to the </w:t>
+      </w:r>
+      <w:r>
+        <w:t>world</w:t>
+      </w:r>
+      <w:r>
+        <w:t>.</w:t>
+      </w:r>
+    </w:p>
+    <w:p>
+      <w:pPr>
+        <w:pStyle w:val="ListParagraph"/>
+        <w:numPr>
+          <w:ilvl w:val="0"/>
+          <w:numId w:val="3"/>
+        </w:numPr>
+        <w:spacing w:line="360" w:lineRule="auto"/>
+      </w:pPr>
+      <w:r>
         <w:rPr>
           <w:b/>
         </w:rPr>
@@ -5330,8 +5501,6 @@
       <w:r>
         <w:t xml:space="preserve"> abandoned the lore for some time, it ended up following its short-term instincts and incapable of doing any long-term strategy.</w:t>
       </w:r>
-      <w:bookmarkStart w:id="11" w:name="_GoBack"/>
-      <w:bookmarkEnd w:id="11"/>
     </w:p>
     <w:p>
       <w:pPr>
@@ -6832,7 +7001,7 @@
 </file>
 
 <file path=customXml/itemProps1.xml><?xml version="1.0" encoding="utf-8"?>
-<ds:datastoreItem xmlns:ds="http://schemas.openxmlformats.org/officeDocument/2006/customXml" ds:itemID="{F89BC9CF-2E02-491B-BE2F-3FC86330B7C0}">
+<ds:datastoreItem xmlns:ds="http://schemas.openxmlformats.org/officeDocument/2006/customXml" ds:itemID="{70468B90-1A3B-4F03-8ED3-F9D24B41FF1A}">
   <ds:schemaRefs>
     <ds:schemaRef ds:uri="http://schemas.openxmlformats.org/officeDocument/2006/bibliography"/>
   </ds:schemaRefs>

</xml_diff>